<commit_message>
Subo la fundamentacion de taller los presupuestos y planos y esquema
</commit_message>
<xml_diff>
--- a/Actividades/ADA01001/ADA 01001 - copia.docx
+++ b/Actividades/ADA01001/ADA 01001 - copia.docx
@@ -1,6 +1,6 @@
 
 <file path=word/document.xml><?xml version="1.0" encoding="utf-8"?>
-<w:document xmlns:wpc="http://schemas.microsoft.com/office/word/2010/wordprocessingCanvas" xmlns:mc="http://schemas.openxmlformats.org/markup-compatibility/2006" xmlns:o="urn:schemas-microsoft-com:office:office" xmlns:r="http://schemas.openxmlformats.org/officeDocument/2006/relationships" xmlns:m="http://schemas.openxmlformats.org/officeDocument/2006/math" xmlns:v="urn:schemas-microsoft-com:vml" xmlns:wp14="http://schemas.microsoft.com/office/word/2010/wordprocessingDrawing" xmlns:wp="http://schemas.openxmlformats.org/drawingml/2006/wordprocessingDrawing" xmlns:w10="urn:schemas-microsoft-com:office:word" xmlns:w="http://schemas.openxmlformats.org/wordprocessingml/2006/main" xmlns:w14="http://schemas.microsoft.com/office/word/2010/wordml" xmlns:wpg="http://schemas.microsoft.com/office/word/2010/wordprocessingGroup" xmlns:wpi="http://schemas.microsoft.com/office/word/2010/wordprocessingInk" xmlns:wne="http://schemas.microsoft.com/office/word/2006/wordml" xmlns:wps="http://schemas.microsoft.com/office/word/2010/wordprocessingShape" mc:Ignorable="w14 wp14">
+<w:document xmlns:wpc="http://schemas.microsoft.com/office/word/2010/wordprocessingCanvas" xmlns:cx="http://schemas.microsoft.com/office/drawing/2014/chartex" xmlns:cx1="http://schemas.microsoft.com/office/drawing/2015/9/8/chartex" xmlns:cx2="http://schemas.microsoft.com/office/drawing/2015/10/21/chartex" xmlns:cx3="http://schemas.microsoft.com/office/drawing/2016/5/9/chartex" xmlns:cx4="http://schemas.microsoft.com/office/drawing/2016/5/10/chartex" xmlns:cx5="http://schemas.microsoft.com/office/drawing/2016/5/11/chartex" xmlns:cx6="http://schemas.microsoft.com/office/drawing/2016/5/12/chartex" xmlns:cx7="http://schemas.microsoft.com/office/drawing/2016/5/13/chartex" xmlns:cx8="http://schemas.microsoft.com/office/drawing/2016/5/14/chartex" xmlns:mc="http://schemas.openxmlformats.org/markup-compatibility/2006" xmlns:aink="http://schemas.microsoft.com/office/drawing/2016/ink" xmlns:am3d="http://schemas.microsoft.com/office/drawing/2017/model3d" xmlns:o="urn:schemas-microsoft-com:office:office" xmlns:r="http://schemas.openxmlformats.org/officeDocument/2006/relationships" xmlns:m="http://schemas.openxmlformats.org/officeDocument/2006/math" xmlns:v="urn:schemas-microsoft-com:vml" xmlns:wp14="http://schemas.microsoft.com/office/word/2010/wordprocessingDrawing" xmlns:wp="http://schemas.openxmlformats.org/drawingml/2006/wordprocessingDrawing" xmlns:w10="urn:schemas-microsoft-com:office:word" xmlns:w="http://schemas.openxmlformats.org/wordprocessingml/2006/main" xmlns:w14="http://schemas.microsoft.com/office/word/2010/wordml" xmlns:w15="http://schemas.microsoft.com/office/word/2012/wordml" xmlns:w16cid="http://schemas.microsoft.com/office/word/2016/wordml/cid" xmlns:w16se="http://schemas.microsoft.com/office/word/2015/wordml/symex" xmlns:wpg="http://schemas.microsoft.com/office/word/2010/wordprocessingGroup" xmlns:wpi="http://schemas.microsoft.com/office/word/2010/wordprocessingInk" xmlns:wne="http://schemas.microsoft.com/office/word/2006/wordml" xmlns:wps="http://schemas.microsoft.com/office/word/2010/wordprocessingShape" mc:Ignorable="w14 w15 w16se w16cid wp14">
   <w:body>
     <w:p>
       <w:pPr>
@@ -192,38 +192,57 @@
     <w:p>
       <w:pPr>
         <w:pStyle w:val="NormalWeb"/>
-      </w:pPr>
-    </w:p>
-    <w:p>
-      <w:pPr>
-        <w:rPr>
-          <w:rFonts w:asciiTheme="majorHAnsi" w:hAnsiTheme="majorHAnsi"/>
-          <w:color w:val="2F5496" w:themeColor="accent1" w:themeShade="BF"/>
-          <w:sz w:val="32"/>
-          <w:szCs w:val="32"/>
-        </w:rPr>
-      </w:pPr>
-      <w:r>
-        <w:rPr>
-          <w:rFonts w:asciiTheme="majorHAnsi" w:hAnsiTheme="majorHAnsi"/>
-          <w:color w:val="2F5496" w:themeColor="accent1" w:themeShade="BF"/>
-          <w:sz w:val="32"/>
-          <w:szCs w:val="32"/>
-        </w:rPr>
-        <w:t>2-</w:t>
-      </w:r>
-      <w:r>
-        <w:rPr>
-          <w:rFonts w:asciiTheme="majorHAnsi" w:hAnsiTheme="majorHAnsi"/>
-          <w:color w:val="2F5496" w:themeColor="accent1" w:themeShade="BF"/>
-          <w:sz w:val="32"/>
-          <w:szCs w:val="32"/>
-        </w:rPr>
-        <w:t>Pre-Análisis</w:t>
-      </w:r>
-      <w:r>
-        <w:rPr>
-          <w:rFonts w:asciiTheme="majorHAnsi" w:hAnsiTheme="majorHAnsi"/>
+        <w:ind w:left="720"/>
+      </w:pPr>
+    </w:p>
+    <w:p>
+      <w:pPr>
+        <w:rPr>
+          <w:rFonts w:asciiTheme="majorHAnsi" w:hAnsiTheme="majorHAnsi" w:cstheme="majorHAnsi"/>
+          <w:color w:val="2F5496" w:themeColor="accent1" w:themeShade="BF"/>
+          <w:sz w:val="32"/>
+          <w:szCs w:val="32"/>
+        </w:rPr>
+      </w:pPr>
+      <w:r>
+        <w:rPr>
+          <w:rFonts w:asciiTheme="majorHAnsi" w:hAnsiTheme="majorHAnsi" w:cstheme="majorHAnsi"/>
+          <w:color w:val="2F5496" w:themeColor="accent1" w:themeShade="BF"/>
+          <w:sz w:val="32"/>
+          <w:szCs w:val="32"/>
+        </w:rPr>
+        <w:t>3</w:t>
+      </w:r>
+      <w:r>
+        <w:rPr>
+          <w:rFonts w:asciiTheme="majorHAnsi" w:hAnsiTheme="majorHAnsi" w:cstheme="majorHAnsi"/>
+          <w:color w:val="2F5496" w:themeColor="accent1" w:themeShade="BF"/>
+          <w:sz w:val="32"/>
+          <w:szCs w:val="32"/>
+        </w:rPr>
+        <w:t>-</w:t>
+      </w:r>
+      <w:r>
+        <w:rPr>
+          <w:rFonts w:asciiTheme="majorHAnsi" w:hAnsiTheme="majorHAnsi" w:cstheme="majorHAnsi"/>
+          <w:color w:val="2F5496" w:themeColor="accent1" w:themeShade="BF"/>
+          <w:sz w:val="32"/>
+          <w:szCs w:val="32"/>
+        </w:rPr>
+        <w:t>Análisis</w:t>
+      </w:r>
+      <w:r>
+        <w:rPr>
+          <w:rFonts w:asciiTheme="majorHAnsi" w:hAnsiTheme="majorHAnsi" w:cstheme="majorHAnsi"/>
+          <w:color w:val="2F5496" w:themeColor="accent1" w:themeShade="BF"/>
+          <w:sz w:val="32"/>
+          <w:szCs w:val="32"/>
+        </w:rPr>
+        <w:t xml:space="preserve"> y diseño</w:t>
+      </w:r>
+      <w:r>
+        <w:rPr>
+          <w:rFonts w:asciiTheme="majorHAnsi" w:hAnsiTheme="majorHAnsi" w:cstheme="majorHAnsi"/>
           <w:color w:val="2F5496" w:themeColor="accent1" w:themeShade="BF"/>
           <w:sz w:val="32"/>
           <w:szCs w:val="32"/>
@@ -245,21 +264,22 @@
           <w:sz w:val="24"/>
           <w:szCs w:val="24"/>
         </w:rPr>
-        <w:t>En esta etapa se describirán las actividades de gestión y manejo del proyecto y del grupo de trabajo y la presentación de la empresa</w:t>
-      </w:r>
-    </w:p>
-    <w:p>
-      <w:pPr>
-        <w:rPr>
-          <w:rFonts w:asciiTheme="majorHAnsi" w:hAnsiTheme="majorHAnsi"/>
-          <w:color w:val="2F5496" w:themeColor="accent1" w:themeShade="BF"/>
-          <w:sz w:val="32"/>
-          <w:szCs w:val="32"/>
-        </w:rPr>
-      </w:pPr>
-      <w:r>
-        <w:rPr>
-          <w:rFonts w:asciiTheme="majorHAnsi" w:hAnsiTheme="majorHAnsi"/>
+        <w:t>En esta etapa se describirán las actividades realizadas con respecto al análisis de los requerimientos obtenidos del cliente, con las cuales se formularán los requerimientos del sistema, usuario, funcionales y no funcionales y las limitaciones del sistema</w:t>
+      </w:r>
+    </w:p>
+    <w:p>
+      <w:pPr>
+        <w:pStyle w:val="NormalWeb"/>
+        <w:rPr>
+          <w:rFonts w:asciiTheme="majorHAnsi" w:hAnsiTheme="majorHAnsi" w:cstheme="majorHAnsi"/>
+          <w:color w:val="2F5496" w:themeColor="accent1" w:themeShade="BF"/>
+          <w:sz w:val="32"/>
+          <w:szCs w:val="32"/>
+        </w:rPr>
+      </w:pPr>
+      <w:r>
+        <w:rPr>
+          <w:rFonts w:asciiTheme="majorHAnsi" w:hAnsiTheme="majorHAnsi" w:cstheme="majorHAnsi"/>
           <w:color w:val="2F5496" w:themeColor="accent1" w:themeShade="BF"/>
           <w:sz w:val="32"/>
           <w:szCs w:val="32"/>
@@ -276,10 +296,16 @@
         </w:numPr>
       </w:pPr>
       <w:r>
-        <w:t>Ciclo de vida del proyecto</w:t>
-      </w:r>
-      <w:r>
-        <w:t>: se realizará el ciclo de vida del proyecto.</w:t>
+        <w:t>Esquema</w:t>
+      </w:r>
+      <w:r>
+        <w:t>s</w:t>
+      </w:r>
+      <w:r>
+        <w:t xml:space="preserve"> lógico</w:t>
+      </w:r>
+      <w:r>
+        <w:t>s: se realizarán los esquemas lógicos de la casa central y sucursales y su interconexión</w:t>
       </w:r>
     </w:p>
     <w:p>
@@ -291,10 +317,10 @@
         </w:numPr>
       </w:pPr>
       <w:r>
-        <w:t>Tabla de actividades</w:t>
-      </w:r>
-      <w:r>
-        <w:t>: se creará la tabla de actividades especificando su código, duración y previas</w:t>
+        <w:t>Modelo de dominio</w:t>
+      </w:r>
+      <w:r>
+        <w:t>: se realizará el modelo de dominio del software</w:t>
       </w:r>
     </w:p>
     <w:p>
@@ -306,10 +332,7 @@
         </w:numPr>
       </w:pPr>
       <w:r>
-        <w:t>GANTT</w:t>
-      </w:r>
-      <w:r>
-        <w:t>: se creará el diagrama GANTT el cual será mantenido y podría ser modificado en el futuro</w:t>
+        <w:t>Diagramas y documentación de la BBDD: se realizarán los diagramas DER y ER de la base de datos, junto con sus RNE y su diccionario de datos</w:t>
       </w:r>
     </w:p>
     <w:p>
@@ -321,10 +344,7 @@
         </w:numPr>
       </w:pPr>
       <w:r>
-        <w:t>PERT</w:t>
-      </w:r>
-      <w:r>
-        <w:t>: se creará el diagrama PERT</w:t>
+        <w:t>Documentos del grupo de trabajo: se documentará el formato de las actas formales e informales, el reglamento interno del grupo de trabajo y la pizarra colaborativa del día</w:t>
       </w:r>
     </w:p>
     <w:p>
@@ -336,68 +356,33 @@
         </w:numPr>
       </w:pPr>
       <w:r>
-        <w:t>Tabla de recursos</w:t>
-      </w:r>
-      <w:r>
-        <w:t>: se definirán los recursos que utilizará el proyecto</w:t>
-      </w:r>
-    </w:p>
-    <w:p>
-      <w:pPr>
-        <w:pStyle w:val="NormalWeb"/>
-        <w:numPr>
-          <w:ilvl w:val="0"/>
-          <w:numId w:val="2"/>
-        </w:numPr>
-      </w:pPr>
-      <w:r>
-        <w:t>Presentación de la empresa</w:t>
-      </w:r>
-      <w:r>
-        <w:t>: se documentarán las características, objetivos y formularios frente al estado de nuestra empresa</w:t>
-      </w:r>
-    </w:p>
-    <w:p>
-      <w:pPr>
-        <w:pStyle w:val="NormalWeb"/>
-        <w:numPr>
-          <w:ilvl w:val="0"/>
-          <w:numId w:val="2"/>
-        </w:numPr>
-      </w:pPr>
-      <w:r>
-        <w:t>Documentos del grupo de trabajo: se documentará el formato de las actas formales e informales, el reglamento interno del grupo de trabajo y la pizarra colaborativa del día</w:t>
-      </w:r>
-    </w:p>
-    <w:p>
-      <w:pPr>
-        <w:rPr>
-          <w:rFonts w:asciiTheme="majorHAnsi" w:hAnsiTheme="majorHAnsi"/>
-          <w:color w:val="2F5496" w:themeColor="accent1" w:themeShade="BF"/>
-          <w:sz w:val="32"/>
-          <w:szCs w:val="32"/>
-        </w:rPr>
-      </w:pPr>
-    </w:p>
-    <w:p>
-      <w:pPr>
-        <w:rPr>
-          <w:rFonts w:asciiTheme="majorHAnsi" w:hAnsiTheme="majorHAnsi"/>
-          <w:color w:val="2F5496" w:themeColor="accent1" w:themeShade="BF"/>
-          <w:sz w:val="32"/>
-          <w:szCs w:val="32"/>
-        </w:rPr>
-      </w:pPr>
-    </w:p>
-    <w:p>
-      <w:pPr>
-        <w:rPr>
-          <w:rFonts w:asciiTheme="majorHAnsi" w:hAnsiTheme="majorHAnsi"/>
-          <w:color w:val="2F5496" w:themeColor="accent1" w:themeShade="BF"/>
-          <w:sz w:val="32"/>
-          <w:szCs w:val="32"/>
-        </w:rPr>
-      </w:pPr>
+        <w:t>IEEE830</w:t>
+      </w:r>
+      <w:r>
+        <w:t>: se realizará la documentación del estándar 830, el cual definirá las características del software a desarrollar</w:t>
+      </w:r>
+    </w:p>
+    <w:p>
+      <w:pPr>
+        <w:rPr>
+          <w:rFonts w:asciiTheme="majorHAnsi" w:hAnsiTheme="majorHAnsi" w:cstheme="majorHAnsi"/>
+          <w:color w:val="2F5496" w:themeColor="accent1" w:themeShade="BF"/>
+          <w:sz w:val="32"/>
+          <w:szCs w:val="32"/>
+        </w:rPr>
+      </w:pPr>
+    </w:p>
+    <w:p>
+      <w:pPr>
+        <w:rPr>
+          <w:rFonts w:asciiTheme="majorHAnsi" w:hAnsiTheme="majorHAnsi" w:cstheme="majorHAnsi"/>
+          <w:color w:val="2F5496" w:themeColor="accent1" w:themeShade="BF"/>
+          <w:sz w:val="32"/>
+          <w:szCs w:val="32"/>
+        </w:rPr>
+      </w:pPr>
+      <w:bookmarkStart w:id="0" w:name="_GoBack"/>
+      <w:bookmarkEnd w:id="0"/>
     </w:p>
     <w:p>
       <w:pPr>
@@ -416,7 +401,7 @@
           <w:szCs w:val="32"/>
         </w:rPr>
         <w:lastRenderedPageBreak/>
-        <w:t>3</w:t>
+        <w:t>4</w:t>
       </w:r>
       <w:r>
         <w:rPr>
@@ -434,25 +419,16 @@
           <w:sz w:val="32"/>
           <w:szCs w:val="32"/>
         </w:rPr>
-        <w:t>Análisis</w:t>
-      </w:r>
-      <w:r>
-        <w:rPr>
-          <w:rFonts w:asciiTheme="majorHAnsi" w:hAnsiTheme="majorHAnsi" w:cstheme="majorHAnsi"/>
-          <w:color w:val="2F5496" w:themeColor="accent1" w:themeShade="BF"/>
-          <w:sz w:val="32"/>
-          <w:szCs w:val="32"/>
-        </w:rPr>
-        <w:t xml:space="preserve"> y diseño</w:t>
-      </w:r>
-      <w:r>
-        <w:rPr>
-          <w:rFonts w:asciiTheme="majorHAnsi" w:hAnsiTheme="majorHAnsi" w:cstheme="majorHAnsi"/>
-          <w:color w:val="2F5496" w:themeColor="accent1" w:themeShade="BF"/>
-          <w:sz w:val="32"/>
-          <w:szCs w:val="32"/>
-        </w:rPr>
-        <w:t>:</w:t>
+        <w:t>D</w:t>
+      </w:r>
+      <w:r>
+        <w:rPr>
+          <w:rFonts w:asciiTheme="majorHAnsi" w:hAnsiTheme="majorHAnsi" w:cstheme="majorHAnsi"/>
+          <w:color w:val="2F5496" w:themeColor="accent1" w:themeShade="BF"/>
+          <w:sz w:val="32"/>
+          <w:szCs w:val="32"/>
+        </w:rPr>
+        <w:t>esarrollo:</w:t>
       </w:r>
     </w:p>
     <w:p>
@@ -469,195 +445,7 @@
           <w:sz w:val="24"/>
           <w:szCs w:val="24"/>
         </w:rPr>
-        <w:t>En esta etapa se describirán las actividades realizadas con respecto al análisis de los requerimientos obtenidos del cliente, con las cuales se formularán los requerimientos del sistema, usuario, funcionales y no funcionales y las limitaciones del sistema</w:t>
-      </w:r>
-    </w:p>
-    <w:p>
-      <w:pPr>
-        <w:pStyle w:val="NormalWeb"/>
-        <w:rPr>
-          <w:rFonts w:asciiTheme="majorHAnsi" w:hAnsiTheme="majorHAnsi" w:cstheme="majorHAnsi"/>
-          <w:color w:val="2F5496" w:themeColor="accent1" w:themeShade="BF"/>
-          <w:sz w:val="32"/>
-          <w:szCs w:val="32"/>
-        </w:rPr>
-      </w:pPr>
-      <w:r>
-        <w:rPr>
-          <w:rFonts w:asciiTheme="majorHAnsi" w:hAnsiTheme="majorHAnsi" w:cstheme="majorHAnsi"/>
-          <w:color w:val="2F5496" w:themeColor="accent1" w:themeShade="BF"/>
-          <w:sz w:val="32"/>
-          <w:szCs w:val="32"/>
-        </w:rPr>
-        <w:t>Actividades:</w:t>
-      </w:r>
-    </w:p>
-    <w:p>
-      <w:pPr>
-        <w:pStyle w:val="NormalWeb"/>
-        <w:numPr>
-          <w:ilvl w:val="0"/>
-          <w:numId w:val="2"/>
-        </w:numPr>
-      </w:pPr>
-      <w:r>
-        <w:t>Esquema</w:t>
-      </w:r>
-      <w:r>
-        <w:t>s</w:t>
-      </w:r>
-      <w:r>
-        <w:t xml:space="preserve"> lógico</w:t>
-      </w:r>
-      <w:r>
-        <w:t>s: se realizarán los esquemas lógicos de la casa central y sucursales y su interconexión</w:t>
-      </w:r>
-    </w:p>
-    <w:p>
-      <w:pPr>
-        <w:pStyle w:val="NormalWeb"/>
-        <w:numPr>
-          <w:ilvl w:val="0"/>
-          <w:numId w:val="2"/>
-        </w:numPr>
-      </w:pPr>
-      <w:r>
-        <w:t>Modelo de dominio</w:t>
-      </w:r>
-      <w:r>
-        <w:t>: se realizará el modelo de dominio del software</w:t>
-      </w:r>
-    </w:p>
-    <w:p>
-      <w:pPr>
-        <w:pStyle w:val="NormalWeb"/>
-        <w:numPr>
-          <w:ilvl w:val="0"/>
-          <w:numId w:val="2"/>
-        </w:numPr>
-      </w:pPr>
-      <w:r>
-        <w:t>Diagramas y documentación de la BBDD: se realizarán los diagramas DER y ER de la base de datos, junto con sus RNE y su diccionario de datos</w:t>
-      </w:r>
-    </w:p>
-    <w:p>
-      <w:pPr>
-        <w:pStyle w:val="NormalWeb"/>
-        <w:numPr>
-          <w:ilvl w:val="0"/>
-          <w:numId w:val="2"/>
-        </w:numPr>
-      </w:pPr>
-      <w:r>
-        <w:t>Documentos del grupo de trabajo: se documentará el formato de las actas formales e informales, el reglamento interno del grupo de trabajo y la pizarra colaborativa del día</w:t>
-      </w:r>
-    </w:p>
-    <w:p>
-      <w:pPr>
-        <w:pStyle w:val="NormalWeb"/>
-        <w:numPr>
-          <w:ilvl w:val="0"/>
-          <w:numId w:val="2"/>
-        </w:numPr>
-      </w:pPr>
-      <w:r>
-        <w:t>IEEE830</w:t>
-      </w:r>
-      <w:r>
-        <w:t>: se realizará la documentación del estándar 830, el cual definirá las características del software a desarrollar</w:t>
-      </w:r>
-    </w:p>
-    <w:p>
-      <w:pPr>
-        <w:rPr>
-          <w:rFonts w:asciiTheme="majorHAnsi" w:hAnsiTheme="majorHAnsi" w:cstheme="majorHAnsi"/>
-          <w:color w:val="2F5496" w:themeColor="accent1" w:themeShade="BF"/>
-          <w:sz w:val="32"/>
-          <w:szCs w:val="32"/>
-        </w:rPr>
-      </w:pPr>
-    </w:p>
-    <w:p>
-      <w:pPr>
-        <w:rPr>
-          <w:rFonts w:asciiTheme="majorHAnsi" w:hAnsiTheme="majorHAnsi" w:cstheme="majorHAnsi"/>
-          <w:color w:val="2F5496" w:themeColor="accent1" w:themeShade="BF"/>
-          <w:sz w:val="32"/>
-          <w:szCs w:val="32"/>
-        </w:rPr>
-      </w:pPr>
-      <w:r>
-        <w:rPr>
-          <w:rFonts w:asciiTheme="majorHAnsi" w:hAnsiTheme="majorHAnsi" w:cstheme="majorHAnsi"/>
-          <w:color w:val="2F5496" w:themeColor="accent1" w:themeShade="BF"/>
-          <w:sz w:val="32"/>
-          <w:szCs w:val="32"/>
-        </w:rPr>
-        <w:t>4</w:t>
-      </w:r>
-      <w:r>
-        <w:rPr>
-          <w:rFonts w:asciiTheme="majorHAnsi" w:hAnsiTheme="majorHAnsi" w:cstheme="majorHAnsi"/>
-          <w:color w:val="2F5496" w:themeColor="accent1" w:themeShade="BF"/>
-          <w:sz w:val="32"/>
-          <w:szCs w:val="32"/>
-        </w:rPr>
-        <w:t>-</w:t>
-      </w:r>
-      <w:r>
-        <w:rPr>
-          <w:rFonts w:asciiTheme="majorHAnsi" w:hAnsiTheme="majorHAnsi" w:cstheme="majorHAnsi"/>
-          <w:color w:val="2F5496" w:themeColor="accent1" w:themeShade="BF"/>
-          <w:sz w:val="32"/>
-          <w:szCs w:val="32"/>
-        </w:rPr>
-        <w:t>D</w:t>
-      </w:r>
-      <w:r>
-        <w:rPr>
-          <w:rFonts w:asciiTheme="majorHAnsi" w:hAnsiTheme="majorHAnsi" w:cstheme="majorHAnsi"/>
-          <w:color w:val="2F5496" w:themeColor="accent1" w:themeShade="BF"/>
-          <w:sz w:val="32"/>
-          <w:szCs w:val="32"/>
-        </w:rPr>
-        <w:t>esarrollo:</w:t>
-      </w:r>
-    </w:p>
-    <w:p>
-      <w:pPr>
-        <w:rPr>
-          <w:rFonts w:ascii="Times New Roman" w:hAnsi="Times New Roman" w:cs="Times New Roman"/>
-          <w:sz w:val="24"/>
-          <w:szCs w:val="24"/>
-        </w:rPr>
-      </w:pPr>
-      <w:r>
-        <w:rPr>
-          <w:rFonts w:ascii="Times New Roman" w:hAnsi="Times New Roman" w:cs="Times New Roman"/>
-          <w:sz w:val="24"/>
-          <w:szCs w:val="24"/>
-        </w:rPr>
-        <w:t xml:space="preserve">En esta etapa se describirán las actividades llevadas a cabo con respecto </w:t>
-      </w:r>
-      <w:proofErr w:type="spellStart"/>
-      <w:proofErr w:type="gramStart"/>
-      <w:r>
-        <w:rPr>
-          <w:rFonts w:ascii="Times New Roman" w:hAnsi="Times New Roman" w:cs="Times New Roman"/>
-          <w:sz w:val="24"/>
-          <w:szCs w:val="24"/>
-        </w:rPr>
-        <w:t>a el</w:t>
-      </w:r>
-      <w:proofErr w:type="spellEnd"/>
-      <w:proofErr w:type="gramEnd"/>
-      <w:r>
-        <w:rPr>
-          <w:rFonts w:ascii="Times New Roman" w:hAnsi="Times New Roman" w:cs="Times New Roman"/>
-          <w:sz w:val="24"/>
-          <w:szCs w:val="24"/>
-        </w:rPr>
-        <w:t xml:space="preserve"> diseño general y en detalle de: la aplicación del cliente, la base de datos, hardware y configuración del servidor. Posterior al diseño se describirán también las actividades realizadas para el desarrollo del software con respecto al diseño realizado</w:t>
+        <w:t>En esta etapa se describirán las actividades llevadas a cabo con respecto a el diseño general y en detalle de: la aplicación del cliente, la base de datos, hardware y configuración del servidor. Posterior al diseño se describirán también las actividades realizadas para el desarrollo del software con respecto al diseño realizado</w:t>
       </w:r>
     </w:p>
     <w:p>
@@ -872,7 +660,6 @@
           <w:sz w:val="32"/>
           <w:szCs w:val="32"/>
         </w:rPr>
-        <w:lastRenderedPageBreak/>
         <w:t>6-Implementación:</w:t>
       </w:r>
     </w:p>
@@ -948,8 +735,6 @@
         <w:pStyle w:val="NormalWeb"/>
         <w:ind w:left="720"/>
       </w:pPr>
-      <w:bookmarkStart w:id="0" w:name="_GoBack"/>
-      <w:bookmarkEnd w:id="0"/>
     </w:p>
     <w:p>
       <w:pPr>
@@ -1038,6 +823,7 @@
           <w:sz w:val="32"/>
           <w:szCs w:val="32"/>
         </w:rPr>
+        <w:lastRenderedPageBreak/>
         <w:t>Observación:</w:t>
       </w:r>
     </w:p>
@@ -1069,8 +855,8 @@
 </file>
 
 <file path=word/numbering.xml><?xml version="1.0" encoding="utf-8"?>
-<w:numbering xmlns:wpc="http://schemas.microsoft.com/office/word/2010/wordprocessingCanvas" xmlns:mc="http://schemas.openxmlformats.org/markup-compatibility/2006" xmlns:o="urn:schemas-microsoft-com:office:office" xmlns:r="http://schemas.openxmlformats.org/officeDocument/2006/relationships" xmlns:m="http://schemas.openxmlformats.org/officeDocument/2006/math" xmlns:v="urn:schemas-microsoft-com:vml" xmlns:wp14="http://schemas.microsoft.com/office/word/2010/wordprocessingDrawing" xmlns:wp="http://schemas.openxmlformats.org/drawingml/2006/wordprocessingDrawing" xmlns:w10="urn:schemas-microsoft-com:office:word" xmlns:w="http://schemas.openxmlformats.org/wordprocessingml/2006/main" xmlns:w14="http://schemas.microsoft.com/office/word/2010/wordml" xmlns:wpg="http://schemas.microsoft.com/office/word/2010/wordprocessingGroup" xmlns:wpi="http://schemas.microsoft.com/office/word/2010/wordprocessingInk" xmlns:wne="http://schemas.microsoft.com/office/word/2006/wordml" xmlns:wps="http://schemas.microsoft.com/office/word/2010/wordprocessingShape" mc:Ignorable="w14 wp14">
-  <w:abstractNum w:abstractNumId="0">
+<w:numbering xmlns:wpc="http://schemas.microsoft.com/office/word/2010/wordprocessingCanvas" xmlns:cx="http://schemas.microsoft.com/office/drawing/2014/chartex" xmlns:cx1="http://schemas.microsoft.com/office/drawing/2015/9/8/chartex" xmlns:cx2="http://schemas.microsoft.com/office/drawing/2015/10/21/chartex" xmlns:cx3="http://schemas.microsoft.com/office/drawing/2016/5/9/chartex" xmlns:cx4="http://schemas.microsoft.com/office/drawing/2016/5/10/chartex" xmlns:cx5="http://schemas.microsoft.com/office/drawing/2016/5/11/chartex" xmlns:cx6="http://schemas.microsoft.com/office/drawing/2016/5/12/chartex" xmlns:cx7="http://schemas.microsoft.com/office/drawing/2016/5/13/chartex" xmlns:cx8="http://schemas.microsoft.com/office/drawing/2016/5/14/chartex" xmlns:mc="http://schemas.openxmlformats.org/markup-compatibility/2006" xmlns:aink="http://schemas.microsoft.com/office/drawing/2016/ink" xmlns:am3d="http://schemas.microsoft.com/office/drawing/2017/model3d" xmlns:o="urn:schemas-microsoft-com:office:office" xmlns:r="http://schemas.openxmlformats.org/officeDocument/2006/relationships" xmlns:m="http://schemas.openxmlformats.org/officeDocument/2006/math" xmlns:v="urn:schemas-microsoft-com:vml" xmlns:wp14="http://schemas.microsoft.com/office/word/2010/wordprocessingDrawing" xmlns:wp="http://schemas.openxmlformats.org/drawingml/2006/wordprocessingDrawing" xmlns:w10="urn:schemas-microsoft-com:office:word" xmlns:w="http://schemas.openxmlformats.org/wordprocessingml/2006/main" xmlns:w14="http://schemas.microsoft.com/office/word/2010/wordml" xmlns:w15="http://schemas.microsoft.com/office/word/2012/wordml" xmlns:w16cid="http://schemas.microsoft.com/office/word/2016/wordml/cid" xmlns:w16se="http://schemas.microsoft.com/office/word/2015/wordml/symex" xmlns:wpg="http://schemas.microsoft.com/office/word/2010/wordprocessingGroup" xmlns:wpi="http://schemas.microsoft.com/office/word/2010/wordprocessingInk" xmlns:wne="http://schemas.microsoft.com/office/word/2006/wordml" xmlns:wps="http://schemas.microsoft.com/office/word/2010/wordprocessingShape" mc:Ignorable="w14 w15 w16se w16cid wp14">
+  <w:abstractNum w:abstractNumId="0" w15:restartNumberingAfterBreak="0">
     <w:nsid w:val="03BC7462"/>
     <w:multiLevelType w:val="hybridMultilevel"/>
     <w:tmpl w:val="36DC063A"/>
@@ -1183,7 +969,7 @@
       </w:rPr>
     </w:lvl>
   </w:abstractNum>
-  <w:abstractNum w:abstractNumId="1">
+  <w:abstractNum w:abstractNumId="1" w15:restartNumberingAfterBreak="0">
     <w:nsid w:val="17D02F24"/>
     <w:multiLevelType w:val="hybridMultilevel"/>
     <w:tmpl w:val="45A40AA0"/>
@@ -1296,7 +1082,7 @@
       </w:rPr>
     </w:lvl>
   </w:abstractNum>
-  <w:abstractNum w:abstractNumId="2">
+  <w:abstractNum w:abstractNumId="2" w15:restartNumberingAfterBreak="0">
     <w:nsid w:val="3B64354A"/>
     <w:multiLevelType w:val="hybridMultilevel"/>
     <w:tmpl w:val="479819C4"/>
@@ -1409,7 +1195,7 @@
       </w:rPr>
     </w:lvl>
   </w:abstractNum>
-  <w:abstractNum w:abstractNumId="3">
+  <w:abstractNum w:abstractNumId="3" w15:restartNumberingAfterBreak="0">
     <w:nsid w:val="47BF32AC"/>
     <w:multiLevelType w:val="hybridMultilevel"/>
     <w:tmpl w:val="6918198E"/>
@@ -1514,7 +1300,7 @@
 </file>
 
 <file path=word/styles.xml><?xml version="1.0" encoding="utf-8"?>
-<w:styles xmlns:mc="http://schemas.openxmlformats.org/markup-compatibility/2006" xmlns:r="http://schemas.openxmlformats.org/officeDocument/2006/relationships" xmlns:w="http://schemas.openxmlformats.org/wordprocessingml/2006/main" xmlns:w14="http://schemas.microsoft.com/office/word/2010/wordml" mc:Ignorable="w14">
+<w:styles xmlns:mc="http://schemas.openxmlformats.org/markup-compatibility/2006" xmlns:r="http://schemas.openxmlformats.org/officeDocument/2006/relationships" xmlns:w="http://schemas.openxmlformats.org/wordprocessingml/2006/main" xmlns:w14="http://schemas.microsoft.com/office/word/2010/wordml" xmlns:w15="http://schemas.microsoft.com/office/word/2012/wordml" xmlns:w16cid="http://schemas.microsoft.com/office/word/2016/wordml/cid" xmlns:w16se="http://schemas.microsoft.com/office/word/2015/wordml/symex" mc:Ignorable="w14 w15 w16se w16cid">
   <w:docDefaults>
     <w:rPrDefault>
       <w:rPr>
@@ -1530,350 +1316,383 @@
       </w:pPr>
     </w:pPrDefault>
   </w:docDefaults>
-  <w:latentStyles w:defLockedState="0" w:defUIPriority="99" w:defSemiHidden="1" w:defUnhideWhenUsed="1" w:defQFormat="0" w:count="267">
-    <w:lsdException w:name="Normal" w:semiHidden="0" w:uiPriority="0" w:unhideWhenUsed="0" w:qFormat="1"/>
-    <w:lsdException w:name="heading 1" w:semiHidden="0" w:uiPriority="9" w:unhideWhenUsed="0" w:qFormat="1"/>
-    <w:lsdException w:name="heading 2" w:uiPriority="9" w:qFormat="1"/>
-    <w:lsdException w:name="heading 3" w:uiPriority="9" w:qFormat="1"/>
-    <w:lsdException w:name="heading 4" w:uiPriority="9" w:qFormat="1"/>
-    <w:lsdException w:name="heading 5" w:uiPriority="9" w:qFormat="1"/>
-    <w:lsdException w:name="heading 6" w:uiPriority="9" w:qFormat="1"/>
-    <w:lsdException w:name="heading 7" w:uiPriority="9" w:qFormat="1"/>
-    <w:lsdException w:name="heading 8" w:uiPriority="9" w:qFormat="1"/>
-    <w:lsdException w:name="heading 9" w:uiPriority="9" w:qFormat="1"/>
-    <w:lsdException w:name="toc 1" w:uiPriority="39"/>
-    <w:lsdException w:name="toc 2" w:uiPriority="39"/>
-    <w:lsdException w:name="toc 3" w:uiPriority="39"/>
-    <w:lsdException w:name="toc 4" w:uiPriority="39"/>
-    <w:lsdException w:name="toc 5" w:uiPriority="39"/>
-    <w:lsdException w:name="toc 6" w:uiPriority="39"/>
-    <w:lsdException w:name="toc 7" w:uiPriority="39"/>
-    <w:lsdException w:name="toc 8" w:uiPriority="39"/>
-    <w:lsdException w:name="toc 9" w:uiPriority="39"/>
-    <w:lsdException w:name="caption" w:uiPriority="35" w:qFormat="1"/>
-    <w:lsdException w:name="Title" w:semiHidden="0" w:uiPriority="10" w:unhideWhenUsed="0" w:qFormat="1"/>
-    <w:lsdException w:name="Default Paragraph Font" w:uiPriority="1"/>
-    <w:lsdException w:name="Subtitle" w:semiHidden="0" w:uiPriority="11" w:unhideWhenUsed="0" w:qFormat="1"/>
-    <w:lsdException w:name="Strong" w:semiHidden="0" w:uiPriority="22" w:unhideWhenUsed="0" w:qFormat="1"/>
-    <w:lsdException w:name="Emphasis" w:semiHidden="0" w:uiPriority="20" w:unhideWhenUsed="0" w:qFormat="1"/>
-    <w:lsdException w:name="Table Grid" w:semiHidden="0" w:uiPriority="39" w:unhideWhenUsed="0"/>
-    <w:lsdException w:name="Placeholder Text" w:unhideWhenUsed="0"/>
-    <w:lsdException w:name="No Spacing" w:semiHidden="0" w:uiPriority="1" w:unhideWhenUsed="0" w:qFormat="1"/>
-    <w:lsdException w:name="Light Shading" w:semiHidden="0" w:uiPriority="60" w:unhideWhenUsed="0"/>
-    <w:lsdException w:name="Light List" w:semiHidden="0" w:uiPriority="61" w:unhideWhenUsed="0"/>
-    <w:lsdException w:name="Light Grid" w:semiHidden="0" w:uiPriority="62" w:unhideWhenUsed="0"/>
-    <w:lsdException w:name="Medium Shading 1" w:semiHidden="0" w:uiPriority="63" w:unhideWhenUsed="0"/>
-    <w:lsdException w:name="Medium Shading 2" w:semiHidden="0" w:uiPriority="64" w:unhideWhenUsed="0"/>
-    <w:lsdException w:name="Medium List 1" w:semiHidden="0" w:uiPriority="65" w:unhideWhenUsed="0"/>
-    <w:lsdException w:name="Medium List 2" w:semiHidden="0" w:uiPriority="66" w:unhideWhenUsed="0"/>
-    <w:lsdException w:name="Medium Grid 1" w:semiHidden="0" w:uiPriority="67" w:unhideWhenUsed="0"/>
-    <w:lsdException w:name="Medium Grid 2" w:semiHidden="0" w:uiPriority="68" w:unhideWhenUsed="0"/>
-    <w:lsdException w:name="Medium Grid 3" w:semiHidden="0" w:uiPriority="69" w:unhideWhenUsed="0"/>
-    <w:lsdException w:name="Dark List" w:semiHidden="0" w:uiPriority="70" w:unhideWhenUsed="0"/>
-    <w:lsdException w:name="Colorful Shading" w:semiHidden="0" w:uiPriority="71" w:unhideWhenUsed="0"/>
-    <w:lsdException w:name="Colorful List" w:semiHidden="0" w:uiPriority="72" w:unhideWhenUsed="0"/>
-    <w:lsdException w:name="Colorful Grid" w:semiHidden="0" w:uiPriority="73" w:unhideWhenUsed="0"/>
-    <w:lsdException w:name="Light Shading Accent 1" w:semiHidden="0" w:uiPriority="60" w:unhideWhenUsed="0"/>
-    <w:lsdException w:name="Light List Accent 1" w:semiHidden="0" w:uiPriority="61" w:unhideWhenUsed="0"/>
-    <w:lsdException w:name="Light Grid Accent 1" w:semiHidden="0" w:uiPriority="62" w:unhideWhenUsed="0"/>
-    <w:lsdException w:name="Medium Shading 1 Accent 1" w:semiHidden="0" w:uiPriority="63" w:unhideWhenUsed="0"/>
-    <w:lsdException w:name="Medium Shading 2 Accent 1" w:semiHidden="0" w:uiPriority="64" w:unhideWhenUsed="0"/>
-    <w:lsdException w:name="Medium List 1 Accent 1" w:semiHidden="0" w:uiPriority="65" w:unhideWhenUsed="0"/>
-    <w:lsdException w:name="Revision" w:unhideWhenUsed="0"/>
-    <w:lsdException w:name="List Paragraph" w:semiHidden="0" w:uiPriority="34" w:unhideWhenUsed="0" w:qFormat="1"/>
-    <w:lsdException w:name="Quote" w:semiHidden="0" w:uiPriority="29" w:unhideWhenUsed="0" w:qFormat="1"/>
-    <w:lsdException w:name="Intense Quote" w:semiHidden="0" w:uiPriority="30" w:unhideWhenUsed="0" w:qFormat="1"/>
-    <w:lsdException w:name="Medium List 2 Accent 1" w:semiHidden="0" w:uiPriority="66" w:unhideWhenUsed="0"/>
-    <w:lsdException w:name="Medium Grid 1 Accent 1" w:semiHidden="0" w:uiPriority="67" w:unhideWhenUsed="0"/>
-    <w:lsdException w:name="Medium Grid 2 Accent 1" w:semiHidden="0" w:uiPriority="68" w:unhideWhenUsed="0"/>
-    <w:lsdException w:name="Medium Grid 3 Accent 1" w:semiHidden="0" w:uiPriority="69" w:unhideWhenUsed="0"/>
-    <w:lsdException w:name="Dark List Accent 1" w:semiHidden="0" w:uiPriority="70" w:unhideWhenUsed="0"/>
-    <w:lsdException w:name="Colorful Shading Accent 1" w:semiHidden="0" w:uiPriority="71" w:unhideWhenUsed="0"/>
-    <w:lsdException w:name="Colorful List Accent 1" w:semiHidden="0" w:uiPriority="72" w:unhideWhenUsed="0"/>
-    <w:lsdException w:name="Colorful Grid Accent 1" w:semiHidden="0" w:uiPriority="73" w:unhideWhenUsed="0"/>
-    <w:lsdException w:name="Light Shading Accent 2" w:semiHidden="0" w:uiPriority="60" w:unhideWhenUsed="0"/>
-    <w:lsdException w:name="Light List Accent 2" w:semiHidden="0" w:uiPriority="61" w:unhideWhenUsed="0"/>
-    <w:lsdException w:name="Light Grid Accent 2" w:semiHidden="0" w:uiPriority="62" w:unhideWhenUsed="0"/>
-    <w:lsdException w:name="Medium Shading 1 Accent 2" w:semiHidden="0" w:uiPriority="63" w:unhideWhenUsed="0"/>
-    <w:lsdException w:name="Medium Shading 2 Accent 2" w:semiHidden="0" w:uiPriority="64" w:unhideWhenUsed="0"/>
-    <w:lsdException w:name="Medium List 1 Accent 2" w:semiHidden="0" w:uiPriority="65" w:unhideWhenUsed="0"/>
-    <w:lsdException w:name="Medium List 2 Accent 2" w:semiHidden="0" w:uiPriority="66" w:unhideWhenUsed="0"/>
-    <w:lsdException w:name="Medium Grid 1 Accent 2" w:semiHidden="0" w:uiPriority="67" w:unhideWhenUsed="0"/>
-    <w:lsdException w:name="Medium Grid 2 Accent 2" w:semiHidden="0" w:uiPriority="68" w:unhideWhenUsed="0"/>
-    <w:lsdException w:name="Medium Grid 3 Accent 2" w:semiHidden="0" w:uiPriority="69" w:unhideWhenUsed="0"/>
-    <w:lsdException w:name="Dark List Accent 2" w:semiHidden="0" w:uiPriority="70" w:unhideWhenUsed="0"/>
-    <w:lsdException w:name="Colorful Shading Accent 2" w:semiHidden="0" w:uiPriority="71" w:unhideWhenUsed="0"/>
-    <w:lsdException w:name="Colorful List Accent 2" w:semiHidden="0" w:uiPriority="72" w:unhideWhenUsed="0"/>
-    <w:lsdException w:name="Colorful Grid Accent 2" w:semiHidden="0" w:uiPriority="73" w:unhideWhenUsed="0"/>
-    <w:lsdException w:name="Light Shading Accent 3" w:semiHidden="0" w:uiPriority="60" w:unhideWhenUsed="0"/>
-    <w:lsdException w:name="Light List Accent 3" w:semiHidden="0" w:uiPriority="61" w:unhideWhenUsed="0"/>
-    <w:lsdException w:name="Light Grid Accent 3" w:semiHidden="0" w:uiPriority="62" w:unhideWhenUsed="0"/>
-    <w:lsdException w:name="Medium Shading 1 Accent 3" w:semiHidden="0" w:uiPriority="63" w:unhideWhenUsed="0"/>
-    <w:lsdException w:name="Medium Shading 2 Accent 3" w:semiHidden="0" w:uiPriority="64" w:unhideWhenUsed="0"/>
-    <w:lsdException w:name="Medium List 1 Accent 3" w:semiHidden="0" w:uiPriority="65" w:unhideWhenUsed="0"/>
-    <w:lsdException w:name="Medium List 2 Accent 3" w:semiHidden="0" w:uiPriority="66" w:unhideWhenUsed="0"/>
-    <w:lsdException w:name="Medium Grid 1 Accent 3" w:semiHidden="0" w:uiPriority="67" w:unhideWhenUsed="0"/>
-    <w:lsdException w:name="Medium Grid 2 Accent 3" w:semiHidden="0" w:uiPriority="68" w:unhideWhenUsed="0"/>
-    <w:lsdException w:name="Medium Grid 3 Accent 3" w:semiHidden="0" w:uiPriority="69" w:unhideWhenUsed="0"/>
-    <w:lsdException w:name="Dark List Accent 3" w:semiHidden="0" w:uiPriority="70" w:unhideWhenUsed="0"/>
-    <w:lsdException w:name="Colorful Shading Accent 3" w:semiHidden="0" w:uiPriority="71" w:unhideWhenUsed="0"/>
-    <w:lsdException w:name="Colorful List Accent 3" w:semiHidden="0" w:uiPriority="72" w:unhideWhenUsed="0"/>
-    <w:lsdException w:name="Colorful Grid Accent 3" w:semiHidden="0" w:uiPriority="73" w:unhideWhenUsed="0"/>
-    <w:lsdException w:name="Light Shading Accent 4" w:semiHidden="0" w:uiPriority="60" w:unhideWhenUsed="0"/>
-    <w:lsdException w:name="Light List Accent 4" w:semiHidden="0" w:uiPriority="61" w:unhideWhenUsed="0"/>
-    <w:lsdException w:name="Light Grid Accent 4" w:semiHidden="0" w:uiPriority="62" w:unhideWhenUsed="0"/>
-    <w:lsdException w:name="Medium Shading 1 Accent 4" w:semiHidden="0" w:uiPriority="63" w:unhideWhenUsed="0"/>
-    <w:lsdException w:name="Medium Shading 2 Accent 4" w:semiHidden="0" w:uiPriority="64" w:unhideWhenUsed="0"/>
-    <w:lsdException w:name="Medium List 1 Accent 4" w:semiHidden="0" w:uiPriority="65" w:unhideWhenUsed="0"/>
-    <w:lsdException w:name="Medium List 2 Accent 4" w:semiHidden="0" w:uiPriority="66" w:unhideWhenUsed="0"/>
-    <w:lsdException w:name="Medium Grid 1 Accent 4" w:semiHidden="0" w:uiPriority="67" w:unhideWhenUsed="0"/>
-    <w:lsdException w:name="Medium Grid 2 Accent 4" w:semiHidden="0" w:uiPriority="68" w:unhideWhenUsed="0"/>
-    <w:lsdException w:name="Medium Grid 3 Accent 4" w:semiHidden="0" w:uiPriority="69" w:unhideWhenUsed="0"/>
-    <w:lsdException w:name="Dark List Accent 4" w:semiHidden="0" w:uiPriority="70" w:unhideWhenUsed="0"/>
-    <w:lsdException w:name="Colorful Shading Accent 4" w:semiHidden="0" w:uiPriority="71" w:unhideWhenUsed="0"/>
-    <w:lsdException w:name="Colorful List Accent 4" w:semiHidden="0" w:uiPriority="72" w:unhideWhenUsed="0"/>
-    <w:lsdException w:name="Colorful Grid Accent 4" w:semiHidden="0" w:uiPriority="73" w:unhideWhenUsed="0"/>
-    <w:lsdException w:name="Light Shading Accent 5" w:semiHidden="0" w:uiPriority="60" w:unhideWhenUsed="0"/>
-    <w:lsdException w:name="Light List Accent 5" w:semiHidden="0" w:uiPriority="61" w:unhideWhenUsed="0"/>
-    <w:lsdException w:name="Light Grid Accent 5" w:semiHidden="0" w:uiPriority="62" w:unhideWhenUsed="0"/>
-    <w:lsdException w:name="Medium Shading 1 Accent 5" w:semiHidden="0" w:uiPriority="63" w:unhideWhenUsed="0"/>
-    <w:lsdException w:name="Medium Shading 2 Accent 5" w:semiHidden="0" w:uiPriority="64" w:unhideWhenUsed="0"/>
-    <w:lsdException w:name="Medium List 1 Accent 5" w:semiHidden="0" w:uiPriority="65" w:unhideWhenUsed="0"/>
-    <w:lsdException w:name="Medium List 2 Accent 5" w:semiHidden="0" w:uiPriority="66" w:unhideWhenUsed="0"/>
-    <w:lsdException w:name="Medium Grid 1 Accent 5" w:semiHidden="0" w:uiPriority="67" w:unhideWhenUsed="0"/>
-    <w:lsdException w:name="Medium Grid 2 Accent 5" w:semiHidden="0" w:uiPriority="68" w:unhideWhenUsed="0"/>
-    <w:lsdException w:name="Medium Grid 3 Accent 5" w:semiHidden="0" w:uiPriority="69" w:unhideWhenUsed="0"/>
-    <w:lsdException w:name="Dark List Accent 5" w:semiHidden="0" w:uiPriority="70" w:unhideWhenUsed="0"/>
-    <w:lsdException w:name="Colorful Shading Accent 5" w:semiHidden="0" w:uiPriority="71" w:unhideWhenUsed="0"/>
-    <w:lsdException w:name="Colorful List Accent 5" w:semiHidden="0" w:uiPriority="72" w:unhideWhenUsed="0"/>
-    <w:lsdException w:name="Colorful Grid Accent 5" w:semiHidden="0" w:uiPriority="73" w:unhideWhenUsed="0"/>
-    <w:lsdException w:name="Light Shading Accent 6" w:semiHidden="0" w:uiPriority="60" w:unhideWhenUsed="0"/>
-    <w:lsdException w:name="Light List Accent 6" w:semiHidden="0" w:uiPriority="61" w:unhideWhenUsed="0"/>
-    <w:lsdException w:name="Light Grid Accent 6" w:semiHidden="0" w:uiPriority="62" w:unhideWhenUsed="0"/>
-    <w:lsdException w:name="Medium Shading 1 Accent 6" w:semiHidden="0" w:uiPriority="63" w:unhideWhenUsed="0"/>
-    <w:lsdException w:name="Medium Shading 2 Accent 6" w:semiHidden="0" w:uiPriority="64" w:unhideWhenUsed="0"/>
-    <w:lsdException w:name="Medium List 1 Accent 6" w:semiHidden="0" w:uiPriority="65" w:unhideWhenUsed="0"/>
-    <w:lsdException w:name="Medium List 2 Accent 6" w:semiHidden="0" w:uiPriority="66" w:unhideWhenUsed="0"/>
-    <w:lsdException w:name="Medium Grid 1 Accent 6" w:semiHidden="0" w:uiPriority="67" w:unhideWhenUsed="0"/>
-    <w:lsdException w:name="Medium Grid 2 Accent 6" w:semiHidden="0" w:uiPriority="68" w:unhideWhenUsed="0"/>
-    <w:lsdException w:name="Medium Grid 3 Accent 6" w:semiHidden="0" w:uiPriority="69" w:unhideWhenUsed="0"/>
-    <w:lsdException w:name="Dark List Accent 6" w:semiHidden="0" w:uiPriority="70" w:unhideWhenUsed="0"/>
-    <w:lsdException w:name="Colorful Shading Accent 6" w:semiHidden="0" w:uiPriority="71" w:unhideWhenUsed="0"/>
-    <w:lsdException w:name="Colorful List Accent 6" w:semiHidden="0" w:uiPriority="72" w:unhideWhenUsed="0"/>
-    <w:lsdException w:name="Colorful Grid Accent 6" w:semiHidden="0" w:uiPriority="73" w:unhideWhenUsed="0"/>
-    <w:lsdException w:name="Subtle Emphasis" w:semiHidden="0" w:uiPriority="19" w:unhideWhenUsed="0" w:qFormat="1"/>
-    <w:lsdException w:name="Intense Emphasis" w:semiHidden="0" w:uiPriority="21" w:unhideWhenUsed="0" w:qFormat="1"/>
-    <w:lsdException w:name="Subtle Reference" w:semiHidden="0" w:uiPriority="31" w:unhideWhenUsed="0" w:qFormat="1"/>
-    <w:lsdException w:name="Intense Reference" w:semiHidden="0" w:uiPriority="32" w:unhideWhenUsed="0" w:qFormat="1"/>
-    <w:lsdException w:name="Book Title" w:semiHidden="0" w:uiPriority="33" w:unhideWhenUsed="0" w:qFormat="1"/>
-    <w:lsdException w:name="Bibliography" w:uiPriority="37"/>
-    <w:lsdException w:name="TOC Heading" w:uiPriority="39" w:qFormat="1"/>
-  </w:latentStyles>
-  <w:style w:type="paragraph" w:default="1" w:styleId="Normal">
-    <w:name w:val="Normal"/>
-    <w:qFormat/>
-  </w:style>
-  <w:style w:type="character" w:default="1" w:styleId="Fuentedeprrafopredeter">
-    <w:name w:val="Default Paragraph Font"/>
-    <w:uiPriority w:val="1"/>
-    <w:semiHidden/>
-    <w:unhideWhenUsed/>
-  </w:style>
-  <w:style w:type="table" w:default="1" w:styleId="Tablanormal">
-    <w:name w:val="Normal Table"/>
-    <w:uiPriority w:val="99"/>
-    <w:semiHidden/>
-    <w:unhideWhenUsed/>
-    <w:tblPr>
-      <w:tblInd w:w="0" w:type="dxa"/>
-      <w:tblCellMar>
-        <w:top w:w="0" w:type="dxa"/>
-        <w:left w:w="108" w:type="dxa"/>
-        <w:bottom w:w="0" w:type="dxa"/>
-        <w:right w:w="108" w:type="dxa"/>
-      </w:tblCellMar>
-    </w:tblPr>
-  </w:style>
-  <w:style w:type="numbering" w:default="1" w:styleId="Sinlista">
-    <w:name w:val="No List"/>
-    <w:uiPriority w:val="99"/>
-    <w:semiHidden/>
-    <w:unhideWhenUsed/>
-  </w:style>
-  <w:style w:type="paragraph" w:styleId="NormalWeb">
-    <w:name w:val="Normal (Web)"/>
-    <w:basedOn w:val="Normal"/>
-    <w:uiPriority w:val="99"/>
-    <w:unhideWhenUsed/>
-    <w:rsid w:val="00856994"/>
-    <w:pPr>
-      <w:spacing w:before="100" w:beforeAutospacing="1" w:after="100" w:afterAutospacing="1" w:line="240" w:lineRule="auto"/>
-    </w:pPr>
-    <w:rPr>
-      <w:rFonts w:ascii="Times New Roman" w:eastAsia="Times New Roman" w:hAnsi="Times New Roman" w:cs="Times New Roman"/>
-      <w:sz w:val="24"/>
-      <w:szCs w:val="24"/>
-      <w:lang w:eastAsia="es-ES"/>
-    </w:rPr>
-  </w:style>
-</w:styles>
-</file>
-
-<file path=word/stylesWithEffects.xml><?xml version="1.0" encoding="utf-8"?>
-<w:styles xmlns:wpc="http://schemas.microsoft.com/office/word/2010/wordprocessingCanvas" xmlns:mc="http://schemas.openxmlformats.org/markup-compatibility/2006" xmlns:o="urn:schemas-microsoft-com:office:office" xmlns:r="http://schemas.openxmlformats.org/officeDocument/2006/relationships" xmlns:m="http://schemas.openxmlformats.org/officeDocument/2006/math" xmlns:v="urn:schemas-microsoft-com:vml" xmlns:wp14="http://schemas.microsoft.com/office/word/2010/wordprocessingDrawing" xmlns:wp="http://schemas.openxmlformats.org/drawingml/2006/wordprocessingDrawing" xmlns:w10="urn:schemas-microsoft-com:office:word" xmlns:w="http://schemas.openxmlformats.org/wordprocessingml/2006/main" xmlns:w14="http://schemas.microsoft.com/office/word/2010/wordml" xmlns:wpg="http://schemas.microsoft.com/office/word/2010/wordprocessingGroup" xmlns:wpi="http://schemas.microsoft.com/office/word/2010/wordprocessingInk" xmlns:wne="http://schemas.microsoft.com/office/word/2006/wordml" xmlns:wps="http://schemas.microsoft.com/office/word/2010/wordprocessingShape" mc:Ignorable="w14 wp14">
-  <w:docDefaults>
-    <w:rPrDefault>
-      <w:rPr>
-        <w:rFonts w:asciiTheme="minorHAnsi" w:eastAsiaTheme="minorHAnsi" w:hAnsiTheme="minorHAnsi" w:cstheme="minorBidi"/>
-        <w:sz w:val="22"/>
-        <w:szCs w:val="22"/>
-        <w:lang w:val="es-ES" w:eastAsia="en-US" w:bidi="ar-SA"/>
-      </w:rPr>
-    </w:rPrDefault>
-    <w:pPrDefault>
-      <w:pPr>
-        <w:spacing w:after="160" w:line="259" w:lineRule="auto"/>
-      </w:pPr>
-    </w:pPrDefault>
-  </w:docDefaults>
-  <w:latentStyles w:defLockedState="0" w:defUIPriority="99" w:defSemiHidden="1" w:defUnhideWhenUsed="1" w:defQFormat="0" w:count="267">
-    <w:lsdException w:name="Normal" w:semiHidden="0" w:uiPriority="0" w:unhideWhenUsed="0" w:qFormat="1"/>
-    <w:lsdException w:name="heading 1" w:semiHidden="0" w:uiPriority="9" w:unhideWhenUsed="0" w:qFormat="1"/>
-    <w:lsdException w:name="heading 2" w:uiPriority="9" w:qFormat="1"/>
-    <w:lsdException w:name="heading 3" w:uiPriority="9" w:qFormat="1"/>
-    <w:lsdException w:name="heading 4" w:uiPriority="9" w:qFormat="1"/>
-    <w:lsdException w:name="heading 5" w:uiPriority="9" w:qFormat="1"/>
-    <w:lsdException w:name="heading 6" w:uiPriority="9" w:qFormat="1"/>
-    <w:lsdException w:name="heading 7" w:uiPriority="9" w:qFormat="1"/>
-    <w:lsdException w:name="heading 8" w:uiPriority="9" w:qFormat="1"/>
-    <w:lsdException w:name="heading 9" w:uiPriority="9" w:qFormat="1"/>
-    <w:lsdException w:name="toc 1" w:uiPriority="39"/>
-    <w:lsdException w:name="toc 2" w:uiPriority="39"/>
-    <w:lsdException w:name="toc 3" w:uiPriority="39"/>
-    <w:lsdException w:name="toc 4" w:uiPriority="39"/>
-    <w:lsdException w:name="toc 5" w:uiPriority="39"/>
-    <w:lsdException w:name="toc 6" w:uiPriority="39"/>
-    <w:lsdException w:name="toc 7" w:uiPriority="39"/>
-    <w:lsdException w:name="toc 8" w:uiPriority="39"/>
-    <w:lsdException w:name="toc 9" w:uiPriority="39"/>
-    <w:lsdException w:name="caption" w:uiPriority="35" w:qFormat="1"/>
-    <w:lsdException w:name="Title" w:semiHidden="0" w:uiPriority="10" w:unhideWhenUsed="0" w:qFormat="1"/>
-    <w:lsdException w:name="Default Paragraph Font" w:uiPriority="1"/>
-    <w:lsdException w:name="Subtitle" w:semiHidden="0" w:uiPriority="11" w:unhideWhenUsed="0" w:qFormat="1"/>
-    <w:lsdException w:name="Strong" w:semiHidden="0" w:uiPriority="22" w:unhideWhenUsed="0" w:qFormat="1"/>
-    <w:lsdException w:name="Emphasis" w:semiHidden="0" w:uiPriority="20" w:unhideWhenUsed="0" w:qFormat="1"/>
-    <w:lsdException w:name="Table Grid" w:semiHidden="0" w:uiPriority="39" w:unhideWhenUsed="0"/>
-    <w:lsdException w:name="Placeholder Text" w:unhideWhenUsed="0"/>
-    <w:lsdException w:name="No Spacing" w:semiHidden="0" w:uiPriority="1" w:unhideWhenUsed="0" w:qFormat="1"/>
-    <w:lsdException w:name="Light Shading" w:semiHidden="0" w:uiPriority="60" w:unhideWhenUsed="0"/>
-    <w:lsdException w:name="Light List" w:semiHidden="0" w:uiPriority="61" w:unhideWhenUsed="0"/>
-    <w:lsdException w:name="Light Grid" w:semiHidden="0" w:uiPriority="62" w:unhideWhenUsed="0"/>
-    <w:lsdException w:name="Medium Shading 1" w:semiHidden="0" w:uiPriority="63" w:unhideWhenUsed="0"/>
-    <w:lsdException w:name="Medium Shading 2" w:semiHidden="0" w:uiPriority="64" w:unhideWhenUsed="0"/>
-    <w:lsdException w:name="Medium List 1" w:semiHidden="0" w:uiPriority="65" w:unhideWhenUsed="0"/>
-    <w:lsdException w:name="Medium List 2" w:semiHidden="0" w:uiPriority="66" w:unhideWhenUsed="0"/>
-    <w:lsdException w:name="Medium Grid 1" w:semiHidden="0" w:uiPriority="67" w:unhideWhenUsed="0"/>
-    <w:lsdException w:name="Medium Grid 2" w:semiHidden="0" w:uiPriority="68" w:unhideWhenUsed="0"/>
-    <w:lsdException w:name="Medium Grid 3" w:semiHidden="0" w:uiPriority="69" w:unhideWhenUsed="0"/>
-    <w:lsdException w:name="Dark List" w:semiHidden="0" w:uiPriority="70" w:unhideWhenUsed="0"/>
-    <w:lsdException w:name="Colorful Shading" w:semiHidden="0" w:uiPriority="71" w:unhideWhenUsed="0"/>
-    <w:lsdException w:name="Colorful List" w:semiHidden="0" w:uiPriority="72" w:unhideWhenUsed="0"/>
-    <w:lsdException w:name="Colorful Grid" w:semiHidden="0" w:uiPriority="73" w:unhideWhenUsed="0"/>
-    <w:lsdException w:name="Light Shading Accent 1" w:semiHidden="0" w:uiPriority="60" w:unhideWhenUsed="0"/>
-    <w:lsdException w:name="Light List Accent 1" w:semiHidden="0" w:uiPriority="61" w:unhideWhenUsed="0"/>
-    <w:lsdException w:name="Light Grid Accent 1" w:semiHidden="0" w:uiPriority="62" w:unhideWhenUsed="0"/>
-    <w:lsdException w:name="Medium Shading 1 Accent 1" w:semiHidden="0" w:uiPriority="63" w:unhideWhenUsed="0"/>
-    <w:lsdException w:name="Medium Shading 2 Accent 1" w:semiHidden="0" w:uiPriority="64" w:unhideWhenUsed="0"/>
-    <w:lsdException w:name="Medium List 1 Accent 1" w:semiHidden="0" w:uiPriority="65" w:unhideWhenUsed="0"/>
-    <w:lsdException w:name="Revision" w:unhideWhenUsed="0"/>
-    <w:lsdException w:name="List Paragraph" w:semiHidden="0" w:uiPriority="34" w:unhideWhenUsed="0" w:qFormat="1"/>
-    <w:lsdException w:name="Quote" w:semiHidden="0" w:uiPriority="29" w:unhideWhenUsed="0" w:qFormat="1"/>
-    <w:lsdException w:name="Intense Quote" w:semiHidden="0" w:uiPriority="30" w:unhideWhenUsed="0" w:qFormat="1"/>
-    <w:lsdException w:name="Medium List 2 Accent 1" w:semiHidden="0" w:uiPriority="66" w:unhideWhenUsed="0"/>
-    <w:lsdException w:name="Medium Grid 1 Accent 1" w:semiHidden="0" w:uiPriority="67" w:unhideWhenUsed="0"/>
-    <w:lsdException w:name="Medium Grid 2 Accent 1" w:semiHidden="0" w:uiPriority="68" w:unhideWhenUsed="0"/>
-    <w:lsdException w:name="Medium Grid 3 Accent 1" w:semiHidden="0" w:uiPriority="69" w:unhideWhenUsed="0"/>
-    <w:lsdException w:name="Dark List Accent 1" w:semiHidden="0" w:uiPriority="70" w:unhideWhenUsed="0"/>
-    <w:lsdException w:name="Colorful Shading Accent 1" w:semiHidden="0" w:uiPriority="71" w:unhideWhenUsed="0"/>
-    <w:lsdException w:name="Colorful List Accent 1" w:semiHidden="0" w:uiPriority="72" w:unhideWhenUsed="0"/>
-    <w:lsdException w:name="Colorful Grid Accent 1" w:semiHidden="0" w:uiPriority="73" w:unhideWhenUsed="0"/>
-    <w:lsdException w:name="Light Shading Accent 2" w:semiHidden="0" w:uiPriority="60" w:unhideWhenUsed="0"/>
-    <w:lsdException w:name="Light List Accent 2" w:semiHidden="0" w:uiPriority="61" w:unhideWhenUsed="0"/>
-    <w:lsdException w:name="Light Grid Accent 2" w:semiHidden="0" w:uiPriority="62" w:unhideWhenUsed="0"/>
-    <w:lsdException w:name="Medium Shading 1 Accent 2" w:semiHidden="0" w:uiPriority="63" w:unhideWhenUsed="0"/>
-    <w:lsdException w:name="Medium Shading 2 Accent 2" w:semiHidden="0" w:uiPriority="64" w:unhideWhenUsed="0"/>
-    <w:lsdException w:name="Medium List 1 Accent 2" w:semiHidden="0" w:uiPriority="65" w:unhideWhenUsed="0"/>
-    <w:lsdException w:name="Medium List 2 Accent 2" w:semiHidden="0" w:uiPriority="66" w:unhideWhenUsed="0"/>
-    <w:lsdException w:name="Medium Grid 1 Accent 2" w:semiHidden="0" w:uiPriority="67" w:unhideWhenUsed="0"/>
-    <w:lsdException w:name="Medium Grid 2 Accent 2" w:semiHidden="0" w:uiPriority="68" w:unhideWhenUsed="0"/>
-    <w:lsdException w:name="Medium Grid 3 Accent 2" w:semiHidden="0" w:uiPriority="69" w:unhideWhenUsed="0"/>
-    <w:lsdException w:name="Dark List Accent 2" w:semiHidden="0" w:uiPriority="70" w:unhideWhenUsed="0"/>
-    <w:lsdException w:name="Colorful Shading Accent 2" w:semiHidden="0" w:uiPriority="71" w:unhideWhenUsed="0"/>
-    <w:lsdException w:name="Colorful List Accent 2" w:semiHidden="0" w:uiPriority="72" w:unhideWhenUsed="0"/>
-    <w:lsdException w:name="Colorful Grid Accent 2" w:semiHidden="0" w:uiPriority="73" w:unhideWhenUsed="0"/>
-    <w:lsdException w:name="Light Shading Accent 3" w:semiHidden="0" w:uiPriority="60" w:unhideWhenUsed="0"/>
-    <w:lsdException w:name="Light List Accent 3" w:semiHidden="0" w:uiPriority="61" w:unhideWhenUsed="0"/>
-    <w:lsdException w:name="Light Grid Accent 3" w:semiHidden="0" w:uiPriority="62" w:unhideWhenUsed="0"/>
-    <w:lsdException w:name="Medium Shading 1 Accent 3" w:semiHidden="0" w:uiPriority="63" w:unhideWhenUsed="0"/>
-    <w:lsdException w:name="Medium Shading 2 Accent 3" w:semiHidden="0" w:uiPriority="64" w:unhideWhenUsed="0"/>
-    <w:lsdException w:name="Medium List 1 Accent 3" w:semiHidden="0" w:uiPriority="65" w:unhideWhenUsed="0"/>
-    <w:lsdException w:name="Medium List 2 Accent 3" w:semiHidden="0" w:uiPriority="66" w:unhideWhenUsed="0"/>
-    <w:lsdException w:name="Medium Grid 1 Accent 3" w:semiHidden="0" w:uiPriority="67" w:unhideWhenUsed="0"/>
-    <w:lsdException w:name="Medium Grid 2 Accent 3" w:semiHidden="0" w:uiPriority="68" w:unhideWhenUsed="0"/>
-    <w:lsdException w:name="Medium Grid 3 Accent 3" w:semiHidden="0" w:uiPriority="69" w:unhideWhenUsed="0"/>
-    <w:lsdException w:name="Dark List Accent 3" w:semiHidden="0" w:uiPriority="70" w:unhideWhenUsed="0"/>
-    <w:lsdException w:name="Colorful Shading Accent 3" w:semiHidden="0" w:uiPriority="71" w:unhideWhenUsed="0"/>
-    <w:lsdException w:name="Colorful List Accent 3" w:semiHidden="0" w:uiPriority="72" w:unhideWhenUsed="0"/>
-    <w:lsdException w:name="Colorful Grid Accent 3" w:semiHidden="0" w:uiPriority="73" w:unhideWhenUsed="0"/>
-    <w:lsdException w:name="Light Shading Accent 4" w:semiHidden="0" w:uiPriority="60" w:unhideWhenUsed="0"/>
-    <w:lsdException w:name="Light List Accent 4" w:semiHidden="0" w:uiPriority="61" w:unhideWhenUsed="0"/>
-    <w:lsdException w:name="Light Grid Accent 4" w:semiHidden="0" w:uiPriority="62" w:unhideWhenUsed="0"/>
-    <w:lsdException w:name="Medium Shading 1 Accent 4" w:semiHidden="0" w:uiPriority="63" w:unhideWhenUsed="0"/>
-    <w:lsdException w:name="Medium Shading 2 Accent 4" w:semiHidden="0" w:uiPriority="64" w:unhideWhenUsed="0"/>
-    <w:lsdException w:name="Medium List 1 Accent 4" w:semiHidden="0" w:uiPriority="65" w:unhideWhenUsed="0"/>
-    <w:lsdException w:name="Medium List 2 Accent 4" w:semiHidden="0" w:uiPriority="66" w:unhideWhenUsed="0"/>
-    <w:lsdException w:name="Medium Grid 1 Accent 4" w:semiHidden="0" w:uiPriority="67" w:unhideWhenUsed="0"/>
-    <w:lsdException w:name="Medium Grid 2 Accent 4" w:semiHidden="0" w:uiPriority="68" w:unhideWhenUsed="0"/>
-    <w:lsdException w:name="Medium Grid 3 Accent 4" w:semiHidden="0" w:uiPriority="69" w:unhideWhenUsed="0"/>
-    <w:lsdException w:name="Dark List Accent 4" w:semiHidden="0" w:uiPriority="70" w:unhideWhenUsed="0"/>
-    <w:lsdException w:name="Colorful Shading Accent 4" w:semiHidden="0" w:uiPriority="71" w:unhideWhenUsed="0"/>
-    <w:lsdException w:name="Colorful List Accent 4" w:semiHidden="0" w:uiPriority="72" w:unhideWhenUsed="0"/>
-    <w:lsdException w:name="Colorful Grid Accent 4" w:semiHidden="0" w:uiPriority="73" w:unhideWhenUsed="0"/>
-    <w:lsdException w:name="Light Shading Accent 5" w:semiHidden="0" w:uiPriority="60" w:unhideWhenUsed="0"/>
-    <w:lsdException w:name="Light List Accent 5" w:semiHidden="0" w:uiPriority="61" w:unhideWhenUsed="0"/>
-    <w:lsdException w:name="Light Grid Accent 5" w:semiHidden="0" w:uiPriority="62" w:unhideWhenUsed="0"/>
-    <w:lsdException w:name="Medium Shading 1 Accent 5" w:semiHidden="0" w:uiPriority="63" w:unhideWhenUsed="0"/>
-    <w:lsdException w:name="Medium Shading 2 Accent 5" w:semiHidden="0" w:uiPriority="64" w:unhideWhenUsed="0"/>
-    <w:lsdException w:name="Medium List 1 Accent 5" w:semiHidden="0" w:uiPriority="65" w:unhideWhenUsed="0"/>
-    <w:lsdException w:name="Medium List 2 Accent 5" w:semiHidden="0" w:uiPriority="66" w:unhideWhenUsed="0"/>
-    <w:lsdException w:name="Medium Grid 1 Accent 5" w:semiHidden="0" w:uiPriority="67" w:unhideWhenUsed="0"/>
-    <w:lsdException w:name="Medium Grid 2 Accent 5" w:semiHidden="0" w:uiPriority="68" w:unhideWhenUsed="0"/>
-    <w:lsdException w:name="Medium Grid 3 Accent 5" w:semiHidden="0" w:uiPriority="69" w:unhideWhenUsed="0"/>
-    <w:lsdException w:name="Dark List Accent 5" w:semiHidden="0" w:uiPriority="70" w:unhideWhenUsed="0"/>
-    <w:lsdException w:name="Colorful Shading Accent 5" w:semiHidden="0" w:uiPriority="71" w:unhideWhenUsed="0"/>
-    <w:lsdException w:name="Colorful List Accent 5" w:semiHidden="0" w:uiPriority="72" w:unhideWhenUsed="0"/>
-    <w:lsdException w:name="Colorful Grid Accent 5" w:semiHidden="0" w:uiPriority="73" w:unhideWhenUsed="0"/>
-    <w:lsdException w:name="Light Shading Accent 6" w:semiHidden="0" w:uiPriority="60" w:unhideWhenUsed="0"/>
-    <w:lsdException w:name="Light List Accent 6" w:semiHidden="0" w:uiPriority="61" w:unhideWhenUsed="0"/>
-    <w:lsdException w:name="Light Grid Accent 6" w:semiHidden="0" w:uiPriority="62" w:unhideWhenUsed="0"/>
-    <w:lsdException w:name="Medium Shading 1 Accent 6" w:semiHidden="0" w:uiPriority="63" w:unhideWhenUsed="0"/>
-    <w:lsdException w:name="Medium Shading 2 Accent 6" w:semiHidden="0" w:uiPriority="64" w:unhideWhenUsed="0"/>
-    <w:lsdException w:name="Medium List 1 Accent 6" w:semiHidden="0" w:uiPriority="65" w:unhideWhenUsed="0"/>
-    <w:lsdException w:name="Medium List 2 Accent 6" w:semiHidden="0" w:uiPriority="66" w:unhideWhenUsed="0"/>
-    <w:lsdException w:name="Medium Grid 1 Accent 6" w:semiHidden="0" w:uiPriority="67" w:unhideWhenUsed="0"/>
-    <w:lsdException w:name="Medium Grid 2 Accent 6" w:semiHidden="0" w:uiPriority="68" w:unhideWhenUsed="0"/>
-    <w:lsdException w:name="Medium Grid 3 Accent 6" w:semiHidden="0" w:uiPriority="69" w:unhideWhenUsed="0"/>
-    <w:lsdException w:name="Dark List Accent 6" w:semiHidden="0" w:uiPriority="70" w:unhideWhenUsed="0"/>
-    <w:lsdException w:name="Colorful Shading Accent 6" w:semiHidden="0" w:uiPriority="71" w:unhideWhenUsed="0"/>
-    <w:lsdException w:name="Colorful List Accent 6" w:semiHidden="0" w:uiPriority="72" w:unhideWhenUsed="0"/>
-    <w:lsdException w:name="Colorful Grid Accent 6" w:semiHidden="0" w:uiPriority="73" w:unhideWhenUsed="0"/>
-    <w:lsdException w:name="Subtle Emphasis" w:semiHidden="0" w:uiPriority="19" w:unhideWhenUsed="0" w:qFormat="1"/>
-    <w:lsdException w:name="Intense Emphasis" w:semiHidden="0" w:uiPriority="21" w:unhideWhenUsed="0" w:qFormat="1"/>
-    <w:lsdException w:name="Subtle Reference" w:semiHidden="0" w:uiPriority="31" w:unhideWhenUsed="0" w:qFormat="1"/>
-    <w:lsdException w:name="Intense Reference" w:semiHidden="0" w:uiPriority="32" w:unhideWhenUsed="0" w:qFormat="1"/>
-    <w:lsdException w:name="Book Title" w:semiHidden="0" w:uiPriority="33" w:unhideWhenUsed="0" w:qFormat="1"/>
-    <w:lsdException w:name="Bibliography" w:uiPriority="37"/>
-    <w:lsdException w:name="TOC Heading" w:uiPriority="39" w:qFormat="1"/>
+  <w:latentStyles w:defLockedState="0" w:defUIPriority="99" w:defSemiHidden="0" w:defUnhideWhenUsed="0" w:defQFormat="0" w:count="376">
+    <w:lsdException w:name="Normal" w:uiPriority="0" w:qFormat="1"/>
+    <w:lsdException w:name="heading 1" w:uiPriority="9" w:qFormat="1"/>
+    <w:lsdException w:name="heading 2" w:semiHidden="1" w:uiPriority="9" w:unhideWhenUsed="1" w:qFormat="1"/>
+    <w:lsdException w:name="heading 3" w:semiHidden="1" w:uiPriority="9" w:unhideWhenUsed="1" w:qFormat="1"/>
+    <w:lsdException w:name="heading 4" w:semiHidden="1" w:uiPriority="9" w:unhideWhenUsed="1" w:qFormat="1"/>
+    <w:lsdException w:name="heading 5" w:semiHidden="1" w:uiPriority="9" w:unhideWhenUsed="1" w:qFormat="1"/>
+    <w:lsdException w:name="heading 6" w:semiHidden="1" w:uiPriority="9" w:unhideWhenUsed="1" w:qFormat="1"/>
+    <w:lsdException w:name="heading 7" w:semiHidden="1" w:uiPriority="9" w:unhideWhenUsed="1" w:qFormat="1"/>
+    <w:lsdException w:name="heading 8" w:semiHidden="1" w:uiPriority="9" w:unhideWhenUsed="1" w:qFormat="1"/>
+    <w:lsdException w:name="heading 9" w:semiHidden="1" w:uiPriority="9" w:unhideWhenUsed="1" w:qFormat="1"/>
+    <w:lsdException w:name="index 1" w:semiHidden="1" w:unhideWhenUsed="1"/>
+    <w:lsdException w:name="index 2" w:semiHidden="1" w:unhideWhenUsed="1"/>
+    <w:lsdException w:name="index 3" w:semiHidden="1" w:unhideWhenUsed="1"/>
+    <w:lsdException w:name="index 4" w:semiHidden="1" w:unhideWhenUsed="1"/>
+    <w:lsdException w:name="index 5" w:semiHidden="1" w:unhideWhenUsed="1"/>
+    <w:lsdException w:name="index 6" w:semiHidden="1" w:unhideWhenUsed="1"/>
+    <w:lsdException w:name="index 7" w:semiHidden="1" w:unhideWhenUsed="1"/>
+    <w:lsdException w:name="index 8" w:semiHidden="1" w:unhideWhenUsed="1"/>
+    <w:lsdException w:name="index 9" w:semiHidden="1" w:unhideWhenUsed="1"/>
+    <w:lsdException w:name="toc 1" w:semiHidden="1" w:uiPriority="39" w:unhideWhenUsed="1"/>
+    <w:lsdException w:name="toc 2" w:semiHidden="1" w:uiPriority="39" w:unhideWhenUsed="1"/>
+    <w:lsdException w:name="toc 3" w:semiHidden="1" w:uiPriority="39" w:unhideWhenUsed="1"/>
+    <w:lsdException w:name="toc 4" w:semiHidden="1" w:uiPriority="39" w:unhideWhenUsed="1"/>
+    <w:lsdException w:name="toc 5" w:semiHidden="1" w:uiPriority="39" w:unhideWhenUsed="1"/>
+    <w:lsdException w:name="toc 6" w:semiHidden="1" w:uiPriority="39" w:unhideWhenUsed="1"/>
+    <w:lsdException w:name="toc 7" w:semiHidden="1" w:uiPriority="39" w:unhideWhenUsed="1"/>
+    <w:lsdException w:name="toc 8" w:semiHidden="1" w:uiPriority="39" w:unhideWhenUsed="1"/>
+    <w:lsdException w:name="toc 9" w:semiHidden="1" w:uiPriority="39" w:unhideWhenUsed="1"/>
+    <w:lsdException w:name="Normal Indent" w:semiHidden="1" w:unhideWhenUsed="1"/>
+    <w:lsdException w:name="footnote text" w:semiHidden="1" w:unhideWhenUsed="1"/>
+    <w:lsdException w:name="annotation text" w:semiHidden="1" w:unhideWhenUsed="1"/>
+    <w:lsdException w:name="header" w:semiHidden="1" w:unhideWhenUsed="1"/>
+    <w:lsdException w:name="footer" w:semiHidden="1" w:unhideWhenUsed="1"/>
+    <w:lsdException w:name="index heading" w:semiHidden="1" w:unhideWhenUsed="1"/>
+    <w:lsdException w:name="caption" w:semiHidden="1" w:uiPriority="35" w:unhideWhenUsed="1" w:qFormat="1"/>
+    <w:lsdException w:name="table of figures" w:semiHidden="1" w:unhideWhenUsed="1"/>
+    <w:lsdException w:name="envelope address" w:semiHidden="1" w:unhideWhenUsed="1"/>
+    <w:lsdException w:name="envelope return" w:semiHidden="1" w:unhideWhenUsed="1"/>
+    <w:lsdException w:name="footnote reference" w:semiHidden="1" w:unhideWhenUsed="1"/>
+    <w:lsdException w:name="annotation reference" w:semiHidden="1" w:unhideWhenUsed="1"/>
+    <w:lsdException w:name="line number" w:semiHidden="1" w:unhideWhenUsed="1"/>
+    <w:lsdException w:name="page number" w:semiHidden="1" w:unhideWhenUsed="1"/>
+    <w:lsdException w:name="endnote reference" w:semiHidden="1" w:unhideWhenUsed="1"/>
+    <w:lsdException w:name="endnote text" w:semiHidden="1" w:unhideWhenUsed="1"/>
+    <w:lsdException w:name="table of authorities" w:semiHidden="1" w:unhideWhenUsed="1"/>
+    <w:lsdException w:name="macro" w:semiHidden="1" w:unhideWhenUsed="1"/>
+    <w:lsdException w:name="toa heading" w:semiHidden="1" w:unhideWhenUsed="1"/>
+    <w:lsdException w:name="List" w:semiHidden="1" w:unhideWhenUsed="1"/>
+    <w:lsdException w:name="List Bullet" w:semiHidden="1" w:unhideWhenUsed="1"/>
+    <w:lsdException w:name="List Number" w:semiHidden="1" w:unhideWhenUsed="1"/>
+    <w:lsdException w:name="List 2" w:semiHidden="1" w:unhideWhenUsed="1"/>
+    <w:lsdException w:name="List 3" w:semiHidden="1" w:unhideWhenUsed="1"/>
+    <w:lsdException w:name="List 4" w:semiHidden="1" w:unhideWhenUsed="1"/>
+    <w:lsdException w:name="List 5" w:semiHidden="1" w:unhideWhenUsed="1"/>
+    <w:lsdException w:name="List Bullet 2" w:semiHidden="1" w:unhideWhenUsed="1"/>
+    <w:lsdException w:name="List Bullet 3" w:semiHidden="1" w:unhideWhenUsed="1"/>
+    <w:lsdException w:name="List Bullet 4" w:semiHidden="1" w:unhideWhenUsed="1"/>
+    <w:lsdException w:name="List Bullet 5" w:semiHidden="1" w:unhideWhenUsed="1"/>
+    <w:lsdException w:name="List Number 2" w:semiHidden="1" w:unhideWhenUsed="1"/>
+    <w:lsdException w:name="List Number 3" w:semiHidden="1" w:unhideWhenUsed="1"/>
+    <w:lsdException w:name="List Number 4" w:semiHidden="1" w:unhideWhenUsed="1"/>
+    <w:lsdException w:name="List Number 5" w:semiHidden="1" w:unhideWhenUsed="1"/>
+    <w:lsdException w:name="Title" w:uiPriority="10" w:qFormat="1"/>
+    <w:lsdException w:name="Closing" w:semiHidden="1" w:unhideWhenUsed="1"/>
+    <w:lsdException w:name="Signature" w:semiHidden="1" w:unhideWhenUsed="1"/>
+    <w:lsdException w:name="Default Paragraph Font" w:semiHidden="1" w:uiPriority="1" w:unhideWhenUsed="1"/>
+    <w:lsdException w:name="Body Text" w:semiHidden="1" w:unhideWhenUsed="1"/>
+    <w:lsdException w:name="Body Text Indent" w:semiHidden="1" w:unhideWhenUsed="1"/>
+    <w:lsdException w:name="List Continue" w:semiHidden="1" w:unhideWhenUsed="1"/>
+    <w:lsdException w:name="List Continue 2" w:semiHidden="1" w:unhideWhenUsed="1"/>
+    <w:lsdException w:name="List Continue 3" w:semiHidden="1" w:unhideWhenUsed="1"/>
+    <w:lsdException w:name="List Continue 4" w:semiHidden="1" w:unhideWhenUsed="1"/>
+    <w:lsdException w:name="List Continue 5" w:semiHidden="1" w:unhideWhenUsed="1"/>
+    <w:lsdException w:name="Message Header" w:semiHidden="1" w:unhideWhenUsed="1"/>
+    <w:lsdException w:name="Subtitle" w:uiPriority="11" w:qFormat="1"/>
+    <w:lsdException w:name="Salutation" w:semiHidden="1" w:unhideWhenUsed="1"/>
+    <w:lsdException w:name="Date" w:semiHidden="1" w:unhideWhenUsed="1"/>
+    <w:lsdException w:name="Body Text First Indent" w:semiHidden="1" w:unhideWhenUsed="1"/>
+    <w:lsdException w:name="Body Text First Indent 2" w:semiHidden="1" w:unhideWhenUsed="1"/>
+    <w:lsdException w:name="Note Heading" w:semiHidden="1" w:unhideWhenUsed="1"/>
+    <w:lsdException w:name="Body Text 2" w:semiHidden="1" w:unhideWhenUsed="1"/>
+    <w:lsdException w:name="Body Text 3" w:semiHidden="1" w:unhideWhenUsed="1"/>
+    <w:lsdException w:name="Body Text Indent 2" w:semiHidden="1" w:unhideWhenUsed="1"/>
+    <w:lsdException w:name="Body Text Indent 3" w:semiHidden="1" w:unhideWhenUsed="1"/>
+    <w:lsdException w:name="Block Text" w:semiHidden="1" w:unhideWhenUsed="1"/>
+    <w:lsdException w:name="Hyperlink" w:semiHidden="1" w:unhideWhenUsed="1"/>
+    <w:lsdException w:name="FollowedHyperlink" w:semiHidden="1" w:unhideWhenUsed="1"/>
+    <w:lsdException w:name="Strong" w:uiPriority="22" w:qFormat="1"/>
+    <w:lsdException w:name="Emphasis" w:uiPriority="20" w:qFormat="1"/>
+    <w:lsdException w:name="Document Map" w:semiHidden="1" w:unhideWhenUsed="1"/>
+    <w:lsdException w:name="Plain Text" w:semiHidden="1" w:unhideWhenUsed="1"/>
+    <w:lsdException w:name="E-mail Signature" w:semiHidden="1" w:unhideWhenUsed="1"/>
+    <w:lsdException w:name="HTML Top of Form" w:semiHidden="1" w:unhideWhenUsed="1"/>
+    <w:lsdException w:name="HTML Bottom of Form" w:semiHidden="1" w:unhideWhenUsed="1"/>
+    <w:lsdException w:name="Normal (Web)" w:semiHidden="1" w:unhideWhenUsed="1"/>
+    <w:lsdException w:name="HTML Acronym" w:semiHidden="1" w:unhideWhenUsed="1"/>
+    <w:lsdException w:name="HTML Address" w:semiHidden="1" w:unhideWhenUsed="1"/>
+    <w:lsdException w:name="HTML Cite" w:semiHidden="1" w:unhideWhenUsed="1"/>
+    <w:lsdException w:name="HTML Code" w:semiHidden="1" w:unhideWhenUsed="1"/>
+    <w:lsdException w:name="HTML Definition" w:semiHidden="1" w:unhideWhenUsed="1"/>
+    <w:lsdException w:name="HTML Keyboard" w:semiHidden="1" w:unhideWhenUsed="1"/>
+    <w:lsdException w:name="HTML Preformatted" w:semiHidden="1" w:unhideWhenUsed="1"/>
+    <w:lsdException w:name="HTML Sample" w:semiHidden="1" w:unhideWhenUsed="1"/>
+    <w:lsdException w:name="HTML Typewriter" w:semiHidden="1" w:unhideWhenUsed="1"/>
+    <w:lsdException w:name="HTML Variable" w:semiHidden="1" w:unhideWhenUsed="1"/>
+    <w:lsdException w:name="Normal Table" w:semiHidden="1" w:unhideWhenUsed="1"/>
+    <w:lsdException w:name="annotation subject" w:semiHidden="1" w:unhideWhenUsed="1"/>
+    <w:lsdException w:name="No List" w:semiHidden="1" w:unhideWhenUsed="1"/>
+    <w:lsdException w:name="Outline List 1" w:semiHidden="1" w:unhideWhenUsed="1"/>
+    <w:lsdException w:name="Outline List 2" w:semiHidden="1" w:unhideWhenUsed="1"/>
+    <w:lsdException w:name="Outline List 3" w:semiHidden="1" w:unhideWhenUsed="1"/>
+    <w:lsdException w:name="Table Simple 1" w:semiHidden="1" w:unhideWhenUsed="1"/>
+    <w:lsdException w:name="Table Simple 2" w:semiHidden="1" w:unhideWhenUsed="1"/>
+    <w:lsdException w:name="Table Simple 3" w:semiHidden="1" w:unhideWhenUsed="1"/>
+    <w:lsdException w:name="Table Classic 1" w:semiHidden="1" w:unhideWhenUsed="1"/>
+    <w:lsdException w:name="Table Classic 2" w:semiHidden="1" w:unhideWhenUsed="1"/>
+    <w:lsdException w:name="Table Classic 3" w:semiHidden="1" w:unhideWhenUsed="1"/>
+    <w:lsdException w:name="Table Classic 4" w:semiHidden="1" w:unhideWhenUsed="1"/>
+    <w:lsdException w:name="Table Colorful 1" w:semiHidden="1" w:unhideWhenUsed="1"/>
+    <w:lsdException w:name="Table Colorful 2" w:semiHidden="1" w:unhideWhenUsed="1"/>
+    <w:lsdException w:name="Table Colorful 3" w:semiHidden="1" w:unhideWhenUsed="1"/>
+    <w:lsdException w:name="Table Columns 1" w:semiHidden="1" w:unhideWhenUsed="1"/>
+    <w:lsdException w:name="Table Columns 2" w:semiHidden="1" w:unhideWhenUsed="1"/>
+    <w:lsdException w:name="Table Columns 3" w:semiHidden="1" w:unhideWhenUsed="1"/>
+    <w:lsdException w:name="Table Columns 4" w:semiHidden="1" w:unhideWhenUsed="1"/>
+    <w:lsdException w:name="Table Columns 5" w:semiHidden="1" w:unhideWhenUsed="1"/>
+    <w:lsdException w:name="Table Grid 1" w:semiHidden="1" w:unhideWhenUsed="1"/>
+    <w:lsdException w:name="Table Grid 2" w:semiHidden="1" w:unhideWhenUsed="1"/>
+    <w:lsdException w:name="Table Grid 3" w:semiHidden="1" w:unhideWhenUsed="1"/>
+    <w:lsdException w:name="Table Grid 4" w:semiHidden="1" w:unhideWhenUsed="1"/>
+    <w:lsdException w:name="Table Grid 5" w:semiHidden="1" w:unhideWhenUsed="1"/>
+    <w:lsdException w:name="Table Grid 6" w:semiHidden="1" w:unhideWhenUsed="1"/>
+    <w:lsdException w:name="Table Grid 7" w:semiHidden="1" w:unhideWhenUsed="1"/>
+    <w:lsdException w:name="Table Grid 8" w:semiHidden="1" w:unhideWhenUsed="1"/>
+    <w:lsdException w:name="Table List 1" w:semiHidden="1" w:unhideWhenUsed="1"/>
+    <w:lsdException w:name="Table List 2" w:semiHidden="1" w:unhideWhenUsed="1"/>
+    <w:lsdException w:name="Table List 3" w:semiHidden="1" w:unhideWhenUsed="1"/>
+    <w:lsdException w:name="Table List 4" w:semiHidden="1" w:unhideWhenUsed="1"/>
+    <w:lsdException w:name="Table List 5" w:semiHidden="1" w:unhideWhenUsed="1"/>
+    <w:lsdException w:name="Table List 6" w:semiHidden="1" w:unhideWhenUsed="1"/>
+    <w:lsdException w:name="Table List 7" w:semiHidden="1" w:unhideWhenUsed="1"/>
+    <w:lsdException w:name="Table List 8" w:semiHidden="1" w:unhideWhenUsed="1"/>
+    <w:lsdException w:name="Table 3D effects 1" w:semiHidden="1" w:unhideWhenUsed="1"/>
+    <w:lsdException w:name="Table 3D effects 2" w:semiHidden="1" w:unhideWhenUsed="1"/>
+    <w:lsdException w:name="Table 3D effects 3" w:semiHidden="1" w:unhideWhenUsed="1"/>
+    <w:lsdException w:name="Table Contemporary" w:semiHidden="1" w:unhideWhenUsed="1"/>
+    <w:lsdException w:name="Table Elegant" w:semiHidden="1" w:unhideWhenUsed="1"/>
+    <w:lsdException w:name="Table Professional" w:semiHidden="1" w:unhideWhenUsed="1"/>
+    <w:lsdException w:name="Table Subtle 1" w:semiHidden="1" w:unhideWhenUsed="1"/>
+    <w:lsdException w:name="Table Subtle 2" w:semiHidden="1" w:unhideWhenUsed="1"/>
+    <w:lsdException w:name="Table Web 1" w:semiHidden="1" w:unhideWhenUsed="1"/>
+    <w:lsdException w:name="Table Web 2" w:semiHidden="1" w:unhideWhenUsed="1"/>
+    <w:lsdException w:name="Table Web 3" w:semiHidden="1" w:unhideWhenUsed="1"/>
+    <w:lsdException w:name="Balloon Text" w:semiHidden="1" w:unhideWhenUsed="1"/>
+    <w:lsdException w:name="Table Grid" w:semiHidden="1" w:uiPriority="39" w:unhideWhenUsed="1"/>
+    <w:lsdException w:name="Table Theme" w:semiHidden="1" w:unhideWhenUsed="1"/>
+    <w:lsdException w:name="Placeholder Text" w:semiHidden="1"/>
+    <w:lsdException w:name="No Spacing" w:uiPriority="1" w:qFormat="1"/>
+    <w:lsdException w:name="Light Shading" w:uiPriority="60"/>
+    <w:lsdException w:name="Light List" w:uiPriority="61"/>
+    <w:lsdException w:name="Light Grid" w:uiPriority="62"/>
+    <w:lsdException w:name="Medium Shading 1" w:uiPriority="63"/>
+    <w:lsdException w:name="Medium Shading 2" w:uiPriority="64"/>
+    <w:lsdException w:name="Medium List 1" w:uiPriority="65"/>
+    <w:lsdException w:name="Medium List 2" w:uiPriority="66"/>
+    <w:lsdException w:name="Medium Grid 1" w:uiPriority="67"/>
+    <w:lsdException w:name="Medium Grid 2" w:uiPriority="68"/>
+    <w:lsdException w:name="Medium Grid 3" w:uiPriority="69"/>
+    <w:lsdException w:name="Dark List" w:uiPriority="70"/>
+    <w:lsdException w:name="Colorful Shading" w:uiPriority="71"/>
+    <w:lsdException w:name="Colorful List" w:uiPriority="72"/>
+    <w:lsdException w:name="Colorful Grid" w:uiPriority="73"/>
+    <w:lsdException w:name="Light Shading Accent 1" w:uiPriority="60"/>
+    <w:lsdException w:name="Light List Accent 1" w:uiPriority="61"/>
+    <w:lsdException w:name="Light Grid Accent 1" w:uiPriority="62"/>
+    <w:lsdException w:name="Medium Shading 1 Accent 1" w:uiPriority="63"/>
+    <w:lsdException w:name="Medium Shading 2 Accent 1" w:uiPriority="64"/>
+    <w:lsdException w:name="Medium List 1 Accent 1" w:uiPriority="65"/>
+    <w:lsdException w:name="Revision" w:semiHidden="1"/>
+    <w:lsdException w:name="List Paragraph" w:uiPriority="34" w:qFormat="1"/>
+    <w:lsdException w:name="Quote" w:uiPriority="29" w:qFormat="1"/>
+    <w:lsdException w:name="Intense Quote" w:uiPriority="30" w:qFormat="1"/>
+    <w:lsdException w:name="Medium List 2 Accent 1" w:uiPriority="66"/>
+    <w:lsdException w:name="Medium Grid 1 Accent 1" w:uiPriority="67"/>
+    <w:lsdException w:name="Medium Grid 2 Accent 1" w:uiPriority="68"/>
+    <w:lsdException w:name="Medium Grid 3 Accent 1" w:uiPriority="69"/>
+    <w:lsdException w:name="Dark List Accent 1" w:uiPriority="70"/>
+    <w:lsdException w:name="Colorful Shading Accent 1" w:uiPriority="71"/>
+    <w:lsdException w:name="Colorful List Accent 1" w:uiPriority="72"/>
+    <w:lsdException w:name="Colorful Grid Accent 1" w:uiPriority="73"/>
+    <w:lsdException w:name="Light Shading Accent 2" w:uiPriority="60"/>
+    <w:lsdException w:name="Light List Accent 2" w:uiPriority="61"/>
+    <w:lsdException w:name="Light Grid Accent 2" w:uiPriority="62"/>
+    <w:lsdException w:name="Medium Shading 1 Accent 2" w:uiPriority="63"/>
+    <w:lsdException w:name="Medium Shading 2 Accent 2" w:uiPriority="64"/>
+    <w:lsdException w:name="Medium List 1 Accent 2" w:uiPriority="65"/>
+    <w:lsdException w:name="Medium List 2 Accent 2" w:uiPriority="66"/>
+    <w:lsdException w:name="Medium Grid 1 Accent 2" w:uiPriority="67"/>
+    <w:lsdException w:name="Medium Grid 2 Accent 2" w:uiPriority="68"/>
+    <w:lsdException w:name="Medium Grid 3 Accent 2" w:uiPriority="69"/>
+    <w:lsdException w:name="Dark List Accent 2" w:uiPriority="70"/>
+    <w:lsdException w:name="Colorful Shading Accent 2" w:uiPriority="71"/>
+    <w:lsdException w:name="Colorful List Accent 2" w:uiPriority="72"/>
+    <w:lsdException w:name="Colorful Grid Accent 2" w:uiPriority="73"/>
+    <w:lsdException w:name="Light Shading Accent 3" w:uiPriority="60"/>
+    <w:lsdException w:name="Light List Accent 3" w:uiPriority="61"/>
+    <w:lsdException w:name="Light Grid Accent 3" w:uiPriority="62"/>
+    <w:lsdException w:name="Medium Shading 1 Accent 3" w:uiPriority="63"/>
+    <w:lsdException w:name="Medium Shading 2 Accent 3" w:uiPriority="64"/>
+    <w:lsdException w:name="Medium List 1 Accent 3" w:uiPriority="65"/>
+    <w:lsdException w:name="Medium List 2 Accent 3" w:uiPriority="66"/>
+    <w:lsdException w:name="Medium Grid 1 Accent 3" w:uiPriority="67"/>
+    <w:lsdException w:name="Medium Grid 2 Accent 3" w:uiPriority="68"/>
+    <w:lsdException w:name="Medium Grid 3 Accent 3" w:uiPriority="69"/>
+    <w:lsdException w:name="Dark List Accent 3" w:uiPriority="70"/>
+    <w:lsdException w:name="Colorful Shading Accent 3" w:uiPriority="71"/>
+    <w:lsdException w:name="Colorful List Accent 3" w:uiPriority="72"/>
+    <w:lsdException w:name="Colorful Grid Accent 3" w:uiPriority="73"/>
+    <w:lsdException w:name="Light Shading Accent 4" w:uiPriority="60"/>
+    <w:lsdException w:name="Light List Accent 4" w:uiPriority="61"/>
+    <w:lsdException w:name="Light Grid Accent 4" w:uiPriority="62"/>
+    <w:lsdException w:name="Medium Shading 1 Accent 4" w:uiPriority="63"/>
+    <w:lsdException w:name="Medium Shading 2 Accent 4" w:uiPriority="64"/>
+    <w:lsdException w:name="Medium List 1 Accent 4" w:uiPriority="65"/>
+    <w:lsdException w:name="Medium List 2 Accent 4" w:uiPriority="66"/>
+    <w:lsdException w:name="Medium Grid 1 Accent 4" w:uiPriority="67"/>
+    <w:lsdException w:name="Medium Grid 2 Accent 4" w:uiPriority="68"/>
+    <w:lsdException w:name="Medium Grid 3 Accent 4" w:uiPriority="69"/>
+    <w:lsdException w:name="Dark List Accent 4" w:uiPriority="70"/>
+    <w:lsdException w:name="Colorful Shading Accent 4" w:uiPriority="71"/>
+    <w:lsdException w:name="Colorful List Accent 4" w:uiPriority="72"/>
+    <w:lsdException w:name="Colorful Grid Accent 4" w:uiPriority="73"/>
+    <w:lsdException w:name="Light Shading Accent 5" w:uiPriority="60"/>
+    <w:lsdException w:name="Light List Accent 5" w:uiPriority="61"/>
+    <w:lsdException w:name="Light Grid Accent 5" w:uiPriority="62"/>
+    <w:lsdException w:name="Medium Shading 1 Accent 5" w:uiPriority="63"/>
+    <w:lsdException w:name="Medium Shading 2 Accent 5" w:uiPriority="64"/>
+    <w:lsdException w:name="Medium List 1 Accent 5" w:uiPriority="65"/>
+    <w:lsdException w:name="Medium List 2 Accent 5" w:uiPriority="66"/>
+    <w:lsdException w:name="Medium Grid 1 Accent 5" w:uiPriority="67"/>
+    <w:lsdException w:name="Medium Grid 2 Accent 5" w:uiPriority="68"/>
+    <w:lsdException w:name="Medium Grid 3 Accent 5" w:uiPriority="69"/>
+    <w:lsdException w:name="Dark List Accent 5" w:uiPriority="70"/>
+    <w:lsdException w:name="Colorful Shading Accent 5" w:uiPriority="71"/>
+    <w:lsdException w:name="Colorful List Accent 5" w:uiPriority="72"/>
+    <w:lsdException w:name="Colorful Grid Accent 5" w:uiPriority="73"/>
+    <w:lsdException w:name="Light Shading Accent 6" w:uiPriority="60"/>
+    <w:lsdException w:name="Light List Accent 6" w:uiPriority="61"/>
+    <w:lsdException w:name="Light Grid Accent 6" w:uiPriority="62"/>
+    <w:lsdException w:name="Medium Shading 1 Accent 6" w:uiPriority="63"/>
+    <w:lsdException w:name="Medium Shading 2 Accent 6" w:uiPriority="64"/>
+    <w:lsdException w:name="Medium List 1 Accent 6" w:uiPriority="65"/>
+    <w:lsdException w:name="Medium List 2 Accent 6" w:uiPriority="66"/>
+    <w:lsdException w:name="Medium Grid 1 Accent 6" w:uiPriority="67"/>
+    <w:lsdException w:name="Medium Grid 2 Accent 6" w:uiPriority="68"/>
+    <w:lsdException w:name="Medium Grid 3 Accent 6" w:uiPriority="69"/>
+    <w:lsdException w:name="Dark List Accent 6" w:uiPriority="70"/>
+    <w:lsdException w:name="Colorful Shading Accent 6" w:uiPriority="71"/>
+    <w:lsdException w:name="Colorful List Accent 6" w:uiPriority="72"/>
+    <w:lsdException w:name="Colorful Grid Accent 6" w:uiPriority="73"/>
+    <w:lsdException w:name="Subtle Emphasis" w:uiPriority="19" w:qFormat="1"/>
+    <w:lsdException w:name="Intense Emphasis" w:uiPriority="21" w:qFormat="1"/>
+    <w:lsdException w:name="Subtle Reference" w:uiPriority="31" w:qFormat="1"/>
+    <w:lsdException w:name="Intense Reference" w:uiPriority="32" w:qFormat="1"/>
+    <w:lsdException w:name="Book Title" w:uiPriority="33" w:qFormat="1"/>
+    <w:lsdException w:name="Bibliography" w:semiHidden="1" w:uiPriority="37" w:unhideWhenUsed="1"/>
+    <w:lsdException w:name="TOC Heading" w:semiHidden="1" w:uiPriority="39" w:unhideWhenUsed="1" w:qFormat="1"/>
+    <w:lsdException w:name="Plain Table 1" w:uiPriority="41"/>
+    <w:lsdException w:name="Plain Table 2" w:uiPriority="42"/>
+    <w:lsdException w:name="Plain Table 3" w:uiPriority="43"/>
+    <w:lsdException w:name="Plain Table 4" w:uiPriority="44"/>
+    <w:lsdException w:name="Plain Table 5" w:uiPriority="45"/>
+    <w:lsdException w:name="Grid Table Light" w:uiPriority="40"/>
+    <w:lsdException w:name="Grid Table 1 Light" w:uiPriority="46"/>
+    <w:lsdException w:name="Grid Table 2" w:uiPriority="47"/>
+    <w:lsdException w:name="Grid Table 3" w:uiPriority="48"/>
+    <w:lsdException w:name="Grid Table 4" w:uiPriority="49"/>
+    <w:lsdException w:name="Grid Table 5 Dark" w:uiPriority="50"/>
+    <w:lsdException w:name="Grid Table 6 Colorful" w:uiPriority="51"/>
+    <w:lsdException w:name="Grid Table 7 Colorful" w:uiPriority="52"/>
+    <w:lsdException w:name="Grid Table 1 Light Accent 1" w:uiPriority="46"/>
+    <w:lsdException w:name="Grid Table 2 Accent 1" w:uiPriority="47"/>
+    <w:lsdException w:name="Grid Table 3 Accent 1" w:uiPriority="48"/>
+    <w:lsdException w:name="Grid Table 4 Accent 1" w:uiPriority="49"/>
+    <w:lsdException w:name="Grid Table 5 Dark Accent 1" w:uiPriority="50"/>
+    <w:lsdException w:name="Grid Table 6 Colorful Accent 1" w:uiPriority="51"/>
+    <w:lsdException w:name="Grid Table 7 Colorful Accent 1" w:uiPriority="52"/>
+    <w:lsdException w:name="Grid Table 1 Light Accent 2" w:uiPriority="46"/>
+    <w:lsdException w:name="Grid Table 2 Accent 2" w:uiPriority="47"/>
+    <w:lsdException w:name="Grid Table 3 Accent 2" w:uiPriority="48"/>
+    <w:lsdException w:name="Grid Table 4 Accent 2" w:uiPriority="49"/>
+    <w:lsdException w:name="Grid Table 5 Dark Accent 2" w:uiPriority="50"/>
+    <w:lsdException w:name="Grid Table 6 Colorful Accent 2" w:uiPriority="51"/>
+    <w:lsdException w:name="Grid Table 7 Colorful Accent 2" w:uiPriority="52"/>
+    <w:lsdException w:name="Grid Table 1 Light Accent 3" w:uiPriority="46"/>
+    <w:lsdException w:name="Grid Table 2 Accent 3" w:uiPriority="47"/>
+    <w:lsdException w:name="Grid Table 3 Accent 3" w:uiPriority="48"/>
+    <w:lsdException w:name="Grid Table 4 Accent 3" w:uiPriority="49"/>
+    <w:lsdException w:name="Grid Table 5 Dark Accent 3" w:uiPriority="50"/>
+    <w:lsdException w:name="Grid Table 6 Colorful Accent 3" w:uiPriority="51"/>
+    <w:lsdException w:name="Grid Table 7 Colorful Accent 3" w:uiPriority="52"/>
+    <w:lsdException w:name="Grid Table 1 Light Accent 4" w:uiPriority="46"/>
+    <w:lsdException w:name="Grid Table 2 Accent 4" w:uiPriority="47"/>
+    <w:lsdException w:name="Grid Table 3 Accent 4" w:uiPriority="48"/>
+    <w:lsdException w:name="Grid Table 4 Accent 4" w:uiPriority="49"/>
+    <w:lsdException w:name="Grid Table 5 Dark Accent 4" w:uiPriority="50"/>
+    <w:lsdException w:name="Grid Table 6 Colorful Accent 4" w:uiPriority="51"/>
+    <w:lsdException w:name="Grid Table 7 Colorful Accent 4" w:uiPriority="52"/>
+    <w:lsdException w:name="Grid Table 1 Light Accent 5" w:uiPriority="46"/>
+    <w:lsdException w:name="Grid Table 2 Accent 5" w:uiPriority="47"/>
+    <w:lsdException w:name="Grid Table 3 Accent 5" w:uiPriority="48"/>
+    <w:lsdException w:name="Grid Table 4 Accent 5" w:uiPriority="49"/>
+    <w:lsdException w:name="Grid Table 5 Dark Accent 5" w:uiPriority="50"/>
+    <w:lsdException w:name="Grid Table 6 Colorful Accent 5" w:uiPriority="51"/>
+    <w:lsdException w:name="Grid Table 7 Colorful Accent 5" w:uiPriority="52"/>
+    <w:lsdException w:name="Grid Table 1 Light Accent 6" w:uiPriority="46"/>
+    <w:lsdException w:name="Grid Table 2 Accent 6" w:uiPriority="47"/>
+    <w:lsdException w:name="Grid Table 3 Accent 6" w:uiPriority="48"/>
+    <w:lsdException w:name="Grid Table 4 Accent 6" w:uiPriority="49"/>
+    <w:lsdException w:name="Grid Table 5 Dark Accent 6" w:uiPriority="50"/>
+    <w:lsdException w:name="Grid Table 6 Colorful Accent 6" w:uiPriority="51"/>
+    <w:lsdException w:name="Grid Table 7 Colorful Accent 6" w:uiPriority="52"/>
+    <w:lsdException w:name="List Table 1 Light" w:uiPriority="46"/>
+    <w:lsdException w:name="List Table 2" w:uiPriority="47"/>
+    <w:lsdException w:name="List Table 3" w:uiPriority="48"/>
+    <w:lsdException w:name="List Table 4" w:uiPriority="49"/>
+    <w:lsdException w:name="List Table 5 Dark" w:uiPriority="50"/>
+    <w:lsdException w:name="List Table 6 Colorful" w:uiPriority="51"/>
+    <w:lsdException w:name="List Table 7 Colorful" w:uiPriority="52"/>
+    <w:lsdException w:name="List Table 1 Light Accent 1" w:uiPriority="46"/>
+    <w:lsdException w:name="List Table 2 Accent 1" w:uiPriority="47"/>
+    <w:lsdException w:name="List Table 3 Accent 1" w:uiPriority="48"/>
+    <w:lsdException w:name="List Table 4 Accent 1" w:uiPriority="49"/>
+    <w:lsdException w:name="List Table 5 Dark Accent 1" w:uiPriority="50"/>
+    <w:lsdException w:name="List Table 6 Colorful Accent 1" w:uiPriority="51"/>
+    <w:lsdException w:name="List Table 7 Colorful Accent 1" w:uiPriority="52"/>
+    <w:lsdException w:name="List Table 1 Light Accent 2" w:uiPriority="46"/>
+    <w:lsdException w:name="List Table 2 Accent 2" w:uiPriority="47"/>
+    <w:lsdException w:name="List Table 3 Accent 2" w:uiPriority="48"/>
+    <w:lsdException w:name="List Table 4 Accent 2" w:uiPriority="49"/>
+    <w:lsdException w:name="List Table 5 Dark Accent 2" w:uiPriority="50"/>
+    <w:lsdException w:name="List Table 6 Colorful Accent 2" w:uiPriority="51"/>
+    <w:lsdException w:name="List Table 7 Colorful Accent 2" w:uiPriority="52"/>
+    <w:lsdException w:name="List Table 1 Light Accent 3" w:uiPriority="46"/>
+    <w:lsdException w:name="List Table 2 Accent 3" w:uiPriority="47"/>
+    <w:lsdException w:name="List Table 3 Accent 3" w:uiPriority="48"/>
+    <w:lsdException w:name="List Table 4 Accent 3" w:uiPriority="49"/>
+    <w:lsdException w:name="List Table 5 Dark Accent 3" w:uiPriority="50"/>
+    <w:lsdException w:name="List Table 6 Colorful Accent 3" w:uiPriority="51"/>
+    <w:lsdException w:name="List Table 7 Colorful Accent 3" w:uiPriority="52"/>
+    <w:lsdException w:name="List Table 1 Light Accent 4" w:uiPriority="46"/>
+    <w:lsdException w:name="List Table 2 Accent 4" w:uiPriority="47"/>
+    <w:lsdException w:name="List Table 3 Accent 4" w:uiPriority="48"/>
+    <w:lsdException w:name="List Table 4 Accent 4" w:uiPriority="49"/>
+    <w:lsdException w:name="List Table 5 Dark Accent 4" w:uiPriority="50"/>
+    <w:lsdException w:name="List Table 6 Colorful Accent 4" w:uiPriority="51"/>
+    <w:lsdException w:name="List Table 7 Colorful Accent 4" w:uiPriority="52"/>
+    <w:lsdException w:name="List Table 1 Light Accent 5" w:uiPriority="46"/>
+    <w:lsdException w:name="List Table 2 Accent 5" w:uiPriority="47"/>
+    <w:lsdException w:name="List Table 3 Accent 5" w:uiPriority="48"/>
+    <w:lsdException w:name="List Table 4 Accent 5" w:uiPriority="49"/>
+    <w:lsdException w:name="List Table 5 Dark Accent 5" w:uiPriority="50"/>
+    <w:lsdException w:name="List Table 6 Colorful Accent 5" w:uiPriority="51"/>
+    <w:lsdException w:name="List Table 7 Colorful Accent 5" w:uiPriority="52"/>
+    <w:lsdException w:name="List Table 1 Light Accent 6" w:uiPriority="46"/>
+    <w:lsdException w:name="List Table 2 Accent 6" w:uiPriority="47"/>
+    <w:lsdException w:name="List Table 3 Accent 6" w:uiPriority="48"/>
+    <w:lsdException w:name="List Table 4 Accent 6" w:uiPriority="49"/>
+    <w:lsdException w:name="List Table 5 Dark Accent 6" w:uiPriority="50"/>
+    <w:lsdException w:name="List Table 6 Colorful Accent 6" w:uiPriority="51"/>
+    <w:lsdException w:name="List Table 7 Colorful Accent 6" w:uiPriority="52"/>
+    <w:lsdException w:name="Mention" w:semiHidden="1" w:unhideWhenUsed="1"/>
+    <w:lsdException w:name="Smart Hyperlink" w:semiHidden="1" w:unhideWhenUsed="1"/>
+    <w:lsdException w:name="Hashtag" w:semiHidden="1" w:unhideWhenUsed="1"/>
+    <w:lsdException w:name="Unresolved Mention" w:semiHidden="1" w:unhideWhenUsed="1"/>
+    <w:lsdException w:name="Smart Link" w:semiHidden="1" w:unhideWhenUsed="1"/>
   </w:latentStyles>
   <w:style w:type="paragraph" w:default="1" w:styleId="Normal">
     <w:name w:val="Normal"/>
@@ -2180,7 +1999,7 @@
   <a:extraClrSchemeLst/>
   <a:extLst>
     <a:ext uri="{05A4C25C-085E-4340-85A3-A5531E510DB2}">
-      <thm15:themeFamily xmlns:thm15="http://schemas.microsoft.com/office/thememl/2012/main" xmlns="" name="Office Theme" id="{62F939B6-93AF-4DB8-9C6B-D6C7DFDC589F}" vid="{4A3C46E8-61CC-4603-A589-7422A47A8E4A}"/>
+      <thm15:themeFamily xmlns:thm15="http://schemas.microsoft.com/office/thememl/2012/main" name="Office Theme" id="{62F939B6-93AF-4DB8-9C6B-D6C7DFDC589F}" vid="{4A3C46E8-61CC-4603-A589-7422A47A8E4A}"/>
     </a:ext>
   </a:extLst>
 </a:theme>

</xml_diff>

<commit_message>
cabezales de las actividades arreglados
</commit_message>
<xml_diff>
--- a/Actividades/ADA01001/ADA 01001 - copia.docx
+++ b/Actividades/ADA01001/ADA 01001 - copia.docx
@@ -84,14 +84,7 @@
           <w:sz w:val="80"/>
           <w:szCs w:val="80"/>
         </w:rPr>
-        <w:t>IEEE 1074</w:t>
-      </w:r>
-      <w:r>
-        <w:rPr>
-          <w:sz w:val="80"/>
-          <w:szCs w:val="80"/>
-        </w:rPr>
-        <w:t xml:space="preserve"> </w:t>
+        <w:t xml:space="preserve">IEEE 1074 </w:t>
       </w:r>
     </w:p>
     <w:p>
@@ -106,7 +99,7 @@
           <w:sz w:val="28"/>
           <w:szCs w:val="28"/>
         </w:rPr>
-        <w:t>Primera entrega 25/6/2019</w:t>
+        <w:t>Primera entrega 26/6/2019</w:t>
       </w:r>
     </w:p>
     <w:p>
@@ -116,6 +109,8 @@
           <w:szCs w:val="24"/>
         </w:rPr>
       </w:pPr>
+      <w:bookmarkStart w:id="0" w:name="_GoBack"/>
+      <w:bookmarkEnd w:id="0"/>
       <w:r>
         <w:rPr>
           <w:sz w:val="24"/>
@@ -203,7 +198,7 @@
           </mc:Choice>
           <mc:Fallback>
             <w:pict>
-              <v:line w14:anchorId="4076F318" id="Conector recto 2" o:spid="_x0000_s1026" style="position:absolute;z-index:251660288;visibility:visible;mso-wrap-style:square;mso-wrap-distance-left:9pt;mso-wrap-distance-top:0;mso-wrap-distance-right:9pt;mso-wrap-distance-bottom:0;mso-position-horizontal:right;mso-position-horizontal-relative:margin;mso-position-vertical:absolute;mso-position-vertical-relative:text" from="479.05pt,29.75pt" to="1009.3pt,29.75pt" o:gfxdata="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" strokecolor="#4472c4 [3204]" strokeweight=".5pt">
+              <v:line w14:anchorId="6BB44828" id="Conector recto 2" o:spid="_x0000_s1026" style="position:absolute;z-index:251660288;visibility:visible;mso-wrap-style:square;mso-wrap-distance-left:9pt;mso-wrap-distance-top:0;mso-wrap-distance-right:9pt;mso-wrap-distance-bottom:0;mso-position-horizontal:right;mso-position-horizontal-relative:margin;mso-position-vertical:absolute;mso-position-vertical-relative:text" from="479.05pt,29.75pt" to="1009.3pt,29.75pt" o:gfxdata="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" strokecolor="#4472c4 [3204]" strokeweight=".5pt">
                 <v:stroke joinstyle="miter"/>
                 <w10:wrap anchorx="margin"/>
               </v:line>
@@ -800,25 +795,7 @@
           <w:sz w:val="24"/>
           <w:szCs w:val="24"/>
         </w:rPr>
-        <w:t xml:space="preserve">En esta etapa se documentarán las actividades que se </w:t>
-      </w:r>
-      <w:proofErr w:type="gramStart"/>
-      <w:r>
-        <w:rPr>
-          <w:rFonts w:ascii="Times New Roman" w:hAnsi="Times New Roman" w:cs="Times New Roman"/>
-          <w:sz w:val="24"/>
-          <w:szCs w:val="24"/>
-        </w:rPr>
-        <w:t>realizaran</w:t>
-      </w:r>
-      <w:proofErr w:type="gramEnd"/>
-      <w:r>
-        <w:rPr>
-          <w:rFonts w:ascii="Times New Roman" w:hAnsi="Times New Roman" w:cs="Times New Roman"/>
-          <w:sz w:val="24"/>
-          <w:szCs w:val="24"/>
-        </w:rPr>
-        <w:t xml:space="preserve"> con respecto al testeo del software previo a la implementación del mismo en las terminales del cliente con el objetivo de identificar errores e incongruencias</w:t>
+        <w:t>En esta etapa se documentarán las actividades que se realizaran con respecto al testeo del software previo a la implementación del mismo en las terminales del cliente con el objetivo de identificar errores e incongruencias</w:t>
       </w:r>
     </w:p>
     <w:p>
@@ -1009,8 +986,6 @@
         </w:rPr>
         <w:t>SIN ACTIVIDADES POR EL MOMENTO</w:t>
       </w:r>
-      <w:bookmarkStart w:id="0" w:name="_GoBack"/>
-      <w:bookmarkEnd w:id="0"/>
     </w:p>
     <w:p>
       <w:pPr>

</xml_diff>

<commit_message>
Subo la Segunda versión del 1074
</commit_message>
<xml_diff>
--- a/Actividades/ADA01001/ADA 01001 - copia.docx
+++ b/Actividades/ADA01001/ADA 01001 - copia.docx
@@ -1,6 +1,6 @@
 
 <file path=word/document.xml><?xml version="1.0" encoding="utf-8"?>
-<w:document xmlns:wpc="http://schemas.microsoft.com/office/word/2010/wordprocessingCanvas" xmlns:cx="http://schemas.microsoft.com/office/drawing/2014/chartex" xmlns:cx1="http://schemas.microsoft.com/office/drawing/2015/9/8/chartex" xmlns:cx2="http://schemas.microsoft.com/office/drawing/2015/10/21/chartex" xmlns:cx3="http://schemas.microsoft.com/office/drawing/2016/5/9/chartex" xmlns:cx4="http://schemas.microsoft.com/office/drawing/2016/5/10/chartex" xmlns:cx5="http://schemas.microsoft.com/office/drawing/2016/5/11/chartex" xmlns:cx6="http://schemas.microsoft.com/office/drawing/2016/5/12/chartex" xmlns:cx7="http://schemas.microsoft.com/office/drawing/2016/5/13/chartex" xmlns:cx8="http://schemas.microsoft.com/office/drawing/2016/5/14/chartex" xmlns:mc="http://schemas.openxmlformats.org/markup-compatibility/2006" xmlns:aink="http://schemas.microsoft.com/office/drawing/2016/ink" xmlns:am3d="http://schemas.microsoft.com/office/drawing/2017/model3d" xmlns:o="urn:schemas-microsoft-com:office:office" xmlns:r="http://schemas.openxmlformats.org/officeDocument/2006/relationships" xmlns:m="http://schemas.openxmlformats.org/officeDocument/2006/math" xmlns:v="urn:schemas-microsoft-com:vml" xmlns:wp14="http://schemas.microsoft.com/office/word/2010/wordprocessingDrawing" xmlns:wp="http://schemas.openxmlformats.org/drawingml/2006/wordprocessingDrawing" xmlns:w10="urn:schemas-microsoft-com:office:word" xmlns:w="http://schemas.openxmlformats.org/wordprocessingml/2006/main" xmlns:w14="http://schemas.microsoft.com/office/word/2010/wordml" xmlns:w15="http://schemas.microsoft.com/office/word/2012/wordml" xmlns:w16cid="http://schemas.microsoft.com/office/word/2016/wordml/cid" xmlns:w16se="http://schemas.microsoft.com/office/word/2015/wordml/symex" xmlns:wpg="http://schemas.microsoft.com/office/word/2010/wordprocessingGroup" xmlns:wpi="http://schemas.microsoft.com/office/word/2010/wordprocessingInk" xmlns:wne="http://schemas.microsoft.com/office/word/2006/wordml" xmlns:wps="http://schemas.microsoft.com/office/word/2010/wordprocessingShape" mc:Ignorable="w14 w15 w16se w16cid wp14">
+<w:document xmlns:wpc="http://schemas.microsoft.com/office/word/2010/wordprocessingCanvas" xmlns:mc="http://schemas.openxmlformats.org/markup-compatibility/2006" xmlns:o="urn:schemas-microsoft-com:office:office" xmlns:r="http://schemas.openxmlformats.org/officeDocument/2006/relationships" xmlns:m="http://schemas.openxmlformats.org/officeDocument/2006/math" xmlns:v="urn:schemas-microsoft-com:vml" xmlns:wp14="http://schemas.microsoft.com/office/word/2010/wordprocessingDrawing" xmlns:wp="http://schemas.openxmlformats.org/drawingml/2006/wordprocessingDrawing" xmlns:w10="urn:schemas-microsoft-com:office:word" xmlns:w="http://schemas.openxmlformats.org/wordprocessingml/2006/main" xmlns:w14="http://schemas.microsoft.com/office/word/2010/wordml" xmlns:wpg="http://schemas.microsoft.com/office/word/2010/wordprocessingGroup" xmlns:wpi="http://schemas.microsoft.com/office/word/2010/wordprocessingInk" xmlns:wne="http://schemas.microsoft.com/office/word/2006/wordml" xmlns:wps="http://schemas.microsoft.com/office/word/2010/wordprocessingShape" mc:Ignorable="w14 wp14">
   <w:body>
     <w:p>
       <w:pPr>
@@ -15,6 +15,7 @@
           <w:noProof/>
           <w:sz w:val="28"/>
           <w:szCs w:val="28"/>
+          <w:lang w:eastAsia="es-ES"/>
         </w:rPr>
         <w:drawing>
           <wp:anchor distT="0" distB="0" distL="114300" distR="114300" simplePos="0" relativeHeight="251657216" behindDoc="0" locked="0" layoutInCell="1" allowOverlap="1" wp14:anchorId="5FE20AFA" wp14:editId="7DCC07EF">
@@ -42,7 +43,7 @@
                     </pic:cNvPicPr>
                   </pic:nvPicPr>
                   <pic:blipFill>
-                    <a:blip r:embed="rId5" cstate="print">
+                    <a:blip r:embed="rId6" cstate="print">
                       <a:extLst>
                         <a:ext uri="{28A0092B-C50C-407E-A947-70E740481C1C}">
                           <a14:useLocalDpi xmlns:a14="http://schemas.microsoft.com/office/drawing/2010/main" val="0"/>
@@ -109,14 +110,28 @@
           <w:szCs w:val="24"/>
         </w:rPr>
       </w:pPr>
-      <w:bookmarkStart w:id="0" w:name="_GoBack"/>
-      <w:bookmarkEnd w:id="0"/>
-      <w:r>
-        <w:rPr>
-          <w:sz w:val="24"/>
-          <w:szCs w:val="24"/>
-        </w:rPr>
-        <w:t>Ruta en GitLab: /Actividades/</w:t>
+      <w:r>
+        <w:rPr>
+          <w:sz w:val="24"/>
+          <w:szCs w:val="24"/>
+        </w:rPr>
+        <w:t xml:space="preserve">Ruta en </w:t>
+      </w:r>
+      <w:proofErr w:type="spellStart"/>
+      <w:r>
+        <w:rPr>
+          <w:sz w:val="24"/>
+          <w:szCs w:val="24"/>
+        </w:rPr>
+        <w:t>GitLab</w:t>
+      </w:r>
+      <w:proofErr w:type="spellEnd"/>
+      <w:r>
+        <w:rPr>
+          <w:sz w:val="24"/>
+          <w:szCs w:val="24"/>
+        </w:rPr>
+        <w:t>: /Actividades/</w:t>
       </w:r>
       <w:r>
         <w:rPr>
@@ -145,6 +160,7 @@
           <w:noProof/>
           <w:sz w:val="24"/>
           <w:szCs w:val="24"/>
+          <w:lang w:eastAsia="es-ES"/>
         </w:rPr>
         <mc:AlternateContent>
           <mc:Choice Requires="wps">
@@ -196,7 +212,7 @@
               </wp:anchor>
             </w:drawing>
           </mc:Choice>
-          <mc:Fallback>
+          <mc:Fallback xmlns:cx="http://schemas.microsoft.com/office/drawing/2014/chartex" xmlns:cx1="http://schemas.microsoft.com/office/drawing/2015/9/8/chartex" xmlns:cx2="http://schemas.microsoft.com/office/drawing/2015/10/21/chartex" xmlns:cx3="http://schemas.microsoft.com/office/drawing/2016/5/9/chartex" xmlns:cx4="http://schemas.microsoft.com/office/drawing/2016/5/10/chartex" xmlns:cx5="http://schemas.microsoft.com/office/drawing/2016/5/11/chartex" xmlns:cx6="http://schemas.microsoft.com/office/drawing/2016/5/12/chartex" xmlns:cx7="http://schemas.microsoft.com/office/drawing/2016/5/13/chartex" xmlns:cx8="http://schemas.microsoft.com/office/drawing/2016/5/14/chartex" xmlns:aink="http://schemas.microsoft.com/office/drawing/2016/ink" xmlns:am3d="http://schemas.microsoft.com/office/drawing/2017/model3d" xmlns:w15="http://schemas.microsoft.com/office/word/2012/wordml" xmlns:w16cid="http://schemas.microsoft.com/office/word/2016/wordml/cid" xmlns:w16se="http://schemas.microsoft.com/office/word/2015/wordml/symex">
             <w:pict>
               <v:line w14:anchorId="6BB44828" id="Conector recto 2" o:spid="_x0000_s1026" style="position:absolute;z-index:251660288;visibility:visible;mso-wrap-style:square;mso-wrap-distance-left:9pt;mso-wrap-distance-top:0;mso-wrap-distance-right:9pt;mso-wrap-distance-bottom:0;mso-position-horizontal:right;mso-position-horizontal-relative:margin;mso-position-vertical:absolute;mso-position-vertical-relative:text" from="479.05pt,29.75pt" to="1009.3pt,29.75pt" o:gfxdata="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" strokecolor="#4472c4 [3204]" strokeweight=".5pt">
                 <v:stroke joinstyle="miter"/>
@@ -468,6 +484,26 @@
     <w:p>
       <w:pPr>
         <w:pStyle w:val="NormalWeb"/>
+        <w:rPr>
+          <w:rFonts w:asciiTheme="majorHAnsi" w:hAnsiTheme="majorHAnsi" w:cstheme="majorHAnsi"/>
+          <w:color w:val="2F5496" w:themeColor="accent1" w:themeShade="BF"/>
+          <w:sz w:val="32"/>
+          <w:szCs w:val="32"/>
+        </w:rPr>
+      </w:pPr>
+      <w:r>
+        <w:rPr>
+          <w:rFonts w:asciiTheme="majorHAnsi" w:hAnsiTheme="majorHAnsi" w:cstheme="majorHAnsi"/>
+          <w:color w:val="2F5496" w:themeColor="accent1" w:themeShade="BF"/>
+          <w:sz w:val="32"/>
+          <w:szCs w:val="32"/>
+        </w:rPr>
+        <w:t>Primer Avance:</w:t>
+      </w:r>
+    </w:p>
+    <w:p>
+      <w:pPr>
+        <w:pStyle w:val="NormalWeb"/>
         <w:numPr>
           <w:ilvl w:val="0"/>
           <w:numId w:val="2"/>
@@ -534,11 +570,95 @@
         </w:numPr>
       </w:pPr>
       <w:r>
+        <w:lastRenderedPageBreak/>
         <w:t>IEEE830</w:t>
       </w:r>
       <w:r>
         <w:t>: se realizará la documentación del estándar 830, el cual definirá las características del software a desarrollar</w:t>
       </w:r>
+    </w:p>
+    <w:p>
+      <w:pPr>
+        <w:pStyle w:val="NormalWeb"/>
+      </w:pPr>
+      <w:r>
+        <w:rPr>
+          <w:rFonts w:asciiTheme="majorHAnsi" w:hAnsiTheme="majorHAnsi" w:cstheme="majorHAnsi"/>
+          <w:color w:val="2F5496" w:themeColor="accent1" w:themeShade="BF"/>
+          <w:sz w:val="32"/>
+          <w:szCs w:val="32"/>
+        </w:rPr>
+        <w:t>Segundo Avance:</w:t>
+      </w:r>
+    </w:p>
+    <w:p>
+      <w:pPr>
+        <w:pStyle w:val="NormalWeb"/>
+        <w:numPr>
+          <w:ilvl w:val="0"/>
+          <w:numId w:val="2"/>
+        </w:numPr>
+      </w:pPr>
+      <w:r>
+        <w:t>Análisis</w:t>
+      </w:r>
+      <w:r>
+        <w:t xml:space="preserve"> y matriz FODA:</w:t>
+      </w:r>
+      <w:r>
+        <w:t xml:space="preserve"> Se realizará el análisis de fortalezas, debilidades, oportunidades y amenazas del software</w:t>
+      </w:r>
+    </w:p>
+    <w:p>
+      <w:pPr>
+        <w:pStyle w:val="NormalWeb"/>
+        <w:numPr>
+          <w:ilvl w:val="0"/>
+          <w:numId w:val="2"/>
+        </w:numPr>
+      </w:pPr>
+      <w:r>
+        <w:t>Diagrama de clases:</w:t>
+      </w:r>
+      <w:r>
+        <w:t xml:space="preserve"> Se realizará el diagrama de clases que indica la forma en que se relaciona el software internamente</w:t>
+      </w:r>
+    </w:p>
+    <w:p>
+      <w:pPr>
+        <w:pStyle w:val="NormalWeb"/>
+        <w:numPr>
+          <w:ilvl w:val="0"/>
+          <w:numId w:val="2"/>
+        </w:numPr>
+      </w:pPr>
+      <w:r>
+        <w:t>Análisis por punto de función:</w:t>
+      </w:r>
+      <w:r>
+        <w:t xml:space="preserve"> Se realizará el análisis para calcular el precio de venta del software</w:t>
+      </w:r>
+    </w:p>
+    <w:p>
+      <w:pPr>
+        <w:pStyle w:val="NormalWeb"/>
+        <w:numPr>
+          <w:ilvl w:val="0"/>
+          <w:numId w:val="2"/>
+        </w:numPr>
+      </w:pPr>
+      <w:r>
+        <w:t>Plan de contingencia:</w:t>
+      </w:r>
+      <w:r>
+        <w:t xml:space="preserve"> Se realizarán los distintos planes de respaldo, emergencia y recuperación para cada una de las amenazas del proyecto y software</w:t>
+      </w:r>
+    </w:p>
+    <w:p>
+      <w:pPr>
+        <w:pStyle w:val="NormalWeb"/>
+        <w:ind w:left="720"/>
+      </w:pPr>
     </w:p>
     <w:p>
       <w:pPr>
@@ -560,7 +680,6 @@
           <w:sz w:val="32"/>
           <w:szCs w:val="32"/>
         </w:rPr>
-        <w:lastRenderedPageBreak/>
         <w:t>3</w:t>
       </w:r>
       <w:r>
@@ -611,7 +730,23 @@
           <w:sz w:val="24"/>
           <w:szCs w:val="24"/>
         </w:rPr>
-        <w:t>En esta etapa se describirán las actividades llevadas a cabo con respecto a el diseño general y en detalle de: la aplicación del cliente, la base de datos, hardware y configuración del servidor. Posterior al diseño se describirán también las actividades realizadas para el desarrollo del software con respecto al diseño realizado</w:t>
+        <w:t xml:space="preserve">En esta etapa se describirán las actividades llevadas a cabo con respecto </w:t>
+      </w:r>
+      <w:r>
+        <w:rPr>
+          <w:rFonts w:ascii="Times New Roman" w:hAnsi="Times New Roman" w:cs="Times New Roman"/>
+          <w:sz w:val="24"/>
+          <w:szCs w:val="24"/>
+        </w:rPr>
+        <w:t>al</w:t>
+      </w:r>
+      <w:r>
+        <w:rPr>
+          <w:rFonts w:ascii="Times New Roman" w:hAnsi="Times New Roman" w:cs="Times New Roman"/>
+          <w:sz w:val="24"/>
+          <w:szCs w:val="24"/>
+        </w:rPr>
+        <w:t xml:space="preserve"> diseño general y en detalle de: la aplicación del cliente, la base de datos, hardware y configuración del servidor. Posterior al diseño se describirán también las actividades realizadas para el desarrollo del software con respecto al diseño realizado</w:t>
       </w:r>
     </w:p>
     <w:p>
@@ -637,6 +772,26 @@
     <w:p>
       <w:pPr>
         <w:pStyle w:val="NormalWeb"/>
+        <w:rPr>
+          <w:rFonts w:asciiTheme="majorHAnsi" w:hAnsiTheme="majorHAnsi" w:cstheme="majorHAnsi"/>
+          <w:color w:val="2F5496" w:themeColor="accent1" w:themeShade="BF"/>
+          <w:sz w:val="32"/>
+          <w:szCs w:val="32"/>
+        </w:rPr>
+      </w:pPr>
+      <w:r>
+        <w:rPr>
+          <w:rFonts w:asciiTheme="majorHAnsi" w:hAnsiTheme="majorHAnsi" w:cstheme="majorHAnsi"/>
+          <w:color w:val="2F5496" w:themeColor="accent1" w:themeShade="BF"/>
+          <w:sz w:val="32"/>
+          <w:szCs w:val="32"/>
+        </w:rPr>
+        <w:t>Primer Avance:</w:t>
+      </w:r>
+    </w:p>
+    <w:p>
+      <w:pPr>
+        <w:pStyle w:val="NormalWeb"/>
         <w:numPr>
           <w:ilvl w:val="0"/>
           <w:numId w:val="3"/>
@@ -735,6 +890,249 @@
       <w:r>
         <w:t>: se realizará el mantenimiento, el cual puede incluir cambios, del diagrama GANTT</w:t>
       </w:r>
+    </w:p>
+    <w:p>
+      <w:pPr>
+        <w:pStyle w:val="NormalWeb"/>
+        <w:rPr>
+          <w:rFonts w:asciiTheme="majorHAnsi" w:hAnsiTheme="majorHAnsi" w:cstheme="majorHAnsi"/>
+          <w:color w:val="2F5496" w:themeColor="accent1" w:themeShade="BF"/>
+          <w:sz w:val="32"/>
+          <w:szCs w:val="32"/>
+        </w:rPr>
+      </w:pPr>
+      <w:r>
+        <w:rPr>
+          <w:rFonts w:asciiTheme="majorHAnsi" w:hAnsiTheme="majorHAnsi" w:cstheme="majorHAnsi"/>
+          <w:color w:val="2F5496" w:themeColor="accent1" w:themeShade="BF"/>
+          <w:sz w:val="32"/>
+          <w:szCs w:val="32"/>
+        </w:rPr>
+        <w:t>Segundo Avance:</w:t>
+      </w:r>
+    </w:p>
+    <w:p>
+      <w:pPr>
+        <w:pStyle w:val="NormalWeb"/>
+        <w:numPr>
+          <w:ilvl w:val="0"/>
+          <w:numId w:val="3"/>
+        </w:numPr>
+      </w:pPr>
+      <w:r>
+        <w:t>Diagrama secuencial:</w:t>
+      </w:r>
+      <w:r>
+        <w:t xml:space="preserve"> Se realizará el diagrama de secuencias que desarrolla las principales funciones del software</w:t>
+      </w:r>
+    </w:p>
+    <w:p>
+      <w:pPr>
+        <w:pStyle w:val="NormalWeb"/>
+        <w:numPr>
+          <w:ilvl w:val="0"/>
+          <w:numId w:val="3"/>
+        </w:numPr>
+      </w:pPr>
+      <w:r>
+        <w:t>Versión final de la BBDD:</w:t>
+      </w:r>
+      <w:r>
+        <w:t xml:space="preserve"> Se creará la Base de Datos dentro del servidor de </w:t>
+      </w:r>
+      <w:proofErr w:type="spellStart"/>
+      <w:r>
+        <w:t>informix</w:t>
+      </w:r>
+      <w:proofErr w:type="spellEnd"/>
+    </w:p>
+    <w:p>
+      <w:pPr>
+        <w:pStyle w:val="NormalWeb"/>
+        <w:numPr>
+          <w:ilvl w:val="0"/>
+          <w:numId w:val="3"/>
+        </w:numPr>
+      </w:pPr>
+      <w:r>
+        <w:t>Permisos de la BBDD:</w:t>
+      </w:r>
+      <w:r>
+        <w:t xml:space="preserve"> Se crearan las sentencias de asignación de permisos de la Base de datos</w:t>
+      </w:r>
+    </w:p>
+    <w:p>
+      <w:pPr>
+        <w:pStyle w:val="NormalWeb"/>
+        <w:numPr>
+          <w:ilvl w:val="0"/>
+          <w:numId w:val="3"/>
+        </w:numPr>
+      </w:pPr>
+      <w:r>
+        <w:t>Versión final del software de operarios:</w:t>
+      </w:r>
+      <w:r>
+        <w:t xml:space="preserve"> Se finaliza el desarrollo de la aplicación de los operarios del puerto/patios</w:t>
+      </w:r>
+    </w:p>
+    <w:p>
+      <w:pPr>
+        <w:pStyle w:val="NormalWeb"/>
+        <w:numPr>
+          <w:ilvl w:val="0"/>
+          <w:numId w:val="3"/>
+        </w:numPr>
+      </w:pPr>
+      <w:r>
+        <w:t>Aplicación de transportista: se realizará la primera versión de la aplicación del transportista</w:t>
+      </w:r>
+    </w:p>
+    <w:p>
+      <w:pPr>
+        <w:pStyle w:val="NormalWeb"/>
+        <w:numPr>
+          <w:ilvl w:val="0"/>
+          <w:numId w:val="3"/>
+        </w:numPr>
+      </w:pPr>
+      <w:r>
+        <w:t>Aplicación de administrador: se realizará la primera versión de la aplicación del administrador</w:t>
+      </w:r>
+    </w:p>
+    <w:p>
+      <w:pPr>
+        <w:pStyle w:val="NormalWeb"/>
+        <w:numPr>
+          <w:ilvl w:val="0"/>
+          <w:numId w:val="3"/>
+        </w:numPr>
+      </w:pPr>
+      <w:r>
+        <w:t>Documentación de seguimiento y control:</w:t>
+      </w:r>
+      <w:r>
+        <w:t xml:space="preserve"> Se realizará el seguimiento de las actividades relacionadas con el desarrollo del software</w:t>
+      </w:r>
+    </w:p>
+    <w:p>
+      <w:pPr>
+        <w:pStyle w:val="NormalWeb"/>
+        <w:numPr>
+          <w:ilvl w:val="0"/>
+          <w:numId w:val="3"/>
+        </w:numPr>
+      </w:pPr>
+      <w:r>
+        <w:lastRenderedPageBreak/>
+        <w:t>Configuración de SSH:</w:t>
+      </w:r>
+      <w:r>
+        <w:t xml:space="preserve"> Se realizara el Shell Script </w:t>
+      </w:r>
+      <w:r>
+        <w:t>de la configuración del servicio SSH</w:t>
+      </w:r>
+    </w:p>
+    <w:p>
+      <w:pPr>
+        <w:pStyle w:val="NormalWeb"/>
+        <w:numPr>
+          <w:ilvl w:val="0"/>
+          <w:numId w:val="3"/>
+        </w:numPr>
+      </w:pPr>
+      <w:r>
+        <w:t>Definir medios de respaldo:</w:t>
+      </w:r>
+      <w:r>
+        <w:t xml:space="preserve"> Se definirán los tipos de </w:t>
+      </w:r>
+      <w:proofErr w:type="spellStart"/>
+      <w:r>
+        <w:t>backup</w:t>
+      </w:r>
+      <w:proofErr w:type="spellEnd"/>
+      <w:r>
+        <w:t xml:space="preserve"> que se utilizarán para respaldar los datos del software</w:t>
+      </w:r>
+    </w:p>
+    <w:p>
+      <w:pPr>
+        <w:pStyle w:val="NormalWeb"/>
+        <w:numPr>
+          <w:ilvl w:val="0"/>
+          <w:numId w:val="3"/>
+        </w:numPr>
+      </w:pPr>
+      <w:r>
+        <w:t xml:space="preserve">Archivos de </w:t>
+      </w:r>
+      <w:proofErr w:type="spellStart"/>
+      <w:r>
+        <w:t>backup</w:t>
+      </w:r>
+      <w:proofErr w:type="spellEnd"/>
+      <w:r>
+        <w:t>:</w:t>
+      </w:r>
+      <w:r>
+        <w:t xml:space="preserve"> se crearan los Script con la configuración de los </w:t>
+      </w:r>
+      <w:proofErr w:type="spellStart"/>
+      <w:r>
+        <w:t>backups</w:t>
+      </w:r>
+      <w:proofErr w:type="spellEnd"/>
+    </w:p>
+    <w:p>
+      <w:pPr>
+        <w:pStyle w:val="NormalWeb"/>
+        <w:numPr>
+          <w:ilvl w:val="0"/>
+          <w:numId w:val="3"/>
+        </w:numPr>
+      </w:pPr>
+      <w:r>
+        <w:t>Script de cómputos:</w:t>
+      </w:r>
+      <w:r>
+        <w:t xml:space="preserve"> Se creará el Shell Script de cómputos</w:t>
+      </w:r>
+    </w:p>
+    <w:p>
+      <w:pPr>
+        <w:pStyle w:val="NormalWeb"/>
+        <w:numPr>
+          <w:ilvl w:val="0"/>
+          <w:numId w:val="3"/>
+        </w:numPr>
+      </w:pPr>
+      <w:r>
+        <w:t xml:space="preserve">Script de </w:t>
+      </w:r>
+      <w:proofErr w:type="spellStart"/>
+      <w:r>
+        <w:t>login</w:t>
+      </w:r>
+      <w:proofErr w:type="spellEnd"/>
+      <w:r>
+        <w:t>:</w:t>
+      </w:r>
+      <w:r>
+        <w:t xml:space="preserve"> Se creará el Shell Script de </w:t>
+      </w:r>
+      <w:proofErr w:type="spellStart"/>
+      <w:r>
+        <w:t>login</w:t>
+      </w:r>
+      <w:proofErr w:type="spellEnd"/>
+    </w:p>
+    <w:p>
+      <w:pPr>
+        <w:pStyle w:val="NormalWeb"/>
+        <w:ind w:left="720"/>
+      </w:pPr>
     </w:p>
     <w:p>
       <w:pPr>
@@ -800,22 +1198,180 @@
     </w:p>
     <w:p>
       <w:pPr>
-        <w:rPr>
-          <w:rFonts w:asciiTheme="majorHAnsi" w:hAnsiTheme="majorHAnsi" w:cstheme="majorHAnsi"/>
-          <w:color w:val="2F5496" w:themeColor="accent1" w:themeShade="BF"/>
-          <w:sz w:val="32"/>
-          <w:szCs w:val="32"/>
-        </w:rPr>
-      </w:pPr>
-      <w:r>
-        <w:rPr>
-          <w:rFonts w:asciiTheme="majorHAnsi" w:hAnsiTheme="majorHAnsi" w:cstheme="majorHAnsi"/>
-          <w:color w:val="2F5496" w:themeColor="accent1" w:themeShade="BF"/>
-          <w:sz w:val="32"/>
-          <w:szCs w:val="32"/>
-        </w:rPr>
-        <w:t>SIN ACTIVIDADES POR EL MOMENTO</w:t>
-      </w:r>
+        <w:pStyle w:val="NormalWeb"/>
+        <w:rPr>
+          <w:rFonts w:asciiTheme="majorHAnsi" w:hAnsiTheme="majorHAnsi" w:cstheme="majorHAnsi"/>
+          <w:color w:val="2F5496" w:themeColor="accent1" w:themeShade="BF"/>
+          <w:sz w:val="32"/>
+          <w:szCs w:val="32"/>
+        </w:rPr>
+      </w:pPr>
+      <w:r>
+        <w:rPr>
+          <w:rFonts w:asciiTheme="majorHAnsi" w:hAnsiTheme="majorHAnsi" w:cstheme="majorHAnsi"/>
+          <w:color w:val="2F5496" w:themeColor="accent1" w:themeShade="BF"/>
+          <w:sz w:val="32"/>
+          <w:szCs w:val="32"/>
+        </w:rPr>
+        <w:t>Actividades:</w:t>
+      </w:r>
+    </w:p>
+    <w:p>
+      <w:pPr>
+        <w:pStyle w:val="NormalWeb"/>
+        <w:rPr>
+          <w:rFonts w:asciiTheme="majorHAnsi" w:hAnsiTheme="majorHAnsi" w:cstheme="majorHAnsi"/>
+          <w:color w:val="2F5496" w:themeColor="accent1" w:themeShade="BF"/>
+          <w:sz w:val="32"/>
+          <w:szCs w:val="32"/>
+        </w:rPr>
+      </w:pPr>
+      <w:r>
+        <w:rPr>
+          <w:rFonts w:asciiTheme="majorHAnsi" w:hAnsiTheme="majorHAnsi" w:cstheme="majorHAnsi"/>
+          <w:color w:val="2F5496" w:themeColor="accent1" w:themeShade="BF"/>
+          <w:sz w:val="32"/>
+          <w:szCs w:val="32"/>
+        </w:rPr>
+        <w:t xml:space="preserve">Primer Avance: </w:t>
+      </w:r>
+      <w:r>
+        <w:rPr>
+          <w:rFonts w:asciiTheme="majorHAnsi" w:hAnsiTheme="majorHAnsi" w:cstheme="majorHAnsi"/>
+          <w:color w:val="2F5496" w:themeColor="accent1" w:themeShade="BF"/>
+          <w:sz w:val="32"/>
+          <w:szCs w:val="32"/>
+        </w:rPr>
+        <w:br/>
+      </w:r>
+      <w:r>
+        <w:rPr>
+          <w:rFonts w:asciiTheme="majorHAnsi" w:hAnsiTheme="majorHAnsi" w:cstheme="majorHAnsi"/>
+          <w:sz w:val="32"/>
+          <w:szCs w:val="32"/>
+        </w:rPr>
+        <w:t>SIN ACTIVIDADES</w:t>
+      </w:r>
+    </w:p>
+    <w:p>
+      <w:pPr>
+        <w:pStyle w:val="NormalWeb"/>
+        <w:rPr>
+          <w:rFonts w:asciiTheme="majorHAnsi" w:hAnsiTheme="majorHAnsi" w:cstheme="majorHAnsi"/>
+          <w:color w:val="2F5496" w:themeColor="accent1" w:themeShade="BF"/>
+          <w:sz w:val="32"/>
+          <w:szCs w:val="32"/>
+        </w:rPr>
+      </w:pPr>
+      <w:r>
+        <w:rPr>
+          <w:rFonts w:asciiTheme="majorHAnsi" w:hAnsiTheme="majorHAnsi" w:cstheme="majorHAnsi"/>
+          <w:color w:val="2F5496" w:themeColor="accent1" w:themeShade="BF"/>
+          <w:sz w:val="32"/>
+          <w:szCs w:val="32"/>
+        </w:rPr>
+        <w:t>Segundo Avance:</w:t>
+      </w:r>
+    </w:p>
+    <w:p>
+      <w:pPr>
+        <w:pStyle w:val="Prrafodelista"/>
+        <w:numPr>
+          <w:ilvl w:val="0"/>
+          <w:numId w:val="5"/>
+        </w:numPr>
+        <w:rPr>
+          <w:rFonts w:ascii="Times New Roman" w:hAnsi="Times New Roman" w:cs="Times New Roman"/>
+          <w:sz w:val="24"/>
+          <w:szCs w:val="24"/>
+        </w:rPr>
+      </w:pPr>
+      <w:r>
+        <w:rPr>
+          <w:rFonts w:ascii="Times New Roman" w:hAnsi="Times New Roman" w:cs="Times New Roman"/>
+          <w:sz w:val="24"/>
+          <w:szCs w:val="24"/>
+        </w:rPr>
+        <w:t>Datos de prueba de la BBDD:</w:t>
+      </w:r>
+      <w:r>
+        <w:rPr>
+          <w:rFonts w:ascii="Times New Roman" w:hAnsi="Times New Roman" w:cs="Times New Roman"/>
+          <w:sz w:val="24"/>
+          <w:szCs w:val="24"/>
+        </w:rPr>
+        <w:t xml:space="preserve"> Se cargarán los datos de prueba de la Base de Datos para utilizar en el testeo del software</w:t>
+      </w:r>
+    </w:p>
+    <w:p>
+      <w:pPr>
+        <w:pStyle w:val="Prrafodelista"/>
+        <w:numPr>
+          <w:ilvl w:val="0"/>
+          <w:numId w:val="5"/>
+        </w:numPr>
+        <w:rPr>
+          <w:rFonts w:ascii="Times New Roman" w:hAnsi="Times New Roman" w:cs="Times New Roman"/>
+          <w:sz w:val="24"/>
+          <w:szCs w:val="24"/>
+        </w:rPr>
+      </w:pPr>
+      <w:r>
+        <w:rPr>
+          <w:rFonts w:ascii="Times New Roman" w:hAnsi="Times New Roman" w:cs="Times New Roman"/>
+          <w:sz w:val="24"/>
+          <w:szCs w:val="24"/>
+        </w:rPr>
+        <w:t>Consultas SQL</w:t>
+      </w:r>
+      <w:r>
+        <w:rPr>
+          <w:rFonts w:ascii="Times New Roman" w:hAnsi="Times New Roman" w:cs="Times New Roman"/>
+          <w:sz w:val="24"/>
+          <w:szCs w:val="24"/>
+        </w:rPr>
+        <w:t>: Se realizarán las consultas prioritarias de la Base de Datos de prueba</w:t>
+      </w:r>
+    </w:p>
+    <w:p>
+      <w:pPr>
+        <w:pStyle w:val="Prrafodelista"/>
+        <w:numPr>
+          <w:ilvl w:val="0"/>
+          <w:numId w:val="5"/>
+        </w:numPr>
+        <w:rPr>
+          <w:rFonts w:ascii="Times New Roman" w:hAnsi="Times New Roman" w:cs="Times New Roman"/>
+          <w:sz w:val="24"/>
+          <w:szCs w:val="24"/>
+        </w:rPr>
+      </w:pPr>
+      <w:r>
+        <w:rPr>
+          <w:rFonts w:ascii="Times New Roman" w:hAnsi="Times New Roman" w:cs="Times New Roman"/>
+          <w:sz w:val="24"/>
+          <w:szCs w:val="24"/>
+        </w:rPr>
+        <w:t>Pruebas unitarias entre las 3 aplicaciones:</w:t>
+      </w:r>
+      <w:r>
+        <w:rPr>
+          <w:rFonts w:ascii="Times New Roman" w:hAnsi="Times New Roman" w:cs="Times New Roman"/>
+          <w:sz w:val="24"/>
+          <w:szCs w:val="24"/>
+        </w:rPr>
+        <w:t xml:space="preserve"> Se testeará la funcionalidad conjunta de las 3 aplicaciones</w:t>
+      </w:r>
+    </w:p>
+    <w:p>
+      <w:pPr>
+        <w:pStyle w:val="Prrafodelista"/>
+        <w:rPr>
+          <w:rFonts w:ascii="Times New Roman" w:hAnsi="Times New Roman" w:cs="Times New Roman"/>
+          <w:sz w:val="24"/>
+          <w:szCs w:val="24"/>
+        </w:rPr>
+      </w:pPr>
     </w:p>
     <w:p>
       <w:pPr>
@@ -905,6 +1461,25 @@
     </w:p>
     <w:p>
       <w:pPr>
+        <w:rPr>
+          <w:rFonts w:asciiTheme="majorHAnsi" w:hAnsiTheme="majorHAnsi" w:cstheme="majorHAnsi"/>
+          <w:color w:val="2F5496" w:themeColor="accent1" w:themeShade="BF"/>
+          <w:sz w:val="32"/>
+          <w:szCs w:val="32"/>
+        </w:rPr>
+      </w:pPr>
+      <w:r>
+        <w:rPr>
+          <w:rFonts w:asciiTheme="majorHAnsi" w:hAnsiTheme="majorHAnsi" w:cstheme="majorHAnsi"/>
+          <w:color w:val="2F5496" w:themeColor="accent1" w:themeShade="BF"/>
+          <w:sz w:val="32"/>
+          <w:szCs w:val="32"/>
+        </w:rPr>
+        <w:t xml:space="preserve">Primer Avance: </w:t>
+      </w:r>
+    </w:p>
+    <w:p>
+      <w:pPr>
         <w:pStyle w:val="NormalWeb"/>
         <w:numPr>
           <w:ilvl w:val="0"/>
@@ -917,6 +1492,79 @@
       <w:r>
         <w:t>: se documentará un manual de instalación del servidor para el cliente</w:t>
       </w:r>
+    </w:p>
+    <w:p>
+      <w:pPr>
+        <w:pStyle w:val="NormalWeb"/>
+        <w:rPr>
+          <w:rFonts w:asciiTheme="majorHAnsi" w:hAnsiTheme="majorHAnsi"/>
+          <w:color w:val="4472C4" w:themeColor="accent1"/>
+          <w:sz w:val="32"/>
+          <w:szCs w:val="32"/>
+        </w:rPr>
+      </w:pPr>
+      <w:r>
+        <w:rPr>
+          <w:rFonts w:asciiTheme="majorHAnsi" w:hAnsiTheme="majorHAnsi"/>
+          <w:color w:val="4472C4" w:themeColor="accent1"/>
+          <w:sz w:val="32"/>
+          <w:szCs w:val="32"/>
+        </w:rPr>
+        <w:t>Segundo Avance:</w:t>
+      </w:r>
+    </w:p>
+    <w:p>
+      <w:pPr>
+        <w:pStyle w:val="NormalWeb"/>
+        <w:rPr>
+          <w:rFonts w:asciiTheme="majorHAnsi" w:hAnsiTheme="majorHAnsi"/>
+          <w:sz w:val="32"/>
+          <w:szCs w:val="32"/>
+        </w:rPr>
+      </w:pPr>
+      <w:r>
+        <w:rPr>
+          <w:rFonts w:asciiTheme="majorHAnsi" w:hAnsiTheme="majorHAnsi"/>
+          <w:sz w:val="32"/>
+          <w:szCs w:val="32"/>
+        </w:rPr>
+        <w:t>SIN ACTIVIDADES</w:t>
+      </w:r>
+    </w:p>
+    <w:p>
+      <w:pPr>
+        <w:pStyle w:val="NormalWeb"/>
+        <w:rPr>
+          <w:rFonts w:asciiTheme="majorHAnsi" w:hAnsiTheme="majorHAnsi"/>
+          <w:b/>
+          <w:sz w:val="32"/>
+          <w:szCs w:val="32"/>
+        </w:rPr>
+      </w:pPr>
+    </w:p>
+    <w:p>
+      <w:pPr>
+        <w:pStyle w:val="NormalWeb"/>
+        <w:rPr>
+          <w:rFonts w:asciiTheme="majorHAnsi" w:hAnsiTheme="majorHAnsi"/>
+          <w:b/>
+          <w:sz w:val="32"/>
+          <w:szCs w:val="32"/>
+        </w:rPr>
+      </w:pPr>
+    </w:p>
+    <w:p>
+      <w:pPr>
+        <w:pStyle w:val="NormalWeb"/>
+        <w:rPr>
+          <w:rFonts w:asciiTheme="majorHAnsi" w:hAnsiTheme="majorHAnsi"/>
+          <w:b/>
+          <w:sz w:val="32"/>
+          <w:szCs w:val="32"/>
+        </w:rPr>
+      </w:pPr>
+      <w:bookmarkStart w:id="0" w:name="_GoBack"/>
+      <w:bookmarkEnd w:id="0"/>
     </w:p>
     <w:p>
       <w:pPr>
@@ -938,6 +1586,7 @@
           <w:sz w:val="32"/>
           <w:szCs w:val="32"/>
         </w:rPr>
+        <w:lastRenderedPageBreak/>
         <w:t>6</w:t>
       </w:r>
       <w:r>
@@ -964,27 +1613,132 @@
       </w:r>
     </w:p>
     <w:p>
-      <w:r>
+      <w:pPr>
+        <w:rPr>
+          <w:rFonts w:ascii="Times New Roman" w:hAnsi="Times New Roman" w:cs="Times New Roman"/>
+          <w:sz w:val="24"/>
+          <w:szCs w:val="24"/>
+        </w:rPr>
+      </w:pPr>
+      <w:r>
+        <w:rPr>
+          <w:rFonts w:ascii="Times New Roman" w:hAnsi="Times New Roman" w:cs="Times New Roman"/>
+          <w:sz w:val="24"/>
+          <w:szCs w:val="24"/>
+        </w:rPr>
         <w:t>En esta etapa se describirán las actividades realizadas para el correcto mantenimiento y posibles mejoras del software luego de implementarlo en las terminales del cliente</w:t>
       </w:r>
-    </w:p>
-    <w:p>
-      <w:pPr>
-        <w:rPr>
-          <w:rFonts w:asciiTheme="majorHAnsi" w:hAnsiTheme="majorHAnsi"/>
-          <w:color w:val="2F5496" w:themeColor="accent1" w:themeShade="BF"/>
-          <w:sz w:val="32"/>
-          <w:szCs w:val="32"/>
-        </w:rPr>
-      </w:pPr>
-      <w:r>
-        <w:rPr>
-          <w:rFonts w:asciiTheme="majorHAnsi" w:hAnsiTheme="majorHAnsi"/>
-          <w:color w:val="2F5496" w:themeColor="accent1" w:themeShade="BF"/>
-          <w:sz w:val="32"/>
-          <w:szCs w:val="32"/>
-        </w:rPr>
-        <w:t>SIN ACTIVIDADES POR EL MOMENTO</w:t>
+      <w:r>
+        <w:rPr>
+          <w:rFonts w:ascii="Times New Roman" w:hAnsi="Times New Roman" w:cs="Times New Roman"/>
+          <w:sz w:val="24"/>
+          <w:szCs w:val="24"/>
+        </w:rPr>
+        <w:t>.</w:t>
+      </w:r>
+    </w:p>
+    <w:p>
+      <w:pPr>
+        <w:pStyle w:val="NormalWeb"/>
+        <w:rPr>
+          <w:rFonts w:asciiTheme="majorHAnsi" w:hAnsiTheme="majorHAnsi" w:cstheme="majorHAnsi"/>
+          <w:color w:val="2F5496" w:themeColor="accent1" w:themeShade="BF"/>
+          <w:sz w:val="32"/>
+          <w:szCs w:val="32"/>
+        </w:rPr>
+      </w:pPr>
+      <w:r>
+        <w:rPr>
+          <w:rFonts w:asciiTheme="majorHAnsi" w:hAnsiTheme="majorHAnsi" w:cstheme="majorHAnsi"/>
+          <w:color w:val="2F5496" w:themeColor="accent1" w:themeShade="BF"/>
+          <w:sz w:val="32"/>
+          <w:szCs w:val="32"/>
+        </w:rPr>
+        <w:t>Actividades:</w:t>
+      </w:r>
+    </w:p>
+    <w:p>
+      <w:pPr>
+        <w:pStyle w:val="NormalWeb"/>
+        <w:rPr>
+          <w:rFonts w:asciiTheme="majorHAnsi" w:hAnsiTheme="majorHAnsi" w:cstheme="majorHAnsi"/>
+          <w:color w:val="2F5496" w:themeColor="accent1" w:themeShade="BF"/>
+          <w:sz w:val="32"/>
+          <w:szCs w:val="32"/>
+        </w:rPr>
+      </w:pPr>
+      <w:r>
+        <w:rPr>
+          <w:rFonts w:asciiTheme="majorHAnsi" w:hAnsiTheme="majorHAnsi" w:cstheme="majorHAnsi"/>
+          <w:color w:val="2F5496" w:themeColor="accent1" w:themeShade="BF"/>
+          <w:sz w:val="32"/>
+          <w:szCs w:val="32"/>
+        </w:rPr>
+        <w:t xml:space="preserve">Primer Avance: </w:t>
+      </w:r>
+      <w:r>
+        <w:rPr>
+          <w:rFonts w:asciiTheme="majorHAnsi" w:hAnsiTheme="majorHAnsi" w:cstheme="majorHAnsi"/>
+          <w:color w:val="2F5496" w:themeColor="accent1" w:themeShade="BF"/>
+          <w:sz w:val="32"/>
+          <w:szCs w:val="32"/>
+        </w:rPr>
+        <w:br/>
+      </w:r>
+      <w:r>
+        <w:rPr>
+          <w:rFonts w:asciiTheme="majorHAnsi" w:hAnsiTheme="majorHAnsi" w:cstheme="majorHAnsi"/>
+          <w:sz w:val="32"/>
+          <w:szCs w:val="32"/>
+        </w:rPr>
+        <w:t>SIN ACTIVIDADES</w:t>
+      </w:r>
+    </w:p>
+    <w:p>
+      <w:pPr>
+        <w:pStyle w:val="NormalWeb"/>
+        <w:rPr>
+          <w:rFonts w:asciiTheme="majorHAnsi" w:hAnsiTheme="majorHAnsi" w:cstheme="majorHAnsi"/>
+          <w:color w:val="2F5496" w:themeColor="accent1" w:themeShade="BF"/>
+          <w:sz w:val="32"/>
+          <w:szCs w:val="32"/>
+        </w:rPr>
+      </w:pPr>
+      <w:r>
+        <w:rPr>
+          <w:rFonts w:asciiTheme="majorHAnsi" w:hAnsiTheme="majorHAnsi" w:cstheme="majorHAnsi"/>
+          <w:color w:val="2F5496" w:themeColor="accent1" w:themeShade="BF"/>
+          <w:sz w:val="32"/>
+          <w:szCs w:val="32"/>
+        </w:rPr>
+        <w:t>Segundo Avance</w:t>
+      </w:r>
+      <w:r>
+        <w:rPr>
+          <w:rFonts w:asciiTheme="majorHAnsi" w:hAnsiTheme="majorHAnsi" w:cstheme="majorHAnsi"/>
+          <w:color w:val="2F5496" w:themeColor="accent1" w:themeShade="BF"/>
+          <w:sz w:val="32"/>
+          <w:szCs w:val="32"/>
+        </w:rPr>
+        <w:t>:</w:t>
+      </w:r>
+    </w:p>
+    <w:p>
+      <w:pPr>
+        <w:pStyle w:val="NormalWeb"/>
+        <w:rPr>
+          <w:rFonts w:asciiTheme="majorHAnsi" w:hAnsiTheme="majorHAnsi" w:cstheme="majorHAnsi"/>
+          <w:sz w:val="32"/>
+          <w:szCs w:val="32"/>
+        </w:rPr>
+      </w:pPr>
+      <w:r>
+        <w:rPr>
+          <w:rFonts w:asciiTheme="majorHAnsi" w:hAnsiTheme="majorHAnsi" w:cstheme="majorHAnsi"/>
+          <w:sz w:val="32"/>
+          <w:szCs w:val="32"/>
+        </w:rPr>
+        <w:t>SIN ACTIVIDADES</w:t>
       </w:r>
     </w:p>
     <w:p>
@@ -1034,8 +1788,8 @@
 </file>
 
 <file path=word/numbering.xml><?xml version="1.0" encoding="utf-8"?>
-<w:numbering xmlns:wpc="http://schemas.microsoft.com/office/word/2010/wordprocessingCanvas" xmlns:cx="http://schemas.microsoft.com/office/drawing/2014/chartex" xmlns:cx1="http://schemas.microsoft.com/office/drawing/2015/9/8/chartex" xmlns:cx2="http://schemas.microsoft.com/office/drawing/2015/10/21/chartex" xmlns:cx3="http://schemas.microsoft.com/office/drawing/2016/5/9/chartex" xmlns:cx4="http://schemas.microsoft.com/office/drawing/2016/5/10/chartex" xmlns:cx5="http://schemas.microsoft.com/office/drawing/2016/5/11/chartex" xmlns:cx6="http://schemas.microsoft.com/office/drawing/2016/5/12/chartex" xmlns:cx7="http://schemas.microsoft.com/office/drawing/2016/5/13/chartex" xmlns:cx8="http://schemas.microsoft.com/office/drawing/2016/5/14/chartex" xmlns:mc="http://schemas.openxmlformats.org/markup-compatibility/2006" xmlns:aink="http://schemas.microsoft.com/office/drawing/2016/ink" xmlns:am3d="http://schemas.microsoft.com/office/drawing/2017/model3d" xmlns:o="urn:schemas-microsoft-com:office:office" xmlns:r="http://schemas.openxmlformats.org/officeDocument/2006/relationships" xmlns:m="http://schemas.openxmlformats.org/officeDocument/2006/math" xmlns:v="urn:schemas-microsoft-com:vml" xmlns:wp14="http://schemas.microsoft.com/office/word/2010/wordprocessingDrawing" xmlns:wp="http://schemas.openxmlformats.org/drawingml/2006/wordprocessingDrawing" xmlns:w10="urn:schemas-microsoft-com:office:word" xmlns:w="http://schemas.openxmlformats.org/wordprocessingml/2006/main" xmlns:w14="http://schemas.microsoft.com/office/word/2010/wordml" xmlns:w15="http://schemas.microsoft.com/office/word/2012/wordml" xmlns:w16cid="http://schemas.microsoft.com/office/word/2016/wordml/cid" xmlns:w16se="http://schemas.microsoft.com/office/word/2015/wordml/symex" xmlns:wpg="http://schemas.microsoft.com/office/word/2010/wordprocessingGroup" xmlns:wpi="http://schemas.microsoft.com/office/word/2010/wordprocessingInk" xmlns:wne="http://schemas.microsoft.com/office/word/2006/wordml" xmlns:wps="http://schemas.microsoft.com/office/word/2010/wordprocessingShape" mc:Ignorable="w14 w15 w16se w16cid wp14">
-  <w:abstractNum w:abstractNumId="0" w15:restartNumberingAfterBreak="0">
+<w:numbering xmlns:wpc="http://schemas.microsoft.com/office/word/2010/wordprocessingCanvas" xmlns:mc="http://schemas.openxmlformats.org/markup-compatibility/2006" xmlns:o="urn:schemas-microsoft-com:office:office" xmlns:r="http://schemas.openxmlformats.org/officeDocument/2006/relationships" xmlns:m="http://schemas.openxmlformats.org/officeDocument/2006/math" xmlns:v="urn:schemas-microsoft-com:vml" xmlns:wp14="http://schemas.microsoft.com/office/word/2010/wordprocessingDrawing" xmlns:wp="http://schemas.openxmlformats.org/drawingml/2006/wordprocessingDrawing" xmlns:w10="urn:schemas-microsoft-com:office:word" xmlns:w="http://schemas.openxmlformats.org/wordprocessingml/2006/main" xmlns:w14="http://schemas.microsoft.com/office/word/2010/wordml" xmlns:wpg="http://schemas.microsoft.com/office/word/2010/wordprocessingGroup" xmlns:wpi="http://schemas.microsoft.com/office/word/2010/wordprocessingInk" xmlns:wne="http://schemas.microsoft.com/office/word/2006/wordml" xmlns:wps="http://schemas.microsoft.com/office/word/2010/wordprocessingShape" mc:Ignorable="w14 wp14">
+  <w:abstractNum w:abstractNumId="0">
     <w:nsid w:val="03BC7462"/>
     <w:multiLevelType w:val="hybridMultilevel"/>
     <w:tmpl w:val="36DC063A"/>
@@ -1148,7 +1902,120 @@
       </w:rPr>
     </w:lvl>
   </w:abstractNum>
-  <w:abstractNum w:abstractNumId="1" w15:restartNumberingAfterBreak="0">
+  <w:abstractNum w:abstractNumId="1">
+    <w:nsid w:val="14FD566B"/>
+    <w:multiLevelType w:val="hybridMultilevel"/>
+    <w:tmpl w:val="15025C12"/>
+    <w:lvl w:ilvl="0" w:tplc="0C0A0001">
+      <w:start w:val="1"/>
+      <w:numFmt w:val="bullet"/>
+      <w:lvlText w:val=""/>
+      <w:lvlJc w:val="left"/>
+      <w:pPr>
+        <w:ind w:left="720" w:hanging="360"/>
+      </w:pPr>
+      <w:rPr>
+        <w:rFonts w:ascii="Symbol" w:hAnsi="Symbol" w:hint="default"/>
+      </w:rPr>
+    </w:lvl>
+    <w:lvl w:ilvl="1" w:tplc="0C0A0003" w:tentative="1">
+      <w:start w:val="1"/>
+      <w:numFmt w:val="bullet"/>
+      <w:lvlText w:val="o"/>
+      <w:lvlJc w:val="left"/>
+      <w:pPr>
+        <w:ind w:left="1440" w:hanging="360"/>
+      </w:pPr>
+      <w:rPr>
+        <w:rFonts w:ascii="Courier New" w:hAnsi="Courier New" w:cs="Courier New" w:hint="default"/>
+      </w:rPr>
+    </w:lvl>
+    <w:lvl w:ilvl="2" w:tplc="0C0A0005" w:tentative="1">
+      <w:start w:val="1"/>
+      <w:numFmt w:val="bullet"/>
+      <w:lvlText w:val=""/>
+      <w:lvlJc w:val="left"/>
+      <w:pPr>
+        <w:ind w:left="2160" w:hanging="360"/>
+      </w:pPr>
+      <w:rPr>
+        <w:rFonts w:ascii="Wingdings" w:hAnsi="Wingdings" w:hint="default"/>
+      </w:rPr>
+    </w:lvl>
+    <w:lvl w:ilvl="3" w:tplc="0C0A0001" w:tentative="1">
+      <w:start w:val="1"/>
+      <w:numFmt w:val="bullet"/>
+      <w:lvlText w:val=""/>
+      <w:lvlJc w:val="left"/>
+      <w:pPr>
+        <w:ind w:left="2880" w:hanging="360"/>
+      </w:pPr>
+      <w:rPr>
+        <w:rFonts w:ascii="Symbol" w:hAnsi="Symbol" w:hint="default"/>
+      </w:rPr>
+    </w:lvl>
+    <w:lvl w:ilvl="4" w:tplc="0C0A0003" w:tentative="1">
+      <w:start w:val="1"/>
+      <w:numFmt w:val="bullet"/>
+      <w:lvlText w:val="o"/>
+      <w:lvlJc w:val="left"/>
+      <w:pPr>
+        <w:ind w:left="3600" w:hanging="360"/>
+      </w:pPr>
+      <w:rPr>
+        <w:rFonts w:ascii="Courier New" w:hAnsi="Courier New" w:cs="Courier New" w:hint="default"/>
+      </w:rPr>
+    </w:lvl>
+    <w:lvl w:ilvl="5" w:tplc="0C0A0005" w:tentative="1">
+      <w:start w:val="1"/>
+      <w:numFmt w:val="bullet"/>
+      <w:lvlText w:val=""/>
+      <w:lvlJc w:val="left"/>
+      <w:pPr>
+        <w:ind w:left="4320" w:hanging="360"/>
+      </w:pPr>
+      <w:rPr>
+        <w:rFonts w:ascii="Wingdings" w:hAnsi="Wingdings" w:hint="default"/>
+      </w:rPr>
+    </w:lvl>
+    <w:lvl w:ilvl="6" w:tplc="0C0A0001" w:tentative="1">
+      <w:start w:val="1"/>
+      <w:numFmt w:val="bullet"/>
+      <w:lvlText w:val=""/>
+      <w:lvlJc w:val="left"/>
+      <w:pPr>
+        <w:ind w:left="5040" w:hanging="360"/>
+      </w:pPr>
+      <w:rPr>
+        <w:rFonts w:ascii="Symbol" w:hAnsi="Symbol" w:hint="default"/>
+      </w:rPr>
+    </w:lvl>
+    <w:lvl w:ilvl="7" w:tplc="0C0A0003" w:tentative="1">
+      <w:start w:val="1"/>
+      <w:numFmt w:val="bullet"/>
+      <w:lvlText w:val="o"/>
+      <w:lvlJc w:val="left"/>
+      <w:pPr>
+        <w:ind w:left="5760" w:hanging="360"/>
+      </w:pPr>
+      <w:rPr>
+        <w:rFonts w:ascii="Courier New" w:hAnsi="Courier New" w:cs="Courier New" w:hint="default"/>
+      </w:rPr>
+    </w:lvl>
+    <w:lvl w:ilvl="8" w:tplc="0C0A0005" w:tentative="1">
+      <w:start w:val="1"/>
+      <w:numFmt w:val="bullet"/>
+      <w:lvlText w:val=""/>
+      <w:lvlJc w:val="left"/>
+      <w:pPr>
+        <w:ind w:left="6480" w:hanging="360"/>
+      </w:pPr>
+      <w:rPr>
+        <w:rFonts w:ascii="Wingdings" w:hAnsi="Wingdings" w:hint="default"/>
+      </w:rPr>
+    </w:lvl>
+  </w:abstractNum>
+  <w:abstractNum w:abstractNumId="2">
     <w:nsid w:val="17D02F24"/>
     <w:multiLevelType w:val="hybridMultilevel"/>
     <w:tmpl w:val="45A40AA0"/>
@@ -1261,7 +2128,7 @@
       </w:rPr>
     </w:lvl>
   </w:abstractNum>
-  <w:abstractNum w:abstractNumId="2" w15:restartNumberingAfterBreak="0">
+  <w:abstractNum w:abstractNumId="3">
     <w:nsid w:val="3B64354A"/>
     <w:multiLevelType w:val="hybridMultilevel"/>
     <w:tmpl w:val="479819C4"/>
@@ -1374,7 +2241,7 @@
       </w:rPr>
     </w:lvl>
   </w:abstractNum>
-  <w:abstractNum w:abstractNumId="3" w15:restartNumberingAfterBreak="0">
+  <w:abstractNum w:abstractNumId="4">
     <w:nsid w:val="47BF32AC"/>
     <w:multiLevelType w:val="hybridMultilevel"/>
     <w:tmpl w:val="6918198E"/>
@@ -1464,22 +2331,25 @@
     </w:lvl>
   </w:abstractNum>
   <w:num w:numId="1">
-    <w:abstractNumId w:val="3"/>
+    <w:abstractNumId w:val="4"/>
   </w:num>
   <w:num w:numId="2">
-    <w:abstractNumId w:val="2"/>
+    <w:abstractNumId w:val="3"/>
   </w:num>
   <w:num w:numId="3">
     <w:abstractNumId w:val="0"/>
   </w:num>
   <w:num w:numId="4">
+    <w:abstractNumId w:val="2"/>
+  </w:num>
+  <w:num w:numId="5">
     <w:abstractNumId w:val="1"/>
   </w:num>
 </w:numbering>
 </file>
 
 <file path=word/styles.xml><?xml version="1.0" encoding="utf-8"?>
-<w:styles xmlns:mc="http://schemas.openxmlformats.org/markup-compatibility/2006" xmlns:r="http://schemas.openxmlformats.org/officeDocument/2006/relationships" xmlns:w="http://schemas.openxmlformats.org/wordprocessingml/2006/main" xmlns:w14="http://schemas.microsoft.com/office/word/2010/wordml" xmlns:w15="http://schemas.microsoft.com/office/word/2012/wordml" xmlns:w16cid="http://schemas.microsoft.com/office/word/2016/wordml/cid" xmlns:w16se="http://schemas.microsoft.com/office/word/2015/wordml/symex" mc:Ignorable="w14 w15 w16se w16cid">
+<w:styles xmlns:mc="http://schemas.openxmlformats.org/markup-compatibility/2006" xmlns:r="http://schemas.openxmlformats.org/officeDocument/2006/relationships" xmlns:w="http://schemas.openxmlformats.org/wordprocessingml/2006/main" xmlns:w14="http://schemas.microsoft.com/office/word/2010/wordml" mc:Ignorable="w14">
   <w:docDefaults>
     <w:rPrDefault>
       <w:rPr>
@@ -1495,383 +2365,144 @@
       </w:pPr>
     </w:pPrDefault>
   </w:docDefaults>
-  <w:latentStyles w:defLockedState="0" w:defUIPriority="99" w:defSemiHidden="0" w:defUnhideWhenUsed="0" w:defQFormat="0" w:count="376">
-    <w:lsdException w:name="Normal" w:uiPriority="0" w:qFormat="1"/>
-    <w:lsdException w:name="heading 1" w:uiPriority="9" w:qFormat="1"/>
-    <w:lsdException w:name="heading 2" w:semiHidden="1" w:uiPriority="9" w:unhideWhenUsed="1" w:qFormat="1"/>
-    <w:lsdException w:name="heading 3" w:semiHidden="1" w:uiPriority="9" w:unhideWhenUsed="1" w:qFormat="1"/>
-    <w:lsdException w:name="heading 4" w:semiHidden="1" w:uiPriority="9" w:unhideWhenUsed="1" w:qFormat="1"/>
-    <w:lsdException w:name="heading 5" w:semiHidden="1" w:uiPriority="9" w:unhideWhenUsed="1" w:qFormat="1"/>
-    <w:lsdException w:name="heading 6" w:semiHidden="1" w:uiPriority="9" w:unhideWhenUsed="1" w:qFormat="1"/>
-    <w:lsdException w:name="heading 7" w:semiHidden="1" w:uiPriority="9" w:unhideWhenUsed="1" w:qFormat="1"/>
-    <w:lsdException w:name="heading 8" w:semiHidden="1" w:uiPriority="9" w:unhideWhenUsed="1" w:qFormat="1"/>
-    <w:lsdException w:name="heading 9" w:semiHidden="1" w:uiPriority="9" w:unhideWhenUsed="1" w:qFormat="1"/>
-    <w:lsdException w:name="index 1" w:semiHidden="1" w:unhideWhenUsed="1"/>
-    <w:lsdException w:name="index 2" w:semiHidden="1" w:unhideWhenUsed="1"/>
-    <w:lsdException w:name="index 3" w:semiHidden="1" w:unhideWhenUsed="1"/>
-    <w:lsdException w:name="index 4" w:semiHidden="1" w:unhideWhenUsed="1"/>
-    <w:lsdException w:name="index 5" w:semiHidden="1" w:unhideWhenUsed="1"/>
-    <w:lsdException w:name="index 6" w:semiHidden="1" w:unhideWhenUsed="1"/>
-    <w:lsdException w:name="index 7" w:semiHidden="1" w:unhideWhenUsed="1"/>
-    <w:lsdException w:name="index 8" w:semiHidden="1" w:unhideWhenUsed="1"/>
-    <w:lsdException w:name="index 9" w:semiHidden="1" w:unhideWhenUsed="1"/>
-    <w:lsdException w:name="toc 1" w:semiHidden="1" w:uiPriority="39" w:unhideWhenUsed="1"/>
-    <w:lsdException w:name="toc 2" w:semiHidden="1" w:uiPriority="39" w:unhideWhenUsed="1"/>
-    <w:lsdException w:name="toc 3" w:semiHidden="1" w:uiPriority="39" w:unhideWhenUsed="1"/>
-    <w:lsdException w:name="toc 4" w:semiHidden="1" w:uiPriority="39" w:unhideWhenUsed="1"/>
-    <w:lsdException w:name="toc 5" w:semiHidden="1" w:uiPriority="39" w:unhideWhenUsed="1"/>
-    <w:lsdException w:name="toc 6" w:semiHidden="1" w:uiPriority="39" w:unhideWhenUsed="1"/>
-    <w:lsdException w:name="toc 7" w:semiHidden="1" w:uiPriority="39" w:unhideWhenUsed="1"/>
-    <w:lsdException w:name="toc 8" w:semiHidden="1" w:uiPriority="39" w:unhideWhenUsed="1"/>
-    <w:lsdException w:name="toc 9" w:semiHidden="1" w:uiPriority="39" w:unhideWhenUsed="1"/>
-    <w:lsdException w:name="Normal Indent" w:semiHidden="1" w:unhideWhenUsed="1"/>
-    <w:lsdException w:name="footnote text" w:semiHidden="1" w:unhideWhenUsed="1"/>
-    <w:lsdException w:name="annotation text" w:semiHidden="1" w:unhideWhenUsed="1"/>
-    <w:lsdException w:name="header" w:semiHidden="1" w:unhideWhenUsed="1"/>
-    <w:lsdException w:name="footer" w:semiHidden="1" w:unhideWhenUsed="1"/>
-    <w:lsdException w:name="index heading" w:semiHidden="1" w:unhideWhenUsed="1"/>
-    <w:lsdException w:name="caption" w:semiHidden="1" w:uiPriority="35" w:unhideWhenUsed="1" w:qFormat="1"/>
-    <w:lsdException w:name="table of figures" w:semiHidden="1" w:unhideWhenUsed="1"/>
-    <w:lsdException w:name="envelope address" w:semiHidden="1" w:unhideWhenUsed="1"/>
-    <w:lsdException w:name="envelope return" w:semiHidden="1" w:unhideWhenUsed="1"/>
-    <w:lsdException w:name="footnote reference" w:semiHidden="1" w:unhideWhenUsed="1"/>
-    <w:lsdException w:name="annotation reference" w:semiHidden="1" w:unhideWhenUsed="1"/>
-    <w:lsdException w:name="line number" w:semiHidden="1" w:unhideWhenUsed="1"/>
-    <w:lsdException w:name="page number" w:semiHidden="1" w:unhideWhenUsed="1"/>
-    <w:lsdException w:name="endnote reference" w:semiHidden="1" w:unhideWhenUsed="1"/>
-    <w:lsdException w:name="endnote text" w:semiHidden="1" w:unhideWhenUsed="1"/>
-    <w:lsdException w:name="table of authorities" w:semiHidden="1" w:unhideWhenUsed="1"/>
-    <w:lsdException w:name="macro" w:semiHidden="1" w:unhideWhenUsed="1"/>
-    <w:lsdException w:name="toa heading" w:semiHidden="1" w:unhideWhenUsed="1"/>
-    <w:lsdException w:name="List" w:semiHidden="1" w:unhideWhenUsed="1"/>
-    <w:lsdException w:name="List Bullet" w:semiHidden="1" w:unhideWhenUsed="1"/>
-    <w:lsdException w:name="List Number" w:semiHidden="1" w:unhideWhenUsed="1"/>
-    <w:lsdException w:name="List 2" w:semiHidden="1" w:unhideWhenUsed="1"/>
-    <w:lsdException w:name="List 3" w:semiHidden="1" w:unhideWhenUsed="1"/>
-    <w:lsdException w:name="List 4" w:semiHidden="1" w:unhideWhenUsed="1"/>
-    <w:lsdException w:name="List 5" w:semiHidden="1" w:unhideWhenUsed="1"/>
-    <w:lsdException w:name="List Bullet 2" w:semiHidden="1" w:unhideWhenUsed="1"/>
-    <w:lsdException w:name="List Bullet 3" w:semiHidden="1" w:unhideWhenUsed="1"/>
-    <w:lsdException w:name="List Bullet 4" w:semiHidden="1" w:unhideWhenUsed="1"/>
-    <w:lsdException w:name="List Bullet 5" w:semiHidden="1" w:unhideWhenUsed="1"/>
-    <w:lsdException w:name="List Number 2" w:semiHidden="1" w:unhideWhenUsed="1"/>
-    <w:lsdException w:name="List Number 3" w:semiHidden="1" w:unhideWhenUsed="1"/>
-    <w:lsdException w:name="List Number 4" w:semiHidden="1" w:unhideWhenUsed="1"/>
-    <w:lsdException w:name="List Number 5" w:semiHidden="1" w:unhideWhenUsed="1"/>
-    <w:lsdException w:name="Title" w:uiPriority="10" w:qFormat="1"/>
-    <w:lsdException w:name="Closing" w:semiHidden="1" w:unhideWhenUsed="1"/>
-    <w:lsdException w:name="Signature" w:semiHidden="1" w:unhideWhenUsed="1"/>
-    <w:lsdException w:name="Default Paragraph Font" w:semiHidden="1" w:uiPriority="1" w:unhideWhenUsed="1"/>
-    <w:lsdException w:name="Body Text" w:semiHidden="1" w:unhideWhenUsed="1"/>
-    <w:lsdException w:name="Body Text Indent" w:semiHidden="1" w:unhideWhenUsed="1"/>
-    <w:lsdException w:name="List Continue" w:semiHidden="1" w:unhideWhenUsed="1"/>
-    <w:lsdException w:name="List Continue 2" w:semiHidden="1" w:unhideWhenUsed="1"/>
-    <w:lsdException w:name="List Continue 3" w:semiHidden="1" w:unhideWhenUsed="1"/>
-    <w:lsdException w:name="List Continue 4" w:semiHidden="1" w:unhideWhenUsed="1"/>
-    <w:lsdException w:name="List Continue 5" w:semiHidden="1" w:unhideWhenUsed="1"/>
-    <w:lsdException w:name="Message Header" w:semiHidden="1" w:unhideWhenUsed="1"/>
-    <w:lsdException w:name="Subtitle" w:uiPriority="11" w:qFormat="1"/>
-    <w:lsdException w:name="Salutation" w:semiHidden="1" w:unhideWhenUsed="1"/>
-    <w:lsdException w:name="Date" w:semiHidden="1" w:unhideWhenUsed="1"/>
-    <w:lsdException w:name="Body Text First Indent" w:semiHidden="1" w:unhideWhenUsed="1"/>
-    <w:lsdException w:name="Body Text First Indent 2" w:semiHidden="1" w:unhideWhenUsed="1"/>
-    <w:lsdException w:name="Note Heading" w:semiHidden="1" w:unhideWhenUsed="1"/>
-    <w:lsdException w:name="Body Text 2" w:semiHidden="1" w:unhideWhenUsed="1"/>
-    <w:lsdException w:name="Body Text 3" w:semiHidden="1" w:unhideWhenUsed="1"/>
-    <w:lsdException w:name="Body Text Indent 2" w:semiHidden="1" w:unhideWhenUsed="1"/>
-    <w:lsdException w:name="Body Text Indent 3" w:semiHidden="1" w:unhideWhenUsed="1"/>
-    <w:lsdException w:name="Block Text" w:semiHidden="1" w:unhideWhenUsed="1"/>
-    <w:lsdException w:name="Hyperlink" w:semiHidden="1" w:unhideWhenUsed="1"/>
-    <w:lsdException w:name="FollowedHyperlink" w:semiHidden="1" w:unhideWhenUsed="1"/>
-    <w:lsdException w:name="Strong" w:uiPriority="22" w:qFormat="1"/>
-    <w:lsdException w:name="Emphasis" w:uiPriority="20" w:qFormat="1"/>
-    <w:lsdException w:name="Document Map" w:semiHidden="1" w:unhideWhenUsed="1"/>
-    <w:lsdException w:name="Plain Text" w:semiHidden="1" w:unhideWhenUsed="1"/>
-    <w:lsdException w:name="E-mail Signature" w:semiHidden="1" w:unhideWhenUsed="1"/>
-    <w:lsdException w:name="HTML Top of Form" w:semiHidden="1" w:unhideWhenUsed="1"/>
-    <w:lsdException w:name="HTML Bottom of Form" w:semiHidden="1" w:unhideWhenUsed="1"/>
-    <w:lsdException w:name="Normal (Web)" w:semiHidden="1" w:unhideWhenUsed="1"/>
-    <w:lsdException w:name="HTML Acronym" w:semiHidden="1" w:unhideWhenUsed="1"/>
-    <w:lsdException w:name="HTML Address" w:semiHidden="1" w:unhideWhenUsed="1"/>
-    <w:lsdException w:name="HTML Cite" w:semiHidden="1" w:unhideWhenUsed="1"/>
-    <w:lsdException w:name="HTML Code" w:semiHidden="1" w:unhideWhenUsed="1"/>
-    <w:lsdException w:name="HTML Definition" w:semiHidden="1" w:unhideWhenUsed="1"/>
-    <w:lsdException w:name="HTML Keyboard" w:semiHidden="1" w:unhideWhenUsed="1"/>
-    <w:lsdException w:name="HTML Preformatted" w:semiHidden="1" w:unhideWhenUsed="1"/>
-    <w:lsdException w:name="HTML Sample" w:semiHidden="1" w:unhideWhenUsed="1"/>
-    <w:lsdException w:name="HTML Typewriter" w:semiHidden="1" w:unhideWhenUsed="1"/>
-    <w:lsdException w:name="HTML Variable" w:semiHidden="1" w:unhideWhenUsed="1"/>
-    <w:lsdException w:name="Normal Table" w:semiHidden="1" w:unhideWhenUsed="1"/>
-    <w:lsdException w:name="annotation subject" w:semiHidden="1" w:unhideWhenUsed="1"/>
-    <w:lsdException w:name="No List" w:semiHidden="1" w:unhideWhenUsed="1"/>
-    <w:lsdException w:name="Outline List 1" w:semiHidden="1" w:unhideWhenUsed="1"/>
-    <w:lsdException w:name="Outline List 2" w:semiHidden="1" w:unhideWhenUsed="1"/>
-    <w:lsdException w:name="Outline List 3" w:semiHidden="1" w:unhideWhenUsed="1"/>
-    <w:lsdException w:name="Table Simple 1" w:semiHidden="1" w:unhideWhenUsed="1"/>
-    <w:lsdException w:name="Table Simple 2" w:semiHidden="1" w:unhideWhenUsed="1"/>
-    <w:lsdException w:name="Table Simple 3" w:semiHidden="1" w:unhideWhenUsed="1"/>
-    <w:lsdException w:name="Table Classic 1" w:semiHidden="1" w:unhideWhenUsed="1"/>
-    <w:lsdException w:name="Table Classic 2" w:semiHidden="1" w:unhideWhenUsed="1"/>
-    <w:lsdException w:name="Table Classic 3" w:semiHidden="1" w:unhideWhenUsed="1"/>
-    <w:lsdException w:name="Table Classic 4" w:semiHidden="1" w:unhideWhenUsed="1"/>
-    <w:lsdException w:name="Table Colorful 1" w:semiHidden="1" w:unhideWhenUsed="1"/>
-    <w:lsdException w:name="Table Colorful 2" w:semiHidden="1" w:unhideWhenUsed="1"/>
-    <w:lsdException w:name="Table Colorful 3" w:semiHidden="1" w:unhideWhenUsed="1"/>
-    <w:lsdException w:name="Table Columns 1" w:semiHidden="1" w:unhideWhenUsed="1"/>
-    <w:lsdException w:name="Table Columns 2" w:semiHidden="1" w:unhideWhenUsed="1"/>
-    <w:lsdException w:name="Table Columns 3" w:semiHidden="1" w:unhideWhenUsed="1"/>
-    <w:lsdException w:name="Table Columns 4" w:semiHidden="1" w:unhideWhenUsed="1"/>
-    <w:lsdException w:name="Table Columns 5" w:semiHidden="1" w:unhideWhenUsed="1"/>
-    <w:lsdException w:name="Table Grid 1" w:semiHidden="1" w:unhideWhenUsed="1"/>
-    <w:lsdException w:name="Table Grid 2" w:semiHidden="1" w:unhideWhenUsed="1"/>
-    <w:lsdException w:name="Table Grid 3" w:semiHidden="1" w:unhideWhenUsed="1"/>
-    <w:lsdException w:name="Table Grid 4" w:semiHidden="1" w:unhideWhenUsed="1"/>
-    <w:lsdException w:name="Table Grid 5" w:semiHidden="1" w:unhideWhenUsed="1"/>
-    <w:lsdException w:name="Table Grid 6" w:semiHidden="1" w:unhideWhenUsed="1"/>
-    <w:lsdException w:name="Table Grid 7" w:semiHidden="1" w:unhideWhenUsed="1"/>
-    <w:lsdException w:name="Table Grid 8" w:semiHidden="1" w:unhideWhenUsed="1"/>
-    <w:lsdException w:name="Table List 1" w:semiHidden="1" w:unhideWhenUsed="1"/>
-    <w:lsdException w:name="Table List 2" w:semiHidden="1" w:unhideWhenUsed="1"/>
-    <w:lsdException w:name="Table List 3" w:semiHidden="1" w:unhideWhenUsed="1"/>
-    <w:lsdException w:name="Table List 4" w:semiHidden="1" w:unhideWhenUsed="1"/>
-    <w:lsdException w:name="Table List 5" w:semiHidden="1" w:unhideWhenUsed="1"/>
-    <w:lsdException w:name="Table List 6" w:semiHidden="1" w:unhideWhenUsed="1"/>
-    <w:lsdException w:name="Table List 7" w:semiHidden="1" w:unhideWhenUsed="1"/>
-    <w:lsdException w:name="Table List 8" w:semiHidden="1" w:unhideWhenUsed="1"/>
-    <w:lsdException w:name="Table 3D effects 1" w:semiHidden="1" w:unhideWhenUsed="1"/>
-    <w:lsdException w:name="Table 3D effects 2" w:semiHidden="1" w:unhideWhenUsed="1"/>
-    <w:lsdException w:name="Table 3D effects 3" w:semiHidden="1" w:unhideWhenUsed="1"/>
-    <w:lsdException w:name="Table Contemporary" w:semiHidden="1" w:unhideWhenUsed="1"/>
-    <w:lsdException w:name="Table Elegant" w:semiHidden="1" w:unhideWhenUsed="1"/>
-    <w:lsdException w:name="Table Professional" w:semiHidden="1" w:unhideWhenUsed="1"/>
-    <w:lsdException w:name="Table Subtle 1" w:semiHidden="1" w:unhideWhenUsed="1"/>
-    <w:lsdException w:name="Table Subtle 2" w:semiHidden="1" w:unhideWhenUsed="1"/>
-    <w:lsdException w:name="Table Web 1" w:semiHidden="1" w:unhideWhenUsed="1"/>
-    <w:lsdException w:name="Table Web 2" w:semiHidden="1" w:unhideWhenUsed="1"/>
-    <w:lsdException w:name="Table Web 3" w:semiHidden="1" w:unhideWhenUsed="1"/>
-    <w:lsdException w:name="Balloon Text" w:semiHidden="1" w:unhideWhenUsed="1"/>
-    <w:lsdException w:name="Table Grid" w:uiPriority="39"/>
-    <w:lsdException w:name="Table Theme" w:semiHidden="1" w:unhideWhenUsed="1"/>
-    <w:lsdException w:name="Placeholder Text" w:semiHidden="1"/>
-    <w:lsdException w:name="No Spacing" w:uiPriority="1" w:qFormat="1"/>
-    <w:lsdException w:name="Light Shading" w:uiPriority="60"/>
-    <w:lsdException w:name="Light List" w:uiPriority="61"/>
-    <w:lsdException w:name="Light Grid" w:uiPriority="62"/>
-    <w:lsdException w:name="Medium Shading 1" w:uiPriority="63"/>
-    <w:lsdException w:name="Medium Shading 2" w:uiPriority="64"/>
-    <w:lsdException w:name="Medium List 1" w:uiPriority="65"/>
-    <w:lsdException w:name="Medium List 2" w:uiPriority="66"/>
-    <w:lsdException w:name="Medium Grid 1" w:uiPriority="67"/>
-    <w:lsdException w:name="Medium Grid 2" w:uiPriority="68"/>
-    <w:lsdException w:name="Medium Grid 3" w:uiPriority="69"/>
-    <w:lsdException w:name="Dark List" w:uiPriority="70"/>
-    <w:lsdException w:name="Colorful Shading" w:uiPriority="71"/>
-    <w:lsdException w:name="Colorful List" w:uiPriority="72"/>
-    <w:lsdException w:name="Colorful Grid" w:uiPriority="73"/>
-    <w:lsdException w:name="Light Shading Accent 1" w:uiPriority="60"/>
-    <w:lsdException w:name="Light List Accent 1" w:uiPriority="61"/>
-    <w:lsdException w:name="Light Grid Accent 1" w:uiPriority="62"/>
-    <w:lsdException w:name="Medium Shading 1 Accent 1" w:uiPriority="63"/>
-    <w:lsdException w:name="Medium Shading 2 Accent 1" w:uiPriority="64"/>
-    <w:lsdException w:name="Medium List 1 Accent 1" w:uiPriority="65"/>
-    <w:lsdException w:name="Revision" w:semiHidden="1"/>
-    <w:lsdException w:name="List Paragraph" w:uiPriority="34" w:qFormat="1"/>
-    <w:lsdException w:name="Quote" w:uiPriority="29" w:qFormat="1"/>
-    <w:lsdException w:name="Intense Quote" w:uiPriority="30" w:qFormat="1"/>
-    <w:lsdException w:name="Medium List 2 Accent 1" w:uiPriority="66"/>
-    <w:lsdException w:name="Medium Grid 1 Accent 1" w:uiPriority="67"/>
-    <w:lsdException w:name="Medium Grid 2 Accent 1" w:uiPriority="68"/>
-    <w:lsdException w:name="Medium Grid 3 Accent 1" w:uiPriority="69"/>
-    <w:lsdException w:name="Dark List Accent 1" w:uiPriority="70"/>
-    <w:lsdException w:name="Colorful Shading Accent 1" w:uiPriority="71"/>
-    <w:lsdException w:name="Colorful List Accent 1" w:uiPriority="72"/>
-    <w:lsdException w:name="Colorful Grid Accent 1" w:uiPriority="73"/>
-    <w:lsdException w:name="Light Shading Accent 2" w:uiPriority="60"/>
-    <w:lsdException w:name="Light List Accent 2" w:uiPriority="61"/>
-    <w:lsdException w:name="Light Grid Accent 2" w:uiPriority="62"/>
-    <w:lsdException w:name="Medium Shading 1 Accent 2" w:uiPriority="63"/>
-    <w:lsdException w:name="Medium Shading 2 Accent 2" w:uiPriority="64"/>
-    <w:lsdException w:name="Medium List 1 Accent 2" w:uiPriority="65"/>
-    <w:lsdException w:name="Medium List 2 Accent 2" w:uiPriority="66"/>
-    <w:lsdException w:name="Medium Grid 1 Accent 2" w:uiPriority="67"/>
-    <w:lsdException w:name="Medium Grid 2 Accent 2" w:uiPriority="68"/>
-    <w:lsdException w:name="Medium Grid 3 Accent 2" w:uiPriority="69"/>
-    <w:lsdException w:name="Dark List Accent 2" w:uiPriority="70"/>
-    <w:lsdException w:name="Colorful Shading Accent 2" w:uiPriority="71"/>
-    <w:lsdException w:name="Colorful List Accent 2" w:uiPriority="72"/>
-    <w:lsdException w:name="Colorful Grid Accent 2" w:uiPriority="73"/>
-    <w:lsdException w:name="Light Shading Accent 3" w:uiPriority="60"/>
-    <w:lsdException w:name="Light List Accent 3" w:uiPriority="61"/>
-    <w:lsdException w:name="Light Grid Accent 3" w:uiPriority="62"/>
-    <w:lsdException w:name="Medium Shading 1 Accent 3" w:uiPriority="63"/>
-    <w:lsdException w:name="Medium Shading 2 Accent 3" w:uiPriority="64"/>
-    <w:lsdException w:name="Medium List 1 Accent 3" w:uiPriority="65"/>
-    <w:lsdException w:name="Medium List 2 Accent 3" w:uiPriority="66"/>
-    <w:lsdException w:name="Medium Grid 1 Accent 3" w:uiPriority="67"/>
-    <w:lsdException w:name="Medium Grid 2 Accent 3" w:uiPriority="68"/>
-    <w:lsdException w:name="Medium Grid 3 Accent 3" w:uiPriority="69"/>
-    <w:lsdException w:name="Dark List Accent 3" w:uiPriority="70"/>
-    <w:lsdException w:name="Colorful Shading Accent 3" w:uiPriority="71"/>
-    <w:lsdException w:name="Colorful List Accent 3" w:uiPriority="72"/>
-    <w:lsdException w:name="Colorful Grid Accent 3" w:uiPriority="73"/>
-    <w:lsdException w:name="Light Shading Accent 4" w:uiPriority="60"/>
-    <w:lsdException w:name="Light List Accent 4" w:uiPriority="61"/>
-    <w:lsdException w:name="Light Grid Accent 4" w:uiPriority="62"/>
-    <w:lsdException w:name="Medium Shading 1 Accent 4" w:uiPriority="63"/>
-    <w:lsdException w:name="Medium Shading 2 Accent 4" w:uiPriority="64"/>
-    <w:lsdException w:name="Medium List 1 Accent 4" w:uiPriority="65"/>
-    <w:lsdException w:name="Medium List 2 Accent 4" w:uiPriority="66"/>
-    <w:lsdException w:name="Medium Grid 1 Accent 4" w:uiPriority="67"/>
-    <w:lsdException w:name="Medium Grid 2 Accent 4" w:uiPriority="68"/>
-    <w:lsdException w:name="Medium Grid 3 Accent 4" w:uiPriority="69"/>
-    <w:lsdException w:name="Dark List Accent 4" w:uiPriority="70"/>
-    <w:lsdException w:name="Colorful Shading Accent 4" w:uiPriority="71"/>
-    <w:lsdException w:name="Colorful List Accent 4" w:uiPriority="72"/>
-    <w:lsdException w:name="Colorful Grid Accent 4" w:uiPriority="73"/>
-    <w:lsdException w:name="Light Shading Accent 5" w:uiPriority="60"/>
-    <w:lsdException w:name="Light List Accent 5" w:uiPriority="61"/>
-    <w:lsdException w:name="Light Grid Accent 5" w:uiPriority="62"/>
-    <w:lsdException w:name="Medium Shading 1 Accent 5" w:uiPriority="63"/>
-    <w:lsdException w:name="Medium Shading 2 Accent 5" w:uiPriority="64"/>
-    <w:lsdException w:name="Medium List 1 Accent 5" w:uiPriority="65"/>
-    <w:lsdException w:name="Medium List 2 Accent 5" w:uiPriority="66"/>
-    <w:lsdException w:name="Medium Grid 1 Accent 5" w:uiPriority="67"/>
-    <w:lsdException w:name="Medium Grid 2 Accent 5" w:uiPriority="68"/>
-    <w:lsdException w:name="Medium Grid 3 Accent 5" w:uiPriority="69"/>
-    <w:lsdException w:name="Dark List Accent 5" w:uiPriority="70"/>
-    <w:lsdException w:name="Colorful Shading Accent 5" w:uiPriority="71"/>
-    <w:lsdException w:name="Colorful List Accent 5" w:uiPriority="72"/>
-    <w:lsdException w:name="Colorful Grid Accent 5" w:uiPriority="73"/>
-    <w:lsdException w:name="Light Shading Accent 6" w:uiPriority="60"/>
-    <w:lsdException w:name="Light List Accent 6" w:uiPriority="61"/>
-    <w:lsdException w:name="Light Grid Accent 6" w:uiPriority="62"/>
-    <w:lsdException w:name="Medium Shading 1 Accent 6" w:uiPriority="63"/>
-    <w:lsdException w:name="Medium Shading 2 Accent 6" w:uiPriority="64"/>
-    <w:lsdException w:name="Medium List 1 Accent 6" w:uiPriority="65"/>
-    <w:lsdException w:name="Medium List 2 Accent 6" w:uiPriority="66"/>
-    <w:lsdException w:name="Medium Grid 1 Accent 6" w:uiPriority="67"/>
-    <w:lsdException w:name="Medium Grid 2 Accent 6" w:uiPriority="68"/>
-    <w:lsdException w:name="Medium Grid 3 Accent 6" w:uiPriority="69"/>
-    <w:lsdException w:name="Dark List Accent 6" w:uiPriority="70"/>
-    <w:lsdException w:name="Colorful Shading Accent 6" w:uiPriority="71"/>
-    <w:lsdException w:name="Colorful List Accent 6" w:uiPriority="72"/>
-    <w:lsdException w:name="Colorful Grid Accent 6" w:uiPriority="73"/>
-    <w:lsdException w:name="Subtle Emphasis" w:uiPriority="19" w:qFormat="1"/>
-    <w:lsdException w:name="Intense Emphasis" w:uiPriority="21" w:qFormat="1"/>
-    <w:lsdException w:name="Subtle Reference" w:uiPriority="31" w:qFormat="1"/>
-    <w:lsdException w:name="Intense Reference" w:uiPriority="32" w:qFormat="1"/>
-    <w:lsdException w:name="Book Title" w:uiPriority="33" w:qFormat="1"/>
-    <w:lsdException w:name="Bibliography" w:semiHidden="1" w:uiPriority="37" w:unhideWhenUsed="1"/>
-    <w:lsdException w:name="TOC Heading" w:semiHidden="1" w:uiPriority="39" w:unhideWhenUsed="1" w:qFormat="1"/>
-    <w:lsdException w:name="Plain Table 1" w:uiPriority="41"/>
-    <w:lsdException w:name="Plain Table 2" w:uiPriority="42"/>
-    <w:lsdException w:name="Plain Table 3" w:uiPriority="43"/>
-    <w:lsdException w:name="Plain Table 4" w:uiPriority="44"/>
-    <w:lsdException w:name="Plain Table 5" w:uiPriority="45"/>
-    <w:lsdException w:name="Grid Table Light" w:uiPriority="40"/>
-    <w:lsdException w:name="Grid Table 1 Light" w:uiPriority="46"/>
-    <w:lsdException w:name="Grid Table 2" w:uiPriority="47"/>
-    <w:lsdException w:name="Grid Table 3" w:uiPriority="48"/>
-    <w:lsdException w:name="Grid Table 4" w:uiPriority="49"/>
-    <w:lsdException w:name="Grid Table 5 Dark" w:uiPriority="50"/>
-    <w:lsdException w:name="Grid Table 6 Colorful" w:uiPriority="51"/>
-    <w:lsdException w:name="Grid Table 7 Colorful" w:uiPriority="52"/>
-    <w:lsdException w:name="Grid Table 1 Light Accent 1" w:uiPriority="46"/>
-    <w:lsdException w:name="Grid Table 2 Accent 1" w:uiPriority="47"/>
-    <w:lsdException w:name="Grid Table 3 Accent 1" w:uiPriority="48"/>
-    <w:lsdException w:name="Grid Table 4 Accent 1" w:uiPriority="49"/>
-    <w:lsdException w:name="Grid Table 5 Dark Accent 1" w:uiPriority="50"/>
-    <w:lsdException w:name="Grid Table 6 Colorful Accent 1" w:uiPriority="51"/>
-    <w:lsdException w:name="Grid Table 7 Colorful Accent 1" w:uiPriority="52"/>
-    <w:lsdException w:name="Grid Table 1 Light Accent 2" w:uiPriority="46"/>
-    <w:lsdException w:name="Grid Table 2 Accent 2" w:uiPriority="47"/>
-    <w:lsdException w:name="Grid Table 3 Accent 2" w:uiPriority="48"/>
-    <w:lsdException w:name="Grid Table 4 Accent 2" w:uiPriority="49"/>
-    <w:lsdException w:name="Grid Table 5 Dark Accent 2" w:uiPriority="50"/>
-    <w:lsdException w:name="Grid Table 6 Colorful Accent 2" w:uiPriority="51"/>
-    <w:lsdException w:name="Grid Table 7 Colorful Accent 2" w:uiPriority="52"/>
-    <w:lsdException w:name="Grid Table 1 Light Accent 3" w:uiPriority="46"/>
-    <w:lsdException w:name="Grid Table 2 Accent 3" w:uiPriority="47"/>
-    <w:lsdException w:name="Grid Table 3 Accent 3" w:uiPriority="48"/>
-    <w:lsdException w:name="Grid Table 4 Accent 3" w:uiPriority="49"/>
-    <w:lsdException w:name="Grid Table 5 Dark Accent 3" w:uiPriority="50"/>
-    <w:lsdException w:name="Grid Table 6 Colorful Accent 3" w:uiPriority="51"/>
-    <w:lsdException w:name="Grid Table 7 Colorful Accent 3" w:uiPriority="52"/>
-    <w:lsdException w:name="Grid Table 1 Light Accent 4" w:uiPriority="46"/>
-    <w:lsdException w:name="Grid Table 2 Accent 4" w:uiPriority="47"/>
-    <w:lsdException w:name="Grid Table 3 Accent 4" w:uiPriority="48"/>
-    <w:lsdException w:name="Grid Table 4 Accent 4" w:uiPriority="49"/>
-    <w:lsdException w:name="Grid Table 5 Dark Accent 4" w:uiPriority="50"/>
-    <w:lsdException w:name="Grid Table 6 Colorful Accent 4" w:uiPriority="51"/>
-    <w:lsdException w:name="Grid Table 7 Colorful Accent 4" w:uiPriority="52"/>
-    <w:lsdException w:name="Grid Table 1 Light Accent 5" w:uiPriority="46"/>
-    <w:lsdException w:name="Grid Table 2 Accent 5" w:uiPriority="47"/>
-    <w:lsdException w:name="Grid Table 3 Accent 5" w:uiPriority="48"/>
-    <w:lsdException w:name="Grid Table 4 Accent 5" w:uiPriority="49"/>
-    <w:lsdException w:name="Grid Table 5 Dark Accent 5" w:uiPriority="50"/>
-    <w:lsdException w:name="Grid Table 6 Colorful Accent 5" w:uiPriority="51"/>
-    <w:lsdException w:name="Grid Table 7 Colorful Accent 5" w:uiPriority="52"/>
-    <w:lsdException w:name="Grid Table 1 Light Accent 6" w:uiPriority="46"/>
-    <w:lsdException w:name="Grid Table 2 Accent 6" w:uiPriority="47"/>
-    <w:lsdException w:name="Grid Table 3 Accent 6" w:uiPriority="48"/>
-    <w:lsdException w:name="Grid Table 4 Accent 6" w:uiPriority="49"/>
-    <w:lsdException w:name="Grid Table 5 Dark Accent 6" w:uiPriority="50"/>
-    <w:lsdException w:name="Grid Table 6 Colorful Accent 6" w:uiPriority="51"/>
-    <w:lsdException w:name="Grid Table 7 Colorful Accent 6" w:uiPriority="52"/>
-    <w:lsdException w:name="List Table 1 Light" w:uiPriority="46"/>
-    <w:lsdException w:name="List Table 2" w:uiPriority="47"/>
-    <w:lsdException w:name="List Table 3" w:uiPriority="48"/>
-    <w:lsdException w:name="List Table 4" w:uiPriority="49"/>
-    <w:lsdException w:name="List Table 5 Dark" w:uiPriority="50"/>
-    <w:lsdException w:name="List Table 6 Colorful" w:uiPriority="51"/>
-    <w:lsdException w:name="List Table 7 Colorful" w:uiPriority="52"/>
-    <w:lsdException w:name="List Table 1 Light Accent 1" w:uiPriority="46"/>
-    <w:lsdException w:name="List Table 2 Accent 1" w:uiPriority="47"/>
-    <w:lsdException w:name="List Table 3 Accent 1" w:uiPriority="48"/>
-    <w:lsdException w:name="List Table 4 Accent 1" w:uiPriority="49"/>
-    <w:lsdException w:name="List Table 5 Dark Accent 1" w:uiPriority="50"/>
-    <w:lsdException w:name="List Table 6 Colorful Accent 1" w:uiPriority="51"/>
-    <w:lsdException w:name="List Table 7 Colorful Accent 1" w:uiPriority="52"/>
-    <w:lsdException w:name="List Table 1 Light Accent 2" w:uiPriority="46"/>
-    <w:lsdException w:name="List Table 2 Accent 2" w:uiPriority="47"/>
-    <w:lsdException w:name="List Table 3 Accent 2" w:uiPriority="48"/>
-    <w:lsdException w:name="List Table 4 Accent 2" w:uiPriority="49"/>
-    <w:lsdException w:name="List Table 5 Dark Accent 2" w:uiPriority="50"/>
-    <w:lsdException w:name="List Table 6 Colorful Accent 2" w:uiPriority="51"/>
-    <w:lsdException w:name="List Table 7 Colorful Accent 2" w:uiPriority="52"/>
-    <w:lsdException w:name="List Table 1 Light Accent 3" w:uiPriority="46"/>
-    <w:lsdException w:name="List Table 2 Accent 3" w:uiPriority="47"/>
-    <w:lsdException w:name="List Table 3 Accent 3" w:uiPriority="48"/>
-    <w:lsdException w:name="List Table 4 Accent 3" w:uiPriority="49"/>
-    <w:lsdException w:name="List Table 5 Dark Accent 3" w:uiPriority="50"/>
-    <w:lsdException w:name="List Table 6 Colorful Accent 3" w:uiPriority="51"/>
-    <w:lsdException w:name="List Table 7 Colorful Accent 3" w:uiPriority="52"/>
-    <w:lsdException w:name="List Table 1 Light Accent 4" w:uiPriority="46"/>
-    <w:lsdException w:name="List Table 2 Accent 4" w:uiPriority="47"/>
-    <w:lsdException w:name="List Table 3 Accent 4" w:uiPriority="48"/>
-    <w:lsdException w:name="List Table 4 Accent 4" w:uiPriority="49"/>
-    <w:lsdException w:name="List Table 5 Dark Accent 4" w:uiPriority="50"/>
-    <w:lsdException w:name="List Table 6 Colorful Accent 4" w:uiPriority="51"/>
-    <w:lsdException w:name="List Table 7 Colorful Accent 4" w:uiPriority="52"/>
-    <w:lsdException w:name="List Table 1 Light Accent 5" w:uiPriority="46"/>
-    <w:lsdException w:name="List Table 2 Accent 5" w:uiPriority="47"/>
-    <w:lsdException w:name="List Table 3 Accent 5" w:uiPriority="48"/>
-    <w:lsdException w:name="List Table 4 Accent 5" w:uiPriority="49"/>
-    <w:lsdException w:name="List Table 5 Dark Accent 5" w:uiPriority="50"/>
-    <w:lsdException w:name="List Table 6 Colorful Accent 5" w:uiPriority="51"/>
-    <w:lsdException w:name="List Table 7 Colorful Accent 5" w:uiPriority="52"/>
-    <w:lsdException w:name="List Table 1 Light Accent 6" w:uiPriority="46"/>
-    <w:lsdException w:name="List Table 2 Accent 6" w:uiPriority="47"/>
-    <w:lsdException w:name="List Table 3 Accent 6" w:uiPriority="48"/>
-    <w:lsdException w:name="List Table 4 Accent 6" w:uiPriority="49"/>
-    <w:lsdException w:name="List Table 5 Dark Accent 6" w:uiPriority="50"/>
-    <w:lsdException w:name="List Table 6 Colorful Accent 6" w:uiPriority="51"/>
-    <w:lsdException w:name="List Table 7 Colorful Accent 6" w:uiPriority="52"/>
-    <w:lsdException w:name="Mention" w:semiHidden="1" w:unhideWhenUsed="1"/>
-    <w:lsdException w:name="Smart Hyperlink" w:semiHidden="1" w:unhideWhenUsed="1"/>
-    <w:lsdException w:name="Hashtag" w:semiHidden="1" w:unhideWhenUsed="1"/>
-    <w:lsdException w:name="Unresolved Mention" w:semiHidden="1" w:unhideWhenUsed="1"/>
-    <w:lsdException w:name="Smart Link" w:semiHidden="1" w:unhideWhenUsed="1"/>
+  <w:latentStyles w:defLockedState="0" w:defUIPriority="99" w:defSemiHidden="1" w:defUnhideWhenUsed="1" w:defQFormat="0" w:count="267">
+    <w:lsdException w:name="Normal" w:semiHidden="0" w:uiPriority="0" w:unhideWhenUsed="0" w:qFormat="1"/>
+    <w:lsdException w:name="heading 1" w:semiHidden="0" w:uiPriority="9" w:unhideWhenUsed="0" w:qFormat="1"/>
+    <w:lsdException w:name="heading 2" w:uiPriority="9" w:qFormat="1"/>
+    <w:lsdException w:name="heading 3" w:uiPriority="9" w:qFormat="1"/>
+    <w:lsdException w:name="heading 4" w:uiPriority="9" w:qFormat="1"/>
+    <w:lsdException w:name="heading 5" w:uiPriority="9" w:qFormat="1"/>
+    <w:lsdException w:name="heading 6" w:uiPriority="9" w:qFormat="1"/>
+    <w:lsdException w:name="heading 7" w:uiPriority="9" w:qFormat="1"/>
+    <w:lsdException w:name="heading 8" w:uiPriority="9" w:qFormat="1"/>
+    <w:lsdException w:name="heading 9" w:uiPriority="9" w:qFormat="1"/>
+    <w:lsdException w:name="toc 1" w:uiPriority="39"/>
+    <w:lsdException w:name="toc 2" w:uiPriority="39"/>
+    <w:lsdException w:name="toc 3" w:uiPriority="39"/>
+    <w:lsdException w:name="toc 4" w:uiPriority="39"/>
+    <w:lsdException w:name="toc 5" w:uiPriority="39"/>
+    <w:lsdException w:name="toc 6" w:uiPriority="39"/>
+    <w:lsdException w:name="toc 7" w:uiPriority="39"/>
+    <w:lsdException w:name="toc 8" w:uiPriority="39"/>
+    <w:lsdException w:name="toc 9" w:uiPriority="39"/>
+    <w:lsdException w:name="caption" w:uiPriority="35" w:qFormat="1"/>
+    <w:lsdException w:name="Title" w:semiHidden="0" w:uiPriority="10" w:unhideWhenUsed="0" w:qFormat="1"/>
+    <w:lsdException w:name="Default Paragraph Font" w:uiPriority="1"/>
+    <w:lsdException w:name="Subtitle" w:semiHidden="0" w:uiPriority="11" w:unhideWhenUsed="0" w:qFormat="1"/>
+    <w:lsdException w:name="Strong" w:semiHidden="0" w:uiPriority="22" w:unhideWhenUsed="0" w:qFormat="1"/>
+    <w:lsdException w:name="Emphasis" w:semiHidden="0" w:uiPriority="20" w:unhideWhenUsed="0" w:qFormat="1"/>
+    <w:lsdException w:name="Table Grid" w:semiHidden="0" w:uiPriority="39" w:unhideWhenUsed="0"/>
+    <w:lsdException w:name="Placeholder Text" w:unhideWhenUsed="0"/>
+    <w:lsdException w:name="No Spacing" w:semiHidden="0" w:uiPriority="1" w:unhideWhenUsed="0" w:qFormat="1"/>
+    <w:lsdException w:name="Light Shading" w:semiHidden="0" w:uiPriority="60" w:unhideWhenUsed="0"/>
+    <w:lsdException w:name="Light List" w:semiHidden="0" w:uiPriority="61" w:unhideWhenUsed="0"/>
+    <w:lsdException w:name="Light Grid" w:semiHidden="0" w:uiPriority="62" w:unhideWhenUsed="0"/>
+    <w:lsdException w:name="Medium Shading 1" w:semiHidden="0" w:uiPriority="63" w:unhideWhenUsed="0"/>
+    <w:lsdException w:name="Medium Shading 2" w:semiHidden="0" w:uiPriority="64" w:unhideWhenUsed="0"/>
+    <w:lsdException w:name="Medium List 1" w:semiHidden="0" w:uiPriority="65" w:unhideWhenUsed="0"/>
+    <w:lsdException w:name="Medium List 2" w:semiHidden="0" w:uiPriority="66" w:unhideWhenUsed="0"/>
+    <w:lsdException w:name="Medium Grid 1" w:semiHidden="0" w:uiPriority="67" w:unhideWhenUsed="0"/>
+    <w:lsdException w:name="Medium Grid 2" w:semiHidden="0" w:uiPriority="68" w:unhideWhenUsed="0"/>
+    <w:lsdException w:name="Medium Grid 3" w:semiHidden="0" w:uiPriority="69" w:unhideWhenUsed="0"/>
+    <w:lsdException w:name="Dark List" w:semiHidden="0" w:uiPriority="70" w:unhideWhenUsed="0"/>
+    <w:lsdException w:name="Colorful Shading" w:semiHidden="0" w:uiPriority="71" w:unhideWhenUsed="0"/>
+    <w:lsdException w:name="Colorful List" w:semiHidden="0" w:uiPriority="72" w:unhideWhenUsed="0"/>
+    <w:lsdException w:name="Colorful Grid" w:semiHidden="0" w:uiPriority="73" w:unhideWhenUsed="0"/>
+    <w:lsdException w:name="Light Shading Accent 1" w:semiHidden="0" w:uiPriority="60" w:unhideWhenUsed="0"/>
+    <w:lsdException w:name="Light List Accent 1" w:semiHidden="0" w:uiPriority="61" w:unhideWhenUsed="0"/>
+    <w:lsdException w:name="Light Grid Accent 1" w:semiHidden="0" w:uiPriority="62" w:unhideWhenUsed="0"/>
+    <w:lsdException w:name="Medium Shading 1 Accent 1" w:semiHidden="0" w:uiPriority="63" w:unhideWhenUsed="0"/>
+    <w:lsdException w:name="Medium Shading 2 Accent 1" w:semiHidden="0" w:uiPriority="64" w:unhideWhenUsed="0"/>
+    <w:lsdException w:name="Medium List 1 Accent 1" w:semiHidden="0" w:uiPriority="65" w:unhideWhenUsed="0"/>
+    <w:lsdException w:name="Revision" w:unhideWhenUsed="0"/>
+    <w:lsdException w:name="List Paragraph" w:semiHidden="0" w:uiPriority="34" w:unhideWhenUsed="0" w:qFormat="1"/>
+    <w:lsdException w:name="Quote" w:semiHidden="0" w:uiPriority="29" w:unhideWhenUsed="0" w:qFormat="1"/>
+    <w:lsdException w:name="Intense Quote" w:semiHidden="0" w:uiPriority="30" w:unhideWhenUsed="0" w:qFormat="1"/>
+    <w:lsdException w:name="Medium List 2 Accent 1" w:semiHidden="0" w:uiPriority="66" w:unhideWhenUsed="0"/>
+    <w:lsdException w:name="Medium Grid 1 Accent 1" w:semiHidden="0" w:uiPriority="67" w:unhideWhenUsed="0"/>
+    <w:lsdException w:name="Medium Grid 2 Accent 1" w:semiHidden="0" w:uiPriority="68" w:unhideWhenUsed="0"/>
+    <w:lsdException w:name="Medium Grid 3 Accent 1" w:semiHidden="0" w:uiPriority="69" w:unhideWhenUsed="0"/>
+    <w:lsdException w:name="Dark List Accent 1" w:semiHidden="0" w:uiPriority="70" w:unhideWhenUsed="0"/>
+    <w:lsdException w:name="Colorful Shading Accent 1" w:semiHidden="0" w:uiPriority="71" w:unhideWhenUsed="0"/>
+    <w:lsdException w:name="Colorful List Accent 1" w:semiHidden="0" w:uiPriority="72" w:unhideWhenUsed="0"/>
+    <w:lsdException w:name="Colorful Grid Accent 1" w:semiHidden="0" w:uiPriority="73" w:unhideWhenUsed="0"/>
+    <w:lsdException w:name="Light Shading Accent 2" w:semiHidden="0" w:uiPriority="60" w:unhideWhenUsed="0"/>
+    <w:lsdException w:name="Light List Accent 2" w:semiHidden="0" w:uiPriority="61" w:unhideWhenUsed="0"/>
+    <w:lsdException w:name="Light Grid Accent 2" w:semiHidden="0" w:uiPriority="62" w:unhideWhenUsed="0"/>
+    <w:lsdException w:name="Medium Shading 1 Accent 2" w:semiHidden="0" w:uiPriority="63" w:unhideWhenUsed="0"/>
+    <w:lsdException w:name="Medium Shading 2 Accent 2" w:semiHidden="0" w:uiPriority="64" w:unhideWhenUsed="0"/>
+    <w:lsdException w:name="Medium List 1 Accent 2" w:semiHidden="0" w:uiPriority="65" w:unhideWhenUsed="0"/>
+    <w:lsdException w:name="Medium List 2 Accent 2" w:semiHidden="0" w:uiPriority="66" w:unhideWhenUsed="0"/>
+    <w:lsdException w:name="Medium Grid 1 Accent 2" w:semiHidden="0" w:uiPriority="67" w:unhideWhenUsed="0"/>
+    <w:lsdException w:name="Medium Grid 2 Accent 2" w:semiHidden="0" w:uiPriority="68" w:unhideWhenUsed="0"/>
+    <w:lsdException w:name="Medium Grid 3 Accent 2" w:semiHidden="0" w:uiPriority="69" w:unhideWhenUsed="0"/>
+    <w:lsdException w:name="Dark List Accent 2" w:semiHidden="0" w:uiPriority="70" w:unhideWhenUsed="0"/>
+    <w:lsdException w:name="Colorful Shading Accent 2" w:semiHidden="0" w:uiPriority="71" w:unhideWhenUsed="0"/>
+    <w:lsdException w:name="Colorful List Accent 2" w:semiHidden="0" w:uiPriority="72" w:unhideWhenUsed="0"/>
+    <w:lsdException w:name="Colorful Grid Accent 2" w:semiHidden="0" w:uiPriority="73" w:unhideWhenUsed="0"/>
+    <w:lsdException w:name="Light Shading Accent 3" w:semiHidden="0" w:uiPriority="60" w:unhideWhenUsed="0"/>
+    <w:lsdException w:name="Light List Accent 3" w:semiHidden="0" w:uiPriority="61" w:unhideWhenUsed="0"/>
+    <w:lsdException w:name="Light Grid Accent 3" w:semiHidden="0" w:uiPriority="62" w:unhideWhenUsed="0"/>
+    <w:lsdException w:name="Medium Shading 1 Accent 3" w:semiHidden="0" w:uiPriority="63" w:unhideWhenUsed="0"/>
+    <w:lsdException w:name="Medium Shading 2 Accent 3" w:semiHidden="0" w:uiPriority="64" w:unhideWhenUsed="0"/>
+    <w:lsdException w:name="Medium List 1 Accent 3" w:semiHidden="0" w:uiPriority="65" w:unhideWhenUsed="0"/>
+    <w:lsdException w:name="Medium List 2 Accent 3" w:semiHidden="0" w:uiPriority="66" w:unhideWhenUsed="0"/>
+    <w:lsdException w:name="Medium Grid 1 Accent 3" w:semiHidden="0" w:uiPriority="67" w:unhideWhenUsed="0"/>
+    <w:lsdException w:name="Medium Grid 2 Accent 3" w:semiHidden="0" w:uiPriority="68" w:unhideWhenUsed="0"/>
+    <w:lsdException w:name="Medium Grid 3 Accent 3" w:semiHidden="0" w:uiPriority="69" w:unhideWhenUsed="0"/>
+    <w:lsdException w:name="Dark List Accent 3" w:semiHidden="0" w:uiPriority="70" w:unhideWhenUsed="0"/>
+    <w:lsdException w:name="Colorful Shading Accent 3" w:semiHidden="0" w:uiPriority="71" w:unhideWhenUsed="0"/>
+    <w:lsdException w:name="Colorful List Accent 3" w:semiHidden="0" w:uiPriority="72" w:unhideWhenUsed="0"/>
+    <w:lsdException w:name="Colorful Grid Accent 3" w:semiHidden="0" w:uiPriority="73" w:unhideWhenUsed="0"/>
+    <w:lsdException w:name="Light Shading Accent 4" w:semiHidden="0" w:uiPriority="60" w:unhideWhenUsed="0"/>
+    <w:lsdException w:name="Light List Accent 4" w:semiHidden="0" w:uiPriority="61" w:unhideWhenUsed="0"/>
+    <w:lsdException w:name="Light Grid Accent 4" w:semiHidden="0" w:uiPriority="62" w:unhideWhenUsed="0"/>
+    <w:lsdException w:name="Medium Shading 1 Accent 4" w:semiHidden="0" w:uiPriority="63" w:unhideWhenUsed="0"/>
+    <w:lsdException w:name="Medium Shading 2 Accent 4" w:semiHidden="0" w:uiPriority="64" w:unhideWhenUsed="0"/>
+    <w:lsdException w:name="Medium List 1 Accent 4" w:semiHidden="0" w:uiPriority="65" w:unhideWhenUsed="0"/>
+    <w:lsdException w:name="Medium List 2 Accent 4" w:semiHidden="0" w:uiPriority="66" w:unhideWhenUsed="0"/>
+    <w:lsdException w:name="Medium Grid 1 Accent 4" w:semiHidden="0" w:uiPriority="67" w:unhideWhenUsed="0"/>
+    <w:lsdException w:name="Medium Grid 2 Accent 4" w:semiHidden="0" w:uiPriority="68" w:unhideWhenUsed="0"/>
+    <w:lsdException w:name="Medium Grid 3 Accent 4" w:semiHidden="0" w:uiPriority="69" w:unhideWhenUsed="0"/>
+    <w:lsdException w:name="Dark List Accent 4" w:semiHidden="0" w:uiPriority="70" w:unhideWhenUsed="0"/>
+    <w:lsdException w:name="Colorful Shading Accent 4" w:semiHidden="0" w:uiPriority="71" w:unhideWhenUsed="0"/>
+    <w:lsdException w:name="Colorful List Accent 4" w:semiHidden="0" w:uiPriority="72" w:unhideWhenUsed="0"/>
+    <w:lsdException w:name="Colorful Grid Accent 4" w:semiHidden="0" w:uiPriority="73" w:unhideWhenUsed="0"/>
+    <w:lsdException w:name="Light Shading Accent 5" w:semiHidden="0" w:uiPriority="60" w:unhideWhenUsed="0"/>
+    <w:lsdException w:name="Light List Accent 5" w:semiHidden="0" w:uiPriority="61" w:unhideWhenUsed="0"/>
+    <w:lsdException w:name="Light Grid Accent 5" w:semiHidden="0" w:uiPriority="62" w:unhideWhenUsed="0"/>
+    <w:lsdException w:name="Medium Shading 1 Accent 5" w:semiHidden="0" w:uiPriority="63" w:unhideWhenUsed="0"/>
+    <w:lsdException w:name="Medium Shading 2 Accent 5" w:semiHidden="0" w:uiPriority="64" w:unhideWhenUsed="0"/>
+    <w:lsdException w:name="Medium List 1 Accent 5" w:semiHidden="0" w:uiPriority="65" w:unhideWhenUsed="0"/>
+    <w:lsdException w:name="Medium List 2 Accent 5" w:semiHidden="0" w:uiPriority="66" w:unhideWhenUsed="0"/>
+    <w:lsdException w:name="Medium Grid 1 Accent 5" w:semiHidden="0" w:uiPriority="67" w:unhideWhenUsed="0"/>
+    <w:lsdException w:name="Medium Grid 2 Accent 5" w:semiHidden="0" w:uiPriority="68" w:unhideWhenUsed="0"/>
+    <w:lsdException w:name="Medium Grid 3 Accent 5" w:semiHidden="0" w:uiPriority="69" w:unhideWhenUsed="0"/>
+    <w:lsdException w:name="Dark List Accent 5" w:semiHidden="0" w:uiPriority="70" w:unhideWhenUsed="0"/>
+    <w:lsdException w:name="Colorful Shading Accent 5" w:semiHidden="0" w:uiPriority="71" w:unhideWhenUsed="0"/>
+    <w:lsdException w:name="Colorful List Accent 5" w:semiHidden="0" w:uiPriority="72" w:unhideWhenUsed="0"/>
+    <w:lsdException w:name="Colorful Grid Accent 5" w:semiHidden="0" w:uiPriority="73" w:unhideWhenUsed="0"/>
+    <w:lsdException w:name="Light Shading Accent 6" w:semiHidden="0" w:uiPriority="60" w:unhideWhenUsed="0"/>
+    <w:lsdException w:name="Light List Accent 6" w:semiHidden="0" w:uiPriority="61" w:unhideWhenUsed="0"/>
+    <w:lsdException w:name="Light Grid Accent 6" w:semiHidden="0" w:uiPriority="62" w:unhideWhenUsed="0"/>
+    <w:lsdException w:name="Medium Shading 1 Accent 6" w:semiHidden="0" w:uiPriority="63" w:unhideWhenUsed="0"/>
+    <w:lsdException w:name="Medium Shading 2 Accent 6" w:semiHidden="0" w:uiPriority="64" w:unhideWhenUsed="0"/>
+    <w:lsdException w:name="Medium List 1 Accent 6" w:semiHidden="0" w:uiPriority="65" w:unhideWhenUsed="0"/>
+    <w:lsdException w:name="Medium List 2 Accent 6" w:semiHidden="0" w:uiPriority="66" w:unhideWhenUsed="0"/>
+    <w:lsdException w:name="Medium Grid 1 Accent 6" w:semiHidden="0" w:uiPriority="67" w:unhideWhenUsed="0"/>
+    <w:lsdException w:name="Medium Grid 2 Accent 6" w:semiHidden="0" w:uiPriority="68" w:unhideWhenUsed="0"/>
+    <w:lsdException w:name="Medium Grid 3 Accent 6" w:semiHidden="0" w:uiPriority="69" w:unhideWhenUsed="0"/>
+    <w:lsdException w:name="Dark List Accent 6" w:semiHidden="0" w:uiPriority="70" w:unhideWhenUsed="0"/>
+    <w:lsdException w:name="Colorful Shading Accent 6" w:semiHidden="0" w:uiPriority="71" w:unhideWhenUsed="0"/>
+    <w:lsdException w:name="Colorful List Accent 6" w:semiHidden="0" w:uiPriority="72" w:unhideWhenUsed="0"/>
+    <w:lsdException w:name="Colorful Grid Accent 6" w:semiHidden="0" w:uiPriority="73" w:unhideWhenUsed="0"/>
+    <w:lsdException w:name="Subtle Emphasis" w:semiHidden="0" w:uiPriority="19" w:unhideWhenUsed="0" w:qFormat="1"/>
+    <w:lsdException w:name="Intense Emphasis" w:semiHidden="0" w:uiPriority="21" w:unhideWhenUsed="0" w:qFormat="1"/>
+    <w:lsdException w:name="Subtle Reference" w:semiHidden="0" w:uiPriority="31" w:unhideWhenUsed="0" w:qFormat="1"/>
+    <w:lsdException w:name="Intense Reference" w:semiHidden="0" w:uiPriority="32" w:unhideWhenUsed="0" w:qFormat="1"/>
+    <w:lsdException w:name="Book Title" w:semiHidden="0" w:uiPriority="33" w:unhideWhenUsed="0" w:qFormat="1"/>
+    <w:lsdException w:name="Bibliography" w:uiPriority="37"/>
+    <w:lsdException w:name="TOC Heading" w:uiPriority="39" w:qFormat="1"/>
   </w:latentStyles>
   <w:style w:type="paragraph" w:default="1" w:styleId="Normal">
     <w:name w:val="Normal"/>
@@ -1953,6 +2584,268 @@
       <w:sz w:val="56"/>
       <w:szCs w:val="56"/>
     </w:rPr>
+  </w:style>
+  <w:style w:type="paragraph" w:styleId="Prrafodelista">
+    <w:name w:val="List Paragraph"/>
+    <w:basedOn w:val="Normal"/>
+    <w:uiPriority w:val="34"/>
+    <w:qFormat/>
+    <w:rsid w:val="007346E4"/>
+    <w:pPr>
+      <w:ind w:left="720"/>
+      <w:contextualSpacing/>
+    </w:pPr>
+  </w:style>
+</w:styles>
+</file>
+
+<file path=word/stylesWithEffects.xml><?xml version="1.0" encoding="utf-8"?>
+<w:styles xmlns:wpc="http://schemas.microsoft.com/office/word/2010/wordprocessingCanvas" xmlns:mc="http://schemas.openxmlformats.org/markup-compatibility/2006" xmlns:o="urn:schemas-microsoft-com:office:office" xmlns:r="http://schemas.openxmlformats.org/officeDocument/2006/relationships" xmlns:m="http://schemas.openxmlformats.org/officeDocument/2006/math" xmlns:v="urn:schemas-microsoft-com:vml" xmlns:wp14="http://schemas.microsoft.com/office/word/2010/wordprocessingDrawing" xmlns:wp="http://schemas.openxmlformats.org/drawingml/2006/wordprocessingDrawing" xmlns:w10="urn:schemas-microsoft-com:office:word" xmlns:w="http://schemas.openxmlformats.org/wordprocessingml/2006/main" xmlns:w14="http://schemas.microsoft.com/office/word/2010/wordml" xmlns:wpg="http://schemas.microsoft.com/office/word/2010/wordprocessingGroup" xmlns:wpi="http://schemas.microsoft.com/office/word/2010/wordprocessingInk" xmlns:wne="http://schemas.microsoft.com/office/word/2006/wordml" xmlns:wps="http://schemas.microsoft.com/office/word/2010/wordprocessingShape" mc:Ignorable="w14 wp14">
+  <w:docDefaults>
+    <w:rPrDefault>
+      <w:rPr>
+        <w:rFonts w:asciiTheme="minorHAnsi" w:eastAsiaTheme="minorHAnsi" w:hAnsiTheme="minorHAnsi" w:cstheme="minorBidi"/>
+        <w:sz w:val="22"/>
+        <w:szCs w:val="22"/>
+        <w:lang w:val="es-ES" w:eastAsia="en-US" w:bidi="ar-SA"/>
+      </w:rPr>
+    </w:rPrDefault>
+    <w:pPrDefault>
+      <w:pPr>
+        <w:spacing w:after="160" w:line="259" w:lineRule="auto"/>
+      </w:pPr>
+    </w:pPrDefault>
+  </w:docDefaults>
+  <w:latentStyles w:defLockedState="0" w:defUIPriority="99" w:defSemiHidden="1" w:defUnhideWhenUsed="1" w:defQFormat="0" w:count="267">
+    <w:lsdException w:name="Normal" w:semiHidden="0" w:uiPriority="0" w:unhideWhenUsed="0" w:qFormat="1"/>
+    <w:lsdException w:name="heading 1" w:semiHidden="0" w:uiPriority="9" w:unhideWhenUsed="0" w:qFormat="1"/>
+    <w:lsdException w:name="heading 2" w:uiPriority="9" w:qFormat="1"/>
+    <w:lsdException w:name="heading 3" w:uiPriority="9" w:qFormat="1"/>
+    <w:lsdException w:name="heading 4" w:uiPriority="9" w:qFormat="1"/>
+    <w:lsdException w:name="heading 5" w:uiPriority="9" w:qFormat="1"/>
+    <w:lsdException w:name="heading 6" w:uiPriority="9" w:qFormat="1"/>
+    <w:lsdException w:name="heading 7" w:uiPriority="9" w:qFormat="1"/>
+    <w:lsdException w:name="heading 8" w:uiPriority="9" w:qFormat="1"/>
+    <w:lsdException w:name="heading 9" w:uiPriority="9" w:qFormat="1"/>
+    <w:lsdException w:name="toc 1" w:uiPriority="39"/>
+    <w:lsdException w:name="toc 2" w:uiPriority="39"/>
+    <w:lsdException w:name="toc 3" w:uiPriority="39"/>
+    <w:lsdException w:name="toc 4" w:uiPriority="39"/>
+    <w:lsdException w:name="toc 5" w:uiPriority="39"/>
+    <w:lsdException w:name="toc 6" w:uiPriority="39"/>
+    <w:lsdException w:name="toc 7" w:uiPriority="39"/>
+    <w:lsdException w:name="toc 8" w:uiPriority="39"/>
+    <w:lsdException w:name="toc 9" w:uiPriority="39"/>
+    <w:lsdException w:name="caption" w:uiPriority="35" w:qFormat="1"/>
+    <w:lsdException w:name="Title" w:semiHidden="0" w:uiPriority="10" w:unhideWhenUsed="0" w:qFormat="1"/>
+    <w:lsdException w:name="Default Paragraph Font" w:uiPriority="1"/>
+    <w:lsdException w:name="Subtitle" w:semiHidden="0" w:uiPriority="11" w:unhideWhenUsed="0" w:qFormat="1"/>
+    <w:lsdException w:name="Strong" w:semiHidden="0" w:uiPriority="22" w:unhideWhenUsed="0" w:qFormat="1"/>
+    <w:lsdException w:name="Emphasis" w:semiHidden="0" w:uiPriority="20" w:unhideWhenUsed="0" w:qFormat="1"/>
+    <w:lsdException w:name="Table Grid" w:semiHidden="0" w:uiPriority="39" w:unhideWhenUsed="0"/>
+    <w:lsdException w:name="Placeholder Text" w:unhideWhenUsed="0"/>
+    <w:lsdException w:name="No Spacing" w:semiHidden="0" w:uiPriority="1" w:unhideWhenUsed="0" w:qFormat="1"/>
+    <w:lsdException w:name="Light Shading" w:semiHidden="0" w:uiPriority="60" w:unhideWhenUsed="0"/>
+    <w:lsdException w:name="Light List" w:semiHidden="0" w:uiPriority="61" w:unhideWhenUsed="0"/>
+    <w:lsdException w:name="Light Grid" w:semiHidden="0" w:uiPriority="62" w:unhideWhenUsed="0"/>
+    <w:lsdException w:name="Medium Shading 1" w:semiHidden="0" w:uiPriority="63" w:unhideWhenUsed="0"/>
+    <w:lsdException w:name="Medium Shading 2" w:semiHidden="0" w:uiPriority="64" w:unhideWhenUsed="0"/>
+    <w:lsdException w:name="Medium List 1" w:semiHidden="0" w:uiPriority="65" w:unhideWhenUsed="0"/>
+    <w:lsdException w:name="Medium List 2" w:semiHidden="0" w:uiPriority="66" w:unhideWhenUsed="0"/>
+    <w:lsdException w:name="Medium Grid 1" w:semiHidden="0" w:uiPriority="67" w:unhideWhenUsed="0"/>
+    <w:lsdException w:name="Medium Grid 2" w:semiHidden="0" w:uiPriority="68" w:unhideWhenUsed="0"/>
+    <w:lsdException w:name="Medium Grid 3" w:semiHidden="0" w:uiPriority="69" w:unhideWhenUsed="0"/>
+    <w:lsdException w:name="Dark List" w:semiHidden="0" w:uiPriority="70" w:unhideWhenUsed="0"/>
+    <w:lsdException w:name="Colorful Shading" w:semiHidden="0" w:uiPriority="71" w:unhideWhenUsed="0"/>
+    <w:lsdException w:name="Colorful List" w:semiHidden="0" w:uiPriority="72" w:unhideWhenUsed="0"/>
+    <w:lsdException w:name="Colorful Grid" w:semiHidden="0" w:uiPriority="73" w:unhideWhenUsed="0"/>
+    <w:lsdException w:name="Light Shading Accent 1" w:semiHidden="0" w:uiPriority="60" w:unhideWhenUsed="0"/>
+    <w:lsdException w:name="Light List Accent 1" w:semiHidden="0" w:uiPriority="61" w:unhideWhenUsed="0"/>
+    <w:lsdException w:name="Light Grid Accent 1" w:semiHidden="0" w:uiPriority="62" w:unhideWhenUsed="0"/>
+    <w:lsdException w:name="Medium Shading 1 Accent 1" w:semiHidden="0" w:uiPriority="63" w:unhideWhenUsed="0"/>
+    <w:lsdException w:name="Medium Shading 2 Accent 1" w:semiHidden="0" w:uiPriority="64" w:unhideWhenUsed="0"/>
+    <w:lsdException w:name="Medium List 1 Accent 1" w:semiHidden="0" w:uiPriority="65" w:unhideWhenUsed="0"/>
+    <w:lsdException w:name="Revision" w:unhideWhenUsed="0"/>
+    <w:lsdException w:name="List Paragraph" w:semiHidden="0" w:uiPriority="34" w:unhideWhenUsed="0" w:qFormat="1"/>
+    <w:lsdException w:name="Quote" w:semiHidden="0" w:uiPriority="29" w:unhideWhenUsed="0" w:qFormat="1"/>
+    <w:lsdException w:name="Intense Quote" w:semiHidden="0" w:uiPriority="30" w:unhideWhenUsed="0" w:qFormat="1"/>
+    <w:lsdException w:name="Medium List 2 Accent 1" w:semiHidden="0" w:uiPriority="66" w:unhideWhenUsed="0"/>
+    <w:lsdException w:name="Medium Grid 1 Accent 1" w:semiHidden="0" w:uiPriority="67" w:unhideWhenUsed="0"/>
+    <w:lsdException w:name="Medium Grid 2 Accent 1" w:semiHidden="0" w:uiPriority="68" w:unhideWhenUsed="0"/>
+    <w:lsdException w:name="Medium Grid 3 Accent 1" w:semiHidden="0" w:uiPriority="69" w:unhideWhenUsed="0"/>
+    <w:lsdException w:name="Dark List Accent 1" w:semiHidden="0" w:uiPriority="70" w:unhideWhenUsed="0"/>
+    <w:lsdException w:name="Colorful Shading Accent 1" w:semiHidden="0" w:uiPriority="71" w:unhideWhenUsed="0"/>
+    <w:lsdException w:name="Colorful List Accent 1" w:semiHidden="0" w:uiPriority="72" w:unhideWhenUsed="0"/>
+    <w:lsdException w:name="Colorful Grid Accent 1" w:semiHidden="0" w:uiPriority="73" w:unhideWhenUsed="0"/>
+    <w:lsdException w:name="Light Shading Accent 2" w:semiHidden="0" w:uiPriority="60" w:unhideWhenUsed="0"/>
+    <w:lsdException w:name="Light List Accent 2" w:semiHidden="0" w:uiPriority="61" w:unhideWhenUsed="0"/>
+    <w:lsdException w:name="Light Grid Accent 2" w:semiHidden="0" w:uiPriority="62" w:unhideWhenUsed="0"/>
+    <w:lsdException w:name="Medium Shading 1 Accent 2" w:semiHidden="0" w:uiPriority="63" w:unhideWhenUsed="0"/>
+    <w:lsdException w:name="Medium Shading 2 Accent 2" w:semiHidden="0" w:uiPriority="64" w:unhideWhenUsed="0"/>
+    <w:lsdException w:name="Medium List 1 Accent 2" w:semiHidden="0" w:uiPriority="65" w:unhideWhenUsed="0"/>
+    <w:lsdException w:name="Medium List 2 Accent 2" w:semiHidden="0" w:uiPriority="66" w:unhideWhenUsed="0"/>
+    <w:lsdException w:name="Medium Grid 1 Accent 2" w:semiHidden="0" w:uiPriority="67" w:unhideWhenUsed="0"/>
+    <w:lsdException w:name="Medium Grid 2 Accent 2" w:semiHidden="0" w:uiPriority="68" w:unhideWhenUsed="0"/>
+    <w:lsdException w:name="Medium Grid 3 Accent 2" w:semiHidden="0" w:uiPriority="69" w:unhideWhenUsed="0"/>
+    <w:lsdException w:name="Dark List Accent 2" w:semiHidden="0" w:uiPriority="70" w:unhideWhenUsed="0"/>
+    <w:lsdException w:name="Colorful Shading Accent 2" w:semiHidden="0" w:uiPriority="71" w:unhideWhenUsed="0"/>
+    <w:lsdException w:name="Colorful List Accent 2" w:semiHidden="0" w:uiPriority="72" w:unhideWhenUsed="0"/>
+    <w:lsdException w:name="Colorful Grid Accent 2" w:semiHidden="0" w:uiPriority="73" w:unhideWhenUsed="0"/>
+    <w:lsdException w:name="Light Shading Accent 3" w:semiHidden="0" w:uiPriority="60" w:unhideWhenUsed="0"/>
+    <w:lsdException w:name="Light List Accent 3" w:semiHidden="0" w:uiPriority="61" w:unhideWhenUsed="0"/>
+    <w:lsdException w:name="Light Grid Accent 3" w:semiHidden="0" w:uiPriority="62" w:unhideWhenUsed="0"/>
+    <w:lsdException w:name="Medium Shading 1 Accent 3" w:semiHidden="0" w:uiPriority="63" w:unhideWhenUsed="0"/>
+    <w:lsdException w:name="Medium Shading 2 Accent 3" w:semiHidden="0" w:uiPriority="64" w:unhideWhenUsed="0"/>
+    <w:lsdException w:name="Medium List 1 Accent 3" w:semiHidden="0" w:uiPriority="65" w:unhideWhenUsed="0"/>
+    <w:lsdException w:name="Medium List 2 Accent 3" w:semiHidden="0" w:uiPriority="66" w:unhideWhenUsed="0"/>
+    <w:lsdException w:name="Medium Grid 1 Accent 3" w:semiHidden="0" w:uiPriority="67" w:unhideWhenUsed="0"/>
+    <w:lsdException w:name="Medium Grid 2 Accent 3" w:semiHidden="0" w:uiPriority="68" w:unhideWhenUsed="0"/>
+    <w:lsdException w:name="Medium Grid 3 Accent 3" w:semiHidden="0" w:uiPriority="69" w:unhideWhenUsed="0"/>
+    <w:lsdException w:name="Dark List Accent 3" w:semiHidden="0" w:uiPriority="70" w:unhideWhenUsed="0"/>
+    <w:lsdException w:name="Colorful Shading Accent 3" w:semiHidden="0" w:uiPriority="71" w:unhideWhenUsed="0"/>
+    <w:lsdException w:name="Colorful List Accent 3" w:semiHidden="0" w:uiPriority="72" w:unhideWhenUsed="0"/>
+    <w:lsdException w:name="Colorful Grid Accent 3" w:semiHidden="0" w:uiPriority="73" w:unhideWhenUsed="0"/>
+    <w:lsdException w:name="Light Shading Accent 4" w:semiHidden="0" w:uiPriority="60" w:unhideWhenUsed="0"/>
+    <w:lsdException w:name="Light List Accent 4" w:semiHidden="0" w:uiPriority="61" w:unhideWhenUsed="0"/>
+    <w:lsdException w:name="Light Grid Accent 4" w:semiHidden="0" w:uiPriority="62" w:unhideWhenUsed="0"/>
+    <w:lsdException w:name="Medium Shading 1 Accent 4" w:semiHidden="0" w:uiPriority="63" w:unhideWhenUsed="0"/>
+    <w:lsdException w:name="Medium Shading 2 Accent 4" w:semiHidden="0" w:uiPriority="64" w:unhideWhenUsed="0"/>
+    <w:lsdException w:name="Medium List 1 Accent 4" w:semiHidden="0" w:uiPriority="65" w:unhideWhenUsed="0"/>
+    <w:lsdException w:name="Medium List 2 Accent 4" w:semiHidden="0" w:uiPriority="66" w:unhideWhenUsed="0"/>
+    <w:lsdException w:name="Medium Grid 1 Accent 4" w:semiHidden="0" w:uiPriority="67" w:unhideWhenUsed="0"/>
+    <w:lsdException w:name="Medium Grid 2 Accent 4" w:semiHidden="0" w:uiPriority="68" w:unhideWhenUsed="0"/>
+    <w:lsdException w:name="Medium Grid 3 Accent 4" w:semiHidden="0" w:uiPriority="69" w:unhideWhenUsed="0"/>
+    <w:lsdException w:name="Dark List Accent 4" w:semiHidden="0" w:uiPriority="70" w:unhideWhenUsed="0"/>
+    <w:lsdException w:name="Colorful Shading Accent 4" w:semiHidden="0" w:uiPriority="71" w:unhideWhenUsed="0"/>
+    <w:lsdException w:name="Colorful List Accent 4" w:semiHidden="0" w:uiPriority="72" w:unhideWhenUsed="0"/>
+    <w:lsdException w:name="Colorful Grid Accent 4" w:semiHidden="0" w:uiPriority="73" w:unhideWhenUsed="0"/>
+    <w:lsdException w:name="Light Shading Accent 5" w:semiHidden="0" w:uiPriority="60" w:unhideWhenUsed="0"/>
+    <w:lsdException w:name="Light List Accent 5" w:semiHidden="0" w:uiPriority="61" w:unhideWhenUsed="0"/>
+    <w:lsdException w:name="Light Grid Accent 5" w:semiHidden="0" w:uiPriority="62" w:unhideWhenUsed="0"/>
+    <w:lsdException w:name="Medium Shading 1 Accent 5" w:semiHidden="0" w:uiPriority="63" w:unhideWhenUsed="0"/>
+    <w:lsdException w:name="Medium Shading 2 Accent 5" w:semiHidden="0" w:uiPriority="64" w:unhideWhenUsed="0"/>
+    <w:lsdException w:name="Medium List 1 Accent 5" w:semiHidden="0" w:uiPriority="65" w:unhideWhenUsed="0"/>
+    <w:lsdException w:name="Medium List 2 Accent 5" w:semiHidden="0" w:uiPriority="66" w:unhideWhenUsed="0"/>
+    <w:lsdException w:name="Medium Grid 1 Accent 5" w:semiHidden="0" w:uiPriority="67" w:unhideWhenUsed="0"/>
+    <w:lsdException w:name="Medium Grid 2 Accent 5" w:semiHidden="0" w:uiPriority="68" w:unhideWhenUsed="0"/>
+    <w:lsdException w:name="Medium Grid 3 Accent 5" w:semiHidden="0" w:uiPriority="69" w:unhideWhenUsed="0"/>
+    <w:lsdException w:name="Dark List Accent 5" w:semiHidden="0" w:uiPriority="70" w:unhideWhenUsed="0"/>
+    <w:lsdException w:name="Colorful Shading Accent 5" w:semiHidden="0" w:uiPriority="71" w:unhideWhenUsed="0"/>
+    <w:lsdException w:name="Colorful List Accent 5" w:semiHidden="0" w:uiPriority="72" w:unhideWhenUsed="0"/>
+    <w:lsdException w:name="Colorful Grid Accent 5" w:semiHidden="0" w:uiPriority="73" w:unhideWhenUsed="0"/>
+    <w:lsdException w:name="Light Shading Accent 6" w:semiHidden="0" w:uiPriority="60" w:unhideWhenUsed="0"/>
+    <w:lsdException w:name="Light List Accent 6" w:semiHidden="0" w:uiPriority="61" w:unhideWhenUsed="0"/>
+    <w:lsdException w:name="Light Grid Accent 6" w:semiHidden="0" w:uiPriority="62" w:unhideWhenUsed="0"/>
+    <w:lsdException w:name="Medium Shading 1 Accent 6" w:semiHidden="0" w:uiPriority="63" w:unhideWhenUsed="0"/>
+    <w:lsdException w:name="Medium Shading 2 Accent 6" w:semiHidden="0" w:uiPriority="64" w:unhideWhenUsed="0"/>
+    <w:lsdException w:name="Medium List 1 Accent 6" w:semiHidden="0" w:uiPriority="65" w:unhideWhenUsed="0"/>
+    <w:lsdException w:name="Medium List 2 Accent 6" w:semiHidden="0" w:uiPriority="66" w:unhideWhenUsed="0"/>
+    <w:lsdException w:name="Medium Grid 1 Accent 6" w:semiHidden="0" w:uiPriority="67" w:unhideWhenUsed="0"/>
+    <w:lsdException w:name="Medium Grid 2 Accent 6" w:semiHidden="0" w:uiPriority="68" w:unhideWhenUsed="0"/>
+    <w:lsdException w:name="Medium Grid 3 Accent 6" w:semiHidden="0" w:uiPriority="69" w:unhideWhenUsed="0"/>
+    <w:lsdException w:name="Dark List Accent 6" w:semiHidden="0" w:uiPriority="70" w:unhideWhenUsed="0"/>
+    <w:lsdException w:name="Colorful Shading Accent 6" w:semiHidden="0" w:uiPriority="71" w:unhideWhenUsed="0"/>
+    <w:lsdException w:name="Colorful List Accent 6" w:semiHidden="0" w:uiPriority="72" w:unhideWhenUsed="0"/>
+    <w:lsdException w:name="Colorful Grid Accent 6" w:semiHidden="0" w:uiPriority="73" w:unhideWhenUsed="0"/>
+    <w:lsdException w:name="Subtle Emphasis" w:semiHidden="0" w:uiPriority="19" w:unhideWhenUsed="0" w:qFormat="1"/>
+    <w:lsdException w:name="Intense Emphasis" w:semiHidden="0" w:uiPriority="21" w:unhideWhenUsed="0" w:qFormat="1"/>
+    <w:lsdException w:name="Subtle Reference" w:semiHidden="0" w:uiPriority="31" w:unhideWhenUsed="0" w:qFormat="1"/>
+    <w:lsdException w:name="Intense Reference" w:semiHidden="0" w:uiPriority="32" w:unhideWhenUsed="0" w:qFormat="1"/>
+    <w:lsdException w:name="Book Title" w:semiHidden="0" w:uiPriority="33" w:unhideWhenUsed="0" w:qFormat="1"/>
+    <w:lsdException w:name="Bibliography" w:uiPriority="37"/>
+    <w:lsdException w:name="TOC Heading" w:uiPriority="39" w:qFormat="1"/>
+  </w:latentStyles>
+  <w:style w:type="paragraph" w:default="1" w:styleId="Normal">
+    <w:name w:val="Normal"/>
+    <w:qFormat/>
+  </w:style>
+  <w:style w:type="character" w:default="1" w:styleId="Fuentedeprrafopredeter">
+    <w:name w:val="Default Paragraph Font"/>
+    <w:uiPriority w:val="1"/>
+    <w:semiHidden/>
+    <w:unhideWhenUsed/>
+  </w:style>
+  <w:style w:type="table" w:default="1" w:styleId="Tablanormal">
+    <w:name w:val="Normal Table"/>
+    <w:uiPriority w:val="99"/>
+    <w:semiHidden/>
+    <w:unhideWhenUsed/>
+    <w:tblPr>
+      <w:tblInd w:w="0" w:type="dxa"/>
+      <w:tblCellMar>
+        <w:top w:w="0" w:type="dxa"/>
+        <w:left w:w="108" w:type="dxa"/>
+        <w:bottom w:w="0" w:type="dxa"/>
+        <w:right w:w="108" w:type="dxa"/>
+      </w:tblCellMar>
+    </w:tblPr>
+  </w:style>
+  <w:style w:type="numbering" w:default="1" w:styleId="Sinlista">
+    <w:name w:val="No List"/>
+    <w:uiPriority w:val="99"/>
+    <w:semiHidden/>
+    <w:unhideWhenUsed/>
+  </w:style>
+  <w:style w:type="paragraph" w:styleId="NormalWeb">
+    <w:name w:val="Normal (Web)"/>
+    <w:basedOn w:val="Normal"/>
+    <w:uiPriority w:val="99"/>
+    <w:unhideWhenUsed/>
+    <w:rsid w:val="00856994"/>
+    <w:pPr>
+      <w:spacing w:before="100" w:beforeAutospacing="1" w:after="100" w:afterAutospacing="1" w:line="240" w:lineRule="auto"/>
+    </w:pPr>
+    <w:rPr>
+      <w:rFonts w:ascii="Times New Roman" w:eastAsia="Times New Roman" w:hAnsi="Times New Roman" w:cs="Times New Roman"/>
+      <w:sz w:val="24"/>
+      <w:szCs w:val="24"/>
+      <w:lang w:eastAsia="es-ES"/>
+    </w:rPr>
+  </w:style>
+  <w:style w:type="paragraph" w:styleId="Ttulo">
+    <w:name w:val="Title"/>
+    <w:basedOn w:val="Normal"/>
+    <w:next w:val="Normal"/>
+    <w:link w:val="TtuloCar"/>
+    <w:uiPriority w:val="10"/>
+    <w:qFormat/>
+    <w:rsid w:val="00A96E1C"/>
+    <w:pPr>
+      <w:spacing w:after="0" w:line="240" w:lineRule="auto"/>
+      <w:contextualSpacing/>
+    </w:pPr>
+    <w:rPr>
+      <w:rFonts w:asciiTheme="majorHAnsi" w:eastAsiaTheme="majorEastAsia" w:hAnsiTheme="majorHAnsi" w:cstheme="majorBidi"/>
+      <w:spacing w:val="-10"/>
+      <w:kern w:val="28"/>
+      <w:sz w:val="56"/>
+      <w:szCs w:val="56"/>
+    </w:rPr>
+  </w:style>
+  <w:style w:type="character" w:customStyle="1" w:styleId="TtuloCar">
+    <w:name w:val="Título Car"/>
+    <w:basedOn w:val="Fuentedeprrafopredeter"/>
+    <w:link w:val="Ttulo"/>
+    <w:uiPriority w:val="10"/>
+    <w:rsid w:val="00A96E1C"/>
+    <w:rPr>
+      <w:rFonts w:asciiTheme="majorHAnsi" w:eastAsiaTheme="majorEastAsia" w:hAnsiTheme="majorHAnsi" w:cstheme="majorBidi"/>
+      <w:spacing w:val="-10"/>
+      <w:kern w:val="28"/>
+      <w:sz w:val="56"/>
+      <w:szCs w:val="56"/>
+    </w:rPr>
+  </w:style>
+  <w:style w:type="paragraph" w:styleId="Prrafodelista">
+    <w:name w:val="List Paragraph"/>
+    <w:basedOn w:val="Normal"/>
+    <w:uiPriority w:val="34"/>
+    <w:qFormat/>
+    <w:rsid w:val="007346E4"/>
+    <w:pPr>
+      <w:ind w:left="720"/>
+      <w:contextualSpacing/>
+    </w:pPr>
   </w:style>
 </w:styles>
 </file>
@@ -2212,7 +3105,7 @@
   <a:extraClrSchemeLst/>
   <a:extLst>
     <a:ext uri="{05A4C25C-085E-4340-85A3-A5531E510DB2}">
-      <thm15:themeFamily xmlns:thm15="http://schemas.microsoft.com/office/thememl/2012/main" name="Office Theme" id="{62F939B6-93AF-4DB8-9C6B-D6C7DFDC589F}" vid="{4A3C46E8-61CC-4603-A589-7422A47A8E4A}"/>
+      <thm15:themeFamily xmlns="" xmlns:thm15="http://schemas.microsoft.com/office/thememl/2012/main" name="Office Theme" id="{62F939B6-93AF-4DB8-9C6B-D6C7DFDC589F}" vid="{4A3C46E8-61CC-4603-A589-7422A47A8E4A}"/>
     </a:ext>
   </a:extLst>
 </a:theme>

</xml_diff>

<commit_message>
AHORA SI SUBO LOS CICLOS DE VIDA BIEN VIEJOO
</commit_message>
<xml_diff>
--- a/Actividades/ADA01001/ADA 01001 - copia.docx
+++ b/Actividades/ADA01001/ADA 01001 - copia.docx
@@ -18,16 +18,16 @@
           <w:lang w:eastAsia="es-ES"/>
         </w:rPr>
         <w:drawing>
-          <wp:anchor distT="0" distB="0" distL="114300" distR="114300" simplePos="0" relativeHeight="251657216" behindDoc="0" locked="0" layoutInCell="1" allowOverlap="1" wp14:anchorId="5FE20AFA" wp14:editId="7DCC07EF">
+          <wp:anchor distT="0" distB="0" distL="114300" distR="114300" simplePos="0" relativeHeight="251657216" behindDoc="0" locked="0" layoutInCell="1" allowOverlap="1" wp14:anchorId="5FE20AFA" wp14:editId="62E699E5">
             <wp:simplePos x="0" y="0"/>
             <wp:positionH relativeFrom="margin">
-              <wp:posOffset>5067300</wp:posOffset>
+              <wp:posOffset>5071745</wp:posOffset>
             </wp:positionH>
             <wp:positionV relativeFrom="paragraph">
-              <wp:posOffset>9525</wp:posOffset>
+              <wp:posOffset>-250190</wp:posOffset>
             </wp:positionV>
-            <wp:extent cx="1485265" cy="1101090"/>
-            <wp:effectExtent l="0" t="0" r="635" b="0"/>
+            <wp:extent cx="1543685" cy="1543685"/>
+            <wp:effectExtent l="0" t="0" r="0" b="0"/>
             <wp:wrapSquare wrapText="bothSides"/>
             <wp:docPr id="1" name="Imagen 1"/>
             <wp:cNvGraphicFramePr>
@@ -50,7 +50,6 @@
                         </a:ext>
                       </a:extLst>
                     </a:blip>
-                    <a:srcRect/>
                     <a:stretch>
                       <a:fillRect/>
                     </a:stretch>
@@ -58,7 +57,7 @@
                   <pic:spPr bwMode="auto">
                     <a:xfrm>
                       <a:off x="0" y="0"/>
-                      <a:ext cx="1485265" cy="1101090"/>
+                      <a:ext cx="1543685" cy="1543685"/>
                     </a:xfrm>
                     <a:prstGeom prst="rect">
                       <a:avLst/>
@@ -87,6 +86,8 @@
         </w:rPr>
         <w:t xml:space="preserve">IEEE 1074 </w:t>
       </w:r>
+      <w:bookmarkStart w:id="0" w:name="_GoBack"/>
+      <w:bookmarkEnd w:id="0"/>
     </w:p>
     <w:p>
       <w:pPr>
@@ -100,7 +101,14 @@
           <w:sz w:val="28"/>
           <w:szCs w:val="28"/>
         </w:rPr>
-        <w:t>Primera entrega 26/6/2019</w:t>
+        <w:t>Segunda entrega 04/09</w:t>
+      </w:r>
+      <w:r>
+        <w:rPr>
+          <w:sz w:val="28"/>
+          <w:szCs w:val="28"/>
+        </w:rPr>
+        <w:t>/2019</w:t>
       </w:r>
     </w:p>
     <w:p>
@@ -212,7 +220,7 @@
               </wp:anchor>
             </w:drawing>
           </mc:Choice>
-          <mc:Fallback xmlns:cx="http://schemas.microsoft.com/office/drawing/2014/chartex" xmlns:cx1="http://schemas.microsoft.com/office/drawing/2015/9/8/chartex" xmlns:cx2="http://schemas.microsoft.com/office/drawing/2015/10/21/chartex" xmlns:cx3="http://schemas.microsoft.com/office/drawing/2016/5/9/chartex" xmlns:cx4="http://schemas.microsoft.com/office/drawing/2016/5/10/chartex" xmlns:cx5="http://schemas.microsoft.com/office/drawing/2016/5/11/chartex" xmlns:cx6="http://schemas.microsoft.com/office/drawing/2016/5/12/chartex" xmlns:cx7="http://schemas.microsoft.com/office/drawing/2016/5/13/chartex" xmlns:cx8="http://schemas.microsoft.com/office/drawing/2016/5/14/chartex" xmlns:aink="http://schemas.microsoft.com/office/drawing/2016/ink" xmlns:am3d="http://schemas.microsoft.com/office/drawing/2017/model3d" xmlns:w15="http://schemas.microsoft.com/office/word/2012/wordml" xmlns:w16cid="http://schemas.microsoft.com/office/word/2016/wordml/cid" xmlns:w16se="http://schemas.microsoft.com/office/word/2015/wordml/symex">
+          <mc:Fallback xmlns:w16se="http://schemas.microsoft.com/office/word/2015/wordml/symex" xmlns:w16cid="http://schemas.microsoft.com/office/word/2016/wordml/cid" xmlns:w15="http://schemas.microsoft.com/office/word/2012/wordml" xmlns:am3d="http://schemas.microsoft.com/office/drawing/2017/model3d" xmlns:aink="http://schemas.microsoft.com/office/drawing/2016/ink" xmlns:cx8="http://schemas.microsoft.com/office/drawing/2016/5/14/chartex" xmlns:cx7="http://schemas.microsoft.com/office/drawing/2016/5/13/chartex" xmlns:cx6="http://schemas.microsoft.com/office/drawing/2016/5/12/chartex" xmlns:cx5="http://schemas.microsoft.com/office/drawing/2016/5/11/chartex" xmlns:cx4="http://schemas.microsoft.com/office/drawing/2016/5/10/chartex" xmlns:cx3="http://schemas.microsoft.com/office/drawing/2016/5/9/chartex" xmlns:cx2="http://schemas.microsoft.com/office/drawing/2015/10/21/chartex" xmlns:cx1="http://schemas.microsoft.com/office/drawing/2015/9/8/chartex" xmlns:cx="http://schemas.microsoft.com/office/drawing/2014/chartex">
             <w:pict>
               <v:line w14:anchorId="6BB44828" id="Conector recto 2" o:spid="_x0000_s1026" style="position:absolute;z-index:251660288;visibility:visible;mso-wrap-style:square;mso-wrap-distance-left:9pt;mso-wrap-distance-top:0;mso-wrap-distance-right:9pt;mso-wrap-distance-bottom:0;mso-position-horizontal:right;mso-position-horizontal-relative:margin;mso-position-vertical:absolute;mso-position-vertical-relative:text" from="479.05pt,29.75pt" to="1009.3pt,29.75pt" o:gfxdata="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" strokecolor="#4472c4 [3204]" strokeweight=".5pt">
                 <v:stroke joinstyle="miter"/>
@@ -1563,8 +1571,6 @@
           <w:szCs w:val="32"/>
         </w:rPr>
       </w:pPr>
-      <w:bookmarkStart w:id="0" w:name="_GoBack"/>
-      <w:bookmarkEnd w:id="0"/>
     </w:p>
     <w:p>
       <w:pPr>
@@ -3105,7 +3111,7 @@
   <a:extraClrSchemeLst/>
   <a:extLst>
     <a:ext uri="{05A4C25C-085E-4340-85A3-A5531E510DB2}">
-      <thm15:themeFamily xmlns="" xmlns:thm15="http://schemas.microsoft.com/office/thememl/2012/main" name="Office Theme" id="{62F939B6-93AF-4DB8-9C6B-D6C7DFDC589F}" vid="{4A3C46E8-61CC-4603-A589-7422A47A8E4A}"/>
+      <thm15:themeFamily xmlns:thm15="http://schemas.microsoft.com/office/thememl/2012/main" xmlns="" name="Office Theme" id="{62F939B6-93AF-4DB8-9C6B-D6C7DFDC589F}" vid="{4A3C46E8-61CC-4603-A589-7422A47A8E4A}"/>
     </a:ext>
   </a:extLst>
 </a:theme>

</xml_diff>

<commit_message>
Subo las cosas que hice ahi de ruta
</commit_message>
<xml_diff>
--- a/Actividades/ADA01001/ADA 01001 - copia.docx
+++ b/Actividades/ADA01001/ADA 01001 - copia.docx
@@ -86,8 +86,6 @@
         </w:rPr>
         <w:t xml:space="preserve">IEEE 1074 </w:t>
       </w:r>
-      <w:bookmarkStart w:id="0" w:name="_GoBack"/>
-      <w:bookmarkEnd w:id="0"/>
     </w:p>
     <w:p>
       <w:pPr>
@@ -665,6 +663,44 @@
     <w:p>
       <w:pPr>
         <w:pStyle w:val="NormalWeb"/>
+        <w:rPr>
+          <w:rFonts w:asciiTheme="majorHAnsi" w:hAnsiTheme="majorHAnsi"/>
+          <w:color w:val="2F5496" w:themeColor="accent1" w:themeShade="BF"/>
+          <w:sz w:val="32"/>
+          <w:szCs w:val="32"/>
+        </w:rPr>
+      </w:pPr>
+      <w:r>
+        <w:rPr>
+          <w:rFonts w:asciiTheme="majorHAnsi" w:hAnsiTheme="majorHAnsi"/>
+          <w:color w:val="2F5496" w:themeColor="accent1" w:themeShade="BF"/>
+          <w:sz w:val="32"/>
+          <w:szCs w:val="32"/>
+        </w:rPr>
+        <w:t>Tercer Avance:</w:t>
+      </w:r>
+    </w:p>
+    <w:p>
+      <w:pPr>
+        <w:pStyle w:val="NormalWeb"/>
+        <w:numPr>
+          <w:ilvl w:val="0"/>
+          <w:numId w:val="7"/>
+        </w:numPr>
+      </w:pPr>
+      <w:r>
+        <w:t>Especificación</w:t>
+      </w:r>
+      <w:r>
+        <w:t xml:space="preserve"> de procesos:</w:t>
+      </w:r>
+      <w:r>
+        <w:t xml:space="preserve"> Se realizaran los diagramas que definen el camino que va a tomar el programa.</w:t>
+      </w:r>
+    </w:p>
+    <w:p>
+      <w:pPr>
+        <w:pStyle w:val="NormalWeb"/>
         <w:ind w:left="720"/>
       </w:pPr>
     </w:p>
@@ -978,6 +1014,7 @@
         </w:numPr>
       </w:pPr>
       <w:r>
+        <w:lastRenderedPageBreak/>
         <w:t>Versión final del software de operarios:</w:t>
       </w:r>
       <w:r>
@@ -1032,7 +1069,6 @@
         </w:numPr>
       </w:pPr>
       <w:r>
-        <w:lastRenderedPageBreak/>
         <w:t>Configuración de SSH:</w:t>
       </w:r>
       <w:r>
@@ -1135,6 +1171,202 @@
         <w:t>login</w:t>
       </w:r>
       <w:proofErr w:type="spellEnd"/>
+    </w:p>
+    <w:p>
+      <w:pPr>
+        <w:pStyle w:val="NormalWeb"/>
+        <w:rPr>
+          <w:rFonts w:asciiTheme="majorHAnsi" w:hAnsiTheme="majorHAnsi"/>
+          <w:color w:val="2F5496" w:themeColor="accent1" w:themeShade="BF"/>
+          <w:sz w:val="32"/>
+          <w:szCs w:val="32"/>
+        </w:rPr>
+      </w:pPr>
+      <w:r>
+        <w:rPr>
+          <w:rFonts w:asciiTheme="majorHAnsi" w:hAnsiTheme="majorHAnsi"/>
+          <w:color w:val="2F5496" w:themeColor="accent1" w:themeShade="BF"/>
+          <w:sz w:val="32"/>
+          <w:szCs w:val="32"/>
+        </w:rPr>
+        <w:t>Tercer Avance:</w:t>
+      </w:r>
+    </w:p>
+    <w:p>
+      <w:pPr>
+        <w:pStyle w:val="NormalWeb"/>
+        <w:numPr>
+          <w:ilvl w:val="0"/>
+          <w:numId w:val="6"/>
+        </w:numPr>
+      </w:pPr>
+      <w:r>
+        <w:t>Sitio web del producto:</w:t>
+      </w:r>
+      <w:r>
+        <w:t xml:space="preserve"> Se realizara la página web del producto para que la utilicen los posibles clientes.</w:t>
+      </w:r>
+    </w:p>
+    <w:p>
+      <w:pPr>
+        <w:pStyle w:val="NormalWeb"/>
+        <w:numPr>
+          <w:ilvl w:val="0"/>
+          <w:numId w:val="6"/>
+        </w:numPr>
+      </w:pPr>
+      <w:r>
+        <w:t>Consultas SQL:</w:t>
+      </w:r>
+      <w:r>
+        <w:t xml:space="preserve"> Se realizaran las consultas de la BBDD proveídas por el docente de la materia Base de Datos.</w:t>
+      </w:r>
+    </w:p>
+    <w:p>
+      <w:pPr>
+        <w:pStyle w:val="NormalWeb"/>
+        <w:numPr>
+          <w:ilvl w:val="0"/>
+          <w:numId w:val="6"/>
+        </w:numPr>
+      </w:pPr>
+      <w:r>
+        <w:t>Versión final de las 3 aplicaciones:</w:t>
+      </w:r>
+      <w:r>
+        <w:t xml:space="preserve"> Se realizaran los últimos cambios y ajustes a las aplicaciones.</w:t>
+      </w:r>
+    </w:p>
+    <w:p>
+      <w:pPr>
+        <w:pStyle w:val="NormalWeb"/>
+        <w:numPr>
+          <w:ilvl w:val="0"/>
+          <w:numId w:val="6"/>
+        </w:numPr>
+      </w:pPr>
+      <w:r>
+        <w:t>Mantenimiento de tabla de actividades y recursos:</w:t>
+      </w:r>
+      <w:r>
+        <w:t xml:space="preserve"> Se actualizarán la tabla de actividades y recursos con los cambios recientes.</w:t>
+      </w:r>
+    </w:p>
+    <w:p>
+      <w:pPr>
+        <w:pStyle w:val="NormalWeb"/>
+        <w:numPr>
+          <w:ilvl w:val="0"/>
+          <w:numId w:val="6"/>
+        </w:numPr>
+      </w:pPr>
+      <w:r>
+        <w:t>Mantenimiento de diagramas PERTT y GANT:</w:t>
+      </w:r>
+      <w:r>
+        <w:t xml:space="preserve"> Se actualizarán los diagramas GANT y PERTT con los cambios recientes.</w:t>
+      </w:r>
+    </w:p>
+    <w:p>
+      <w:pPr>
+        <w:pStyle w:val="NormalWeb"/>
+        <w:numPr>
+          <w:ilvl w:val="0"/>
+          <w:numId w:val="6"/>
+        </w:numPr>
+      </w:pPr>
+      <w:r>
+        <w:t>Documentación de gestión del proyecto:</w:t>
+      </w:r>
+      <w:r>
+        <w:t xml:space="preserve"> Se realizara el documento que registrará la gestión del proyecto realizada por el coordinador.</w:t>
+      </w:r>
+    </w:p>
+    <w:p>
+      <w:pPr>
+        <w:pStyle w:val="NormalWeb"/>
+        <w:numPr>
+          <w:ilvl w:val="0"/>
+          <w:numId w:val="6"/>
+        </w:numPr>
+      </w:pPr>
+      <w:r>
+        <w:t>Documentación de cierre del proyecto:</w:t>
+      </w:r>
+      <w:r>
+        <w:t xml:space="preserve"> Se realizaran un documento con las reflexiones de los integrantes del equipo acerca del proyecto.</w:t>
+      </w:r>
+    </w:p>
+    <w:p>
+      <w:pPr>
+        <w:pStyle w:val="NormalWeb"/>
+        <w:numPr>
+          <w:ilvl w:val="0"/>
+          <w:numId w:val="6"/>
+        </w:numPr>
+      </w:pPr>
+      <w:r>
+        <w:t>Viabilidad del proyecto:</w:t>
+      </w:r>
+      <w:r>
+        <w:t xml:space="preserve"> Se realizara el flujo de fondos VAN y TIR.</w:t>
+      </w:r>
+    </w:p>
+    <w:p>
+      <w:pPr>
+        <w:pStyle w:val="NormalWeb"/>
+        <w:numPr>
+          <w:ilvl w:val="0"/>
+          <w:numId w:val="6"/>
+        </w:numPr>
+      </w:pPr>
+      <w:r>
+        <w:t>Fundamentación de la implementación de seguridad:</w:t>
+      </w:r>
+      <w:r>
+        <w:t xml:space="preserve"> Se realizara la documentación especificando la seguridad de la infraestructura (Antivirus, UPS, firewall).</w:t>
+      </w:r>
+    </w:p>
+    <w:p>
+      <w:pPr>
+        <w:pStyle w:val="NormalWeb"/>
+        <w:numPr>
+          <w:ilvl w:val="0"/>
+          <w:numId w:val="6"/>
+        </w:numPr>
+      </w:pPr>
+      <w:r>
+        <w:t>Contratación del servicio de internet:</w:t>
+      </w:r>
+      <w:r>
+        <w:t xml:space="preserve"> Se realizara el documento fundamentando la contratación del servicio de internet de </w:t>
+      </w:r>
+      <w:proofErr w:type="spellStart"/>
+      <w:r>
+        <w:t>Antel</w:t>
+      </w:r>
+      <w:proofErr w:type="spellEnd"/>
+      <w:r>
+        <w:t>.</w:t>
+      </w:r>
+    </w:p>
+    <w:p>
+      <w:pPr>
+        <w:pStyle w:val="NormalWeb"/>
+        <w:numPr>
+          <w:ilvl w:val="0"/>
+          <w:numId w:val="6"/>
+        </w:numPr>
+      </w:pPr>
+      <w:r>
+        <w:t>Presupuestos versión final:</w:t>
+      </w:r>
+      <w:r>
+        <w:t xml:space="preserve"> </w:t>
+      </w:r>
+      <w:r>
+        <w:t>Se realizara la versión final de los presupuestos.</w:t>
+      </w:r>
     </w:p>
     <w:p>
       <w:pPr>
@@ -1229,7 +1461,6 @@
         <w:pStyle w:val="NormalWeb"/>
         <w:rPr>
           <w:rFonts w:asciiTheme="majorHAnsi" w:hAnsiTheme="majorHAnsi" w:cstheme="majorHAnsi"/>
-          <w:color w:val="2F5496" w:themeColor="accent1" w:themeShade="BF"/>
           <w:sz w:val="32"/>
           <w:szCs w:val="32"/>
         </w:rPr>
@@ -1266,19 +1497,38 @@
         <w:pStyle w:val="NormalWeb"/>
         <w:rPr>
           <w:rFonts w:asciiTheme="majorHAnsi" w:hAnsiTheme="majorHAnsi" w:cstheme="majorHAnsi"/>
-          <w:color w:val="2F5496" w:themeColor="accent1" w:themeShade="BF"/>
-          <w:sz w:val="32"/>
-          <w:szCs w:val="32"/>
-        </w:rPr>
-      </w:pPr>
-      <w:r>
-        <w:rPr>
-          <w:rFonts w:asciiTheme="majorHAnsi" w:hAnsiTheme="majorHAnsi" w:cstheme="majorHAnsi"/>
-          <w:color w:val="2F5496" w:themeColor="accent1" w:themeShade="BF"/>
-          <w:sz w:val="32"/>
-          <w:szCs w:val="32"/>
-        </w:rPr>
-        <w:t>Segundo Avance:</w:t>
+          <w:sz w:val="32"/>
+          <w:szCs w:val="32"/>
+        </w:rPr>
+      </w:pPr>
+    </w:p>
+    <w:p>
+      <w:pPr>
+        <w:pStyle w:val="NormalWeb"/>
+        <w:rPr>
+          <w:rFonts w:asciiTheme="majorHAnsi" w:hAnsiTheme="majorHAnsi" w:cstheme="majorHAnsi"/>
+          <w:color w:val="2F5496" w:themeColor="accent1" w:themeShade="BF"/>
+          <w:sz w:val="32"/>
+          <w:szCs w:val="32"/>
+        </w:rPr>
+      </w:pPr>
+      <w:r>
+        <w:rPr>
+          <w:rFonts w:asciiTheme="majorHAnsi" w:hAnsiTheme="majorHAnsi" w:cstheme="majorHAnsi"/>
+          <w:color w:val="2F5496" w:themeColor="accent1" w:themeShade="BF"/>
+          <w:sz w:val="32"/>
+          <w:szCs w:val="32"/>
+        </w:rPr>
+        <w:t>Segundo Avanc</w:t>
+      </w:r>
+      <w:r>
+        <w:rPr>
+          <w:rFonts w:asciiTheme="majorHAnsi" w:hAnsiTheme="majorHAnsi" w:cstheme="majorHAnsi"/>
+          <w:color w:val="2F5496" w:themeColor="accent1" w:themeShade="BF"/>
+          <w:sz w:val="32"/>
+          <w:szCs w:val="32"/>
+        </w:rPr>
+        <w:t>e:</w:t>
       </w:r>
     </w:p>
     <w:p>
@@ -1300,6 +1550,7 @@
           <w:sz w:val="24"/>
           <w:szCs w:val="24"/>
         </w:rPr>
+        <w:lastRenderedPageBreak/>
         <w:t>Datos de prueba de la BBDD:</w:t>
       </w:r>
       <w:r>
@@ -1370,6 +1621,204 @@
         </w:rPr>
         <w:t xml:space="preserve"> Se testeará la funcionalidad conjunta de las 3 aplicaciones</w:t>
       </w:r>
+    </w:p>
+    <w:p>
+      <w:pPr>
+        <w:rPr>
+          <w:rFonts w:ascii="Times New Roman" w:hAnsi="Times New Roman" w:cs="Times New Roman"/>
+          <w:sz w:val="24"/>
+          <w:szCs w:val="24"/>
+        </w:rPr>
+      </w:pPr>
+    </w:p>
+    <w:p>
+      <w:pPr>
+        <w:rPr>
+          <w:rFonts w:asciiTheme="majorHAnsi" w:hAnsiTheme="majorHAnsi" w:cs="Times New Roman"/>
+          <w:color w:val="1F3864" w:themeColor="accent1" w:themeShade="80"/>
+          <w:sz w:val="32"/>
+          <w:szCs w:val="32"/>
+        </w:rPr>
+      </w:pPr>
+      <w:r>
+        <w:rPr>
+          <w:rFonts w:asciiTheme="majorHAnsi" w:hAnsiTheme="majorHAnsi" w:cs="Times New Roman"/>
+          <w:color w:val="1F3864" w:themeColor="accent1" w:themeShade="80"/>
+          <w:sz w:val="32"/>
+          <w:szCs w:val="32"/>
+        </w:rPr>
+        <w:t>Tercer Avance:</w:t>
+      </w:r>
+    </w:p>
+    <w:p>
+      <w:pPr>
+        <w:pStyle w:val="Prrafodelista"/>
+        <w:numPr>
+          <w:ilvl w:val="0"/>
+          <w:numId w:val="8"/>
+        </w:numPr>
+        <w:rPr>
+          <w:rFonts w:ascii="Times New Roman" w:hAnsi="Times New Roman" w:cs="Times New Roman"/>
+          <w:sz w:val="24"/>
+          <w:szCs w:val="24"/>
+        </w:rPr>
+      </w:pPr>
+      <w:r>
+        <w:rPr>
+          <w:rFonts w:ascii="Times New Roman" w:hAnsi="Times New Roman" w:cs="Times New Roman"/>
+          <w:sz w:val="24"/>
+          <w:szCs w:val="24"/>
+        </w:rPr>
+        <w:t xml:space="preserve">Plan de </w:t>
+      </w:r>
+      <w:proofErr w:type="spellStart"/>
+      <w:r>
+        <w:rPr>
+          <w:rFonts w:ascii="Times New Roman" w:hAnsi="Times New Roman" w:cs="Times New Roman"/>
+          <w:sz w:val="24"/>
+          <w:szCs w:val="24"/>
+        </w:rPr>
+        <w:t>testing</w:t>
+      </w:r>
+      <w:proofErr w:type="spellEnd"/>
+      <w:r>
+        <w:rPr>
+          <w:rFonts w:ascii="Times New Roman" w:hAnsi="Times New Roman" w:cs="Times New Roman"/>
+          <w:sz w:val="24"/>
+          <w:szCs w:val="24"/>
+        </w:rPr>
+        <w:t>:</w:t>
+      </w:r>
+      <w:r>
+        <w:rPr>
+          <w:rFonts w:ascii="Times New Roman" w:hAnsi="Times New Roman" w:cs="Times New Roman"/>
+          <w:sz w:val="24"/>
+          <w:szCs w:val="24"/>
+        </w:rPr>
+        <w:t xml:space="preserve"> Se realizaran los documentos de testeo Caja blanca y Caja negra.</w:t>
+      </w:r>
+    </w:p>
+    <w:p>
+      <w:pPr>
+        <w:pStyle w:val="Prrafodelista"/>
+        <w:numPr>
+          <w:ilvl w:val="0"/>
+          <w:numId w:val="8"/>
+        </w:numPr>
+        <w:rPr>
+          <w:rFonts w:ascii="Times New Roman" w:hAnsi="Times New Roman" w:cs="Times New Roman"/>
+          <w:sz w:val="24"/>
+          <w:szCs w:val="24"/>
+        </w:rPr>
+      </w:pPr>
+      <w:r>
+        <w:rPr>
+          <w:rFonts w:ascii="Times New Roman" w:hAnsi="Times New Roman" w:cs="Times New Roman"/>
+          <w:sz w:val="24"/>
+          <w:szCs w:val="24"/>
+        </w:rPr>
+        <w:t>Casos de prueba:</w:t>
+      </w:r>
+      <w:r>
+        <w:rPr>
+          <w:rFonts w:ascii="Times New Roman" w:hAnsi="Times New Roman" w:cs="Times New Roman"/>
+          <w:sz w:val="24"/>
+          <w:szCs w:val="24"/>
+        </w:rPr>
+        <w:t xml:space="preserve"> Se realizara la documentación de los datos de prueba de la aplicación</w:t>
+      </w:r>
+    </w:p>
+    <w:p>
+      <w:pPr>
+        <w:pStyle w:val="Prrafodelista"/>
+        <w:numPr>
+          <w:ilvl w:val="0"/>
+          <w:numId w:val="8"/>
+        </w:numPr>
+        <w:rPr>
+          <w:rFonts w:ascii="Times New Roman" w:hAnsi="Times New Roman" w:cs="Times New Roman"/>
+          <w:sz w:val="24"/>
+          <w:szCs w:val="24"/>
+        </w:rPr>
+      </w:pPr>
+      <w:r>
+        <w:rPr>
+          <w:rFonts w:ascii="Times New Roman" w:hAnsi="Times New Roman" w:cs="Times New Roman"/>
+          <w:sz w:val="24"/>
+          <w:szCs w:val="24"/>
+        </w:rPr>
+        <w:t>Datos de prueba de la DDBB:</w:t>
+      </w:r>
+      <w:r>
+        <w:rPr>
+          <w:rFonts w:ascii="Times New Roman" w:hAnsi="Times New Roman" w:cs="Times New Roman"/>
+          <w:sz w:val="24"/>
+          <w:szCs w:val="24"/>
+        </w:rPr>
+        <w:t xml:space="preserve"> Se cargaran los datos de prueba de la BBDD</w:t>
+      </w:r>
+    </w:p>
+    <w:p>
+      <w:pPr>
+        <w:pStyle w:val="Prrafodelista"/>
+        <w:numPr>
+          <w:ilvl w:val="0"/>
+          <w:numId w:val="8"/>
+        </w:numPr>
+        <w:rPr>
+          <w:rFonts w:ascii="Times New Roman" w:hAnsi="Times New Roman" w:cs="Times New Roman"/>
+          <w:sz w:val="24"/>
+          <w:szCs w:val="24"/>
+        </w:rPr>
+      </w:pPr>
+      <w:r>
+        <w:rPr>
+          <w:rFonts w:ascii="Times New Roman" w:hAnsi="Times New Roman" w:cs="Times New Roman"/>
+          <w:sz w:val="24"/>
+          <w:szCs w:val="24"/>
+        </w:rPr>
+        <w:t>Prueba unitaria de las 3 aplicaciones:</w:t>
+      </w:r>
+      <w:r>
+        <w:rPr>
+          <w:rFonts w:ascii="Times New Roman" w:hAnsi="Times New Roman" w:cs="Times New Roman"/>
+          <w:sz w:val="24"/>
+          <w:szCs w:val="24"/>
+        </w:rPr>
+        <w:t xml:space="preserve"> Se realizaran las pruebas de funcionamiento de las aplicaciones</w:t>
+      </w:r>
+    </w:p>
+    <w:p>
+      <w:pPr>
+        <w:pStyle w:val="Prrafodelista"/>
+        <w:numPr>
+          <w:ilvl w:val="0"/>
+          <w:numId w:val="8"/>
+        </w:numPr>
+        <w:rPr>
+          <w:rFonts w:ascii="Times New Roman" w:hAnsi="Times New Roman" w:cs="Times New Roman"/>
+          <w:sz w:val="24"/>
+          <w:szCs w:val="24"/>
+        </w:rPr>
+      </w:pPr>
+      <w:r>
+        <w:rPr>
+          <w:rFonts w:ascii="Times New Roman" w:hAnsi="Times New Roman" w:cs="Times New Roman"/>
+          <w:sz w:val="24"/>
+          <w:szCs w:val="24"/>
+        </w:rPr>
+        <w:t>Configuración de red, firewall y servicios: Se realizaran las configuraciones de red, firewall y servicios.</w:t>
+      </w:r>
+    </w:p>
+    <w:p>
+      <w:pPr>
+        <w:pStyle w:val="Prrafodelista"/>
+        <w:rPr>
+          <w:rFonts w:ascii="Times New Roman" w:hAnsi="Times New Roman" w:cs="Times New Roman"/>
+          <w:sz w:val="24"/>
+          <w:szCs w:val="24"/>
+        </w:rPr>
+      </w:pPr>
     </w:p>
     <w:p>
       <w:pPr>
@@ -1544,32 +1993,265 @@
         <w:pStyle w:val="NormalWeb"/>
         <w:rPr>
           <w:rFonts w:asciiTheme="majorHAnsi" w:hAnsiTheme="majorHAnsi"/>
-          <w:b/>
-          <w:sz w:val="32"/>
-          <w:szCs w:val="32"/>
-        </w:rPr>
-      </w:pPr>
-    </w:p>
-    <w:p>
-      <w:pPr>
-        <w:pStyle w:val="NormalWeb"/>
+          <w:color w:val="2F5496" w:themeColor="accent1" w:themeShade="BF"/>
+          <w:sz w:val="32"/>
+          <w:szCs w:val="32"/>
+        </w:rPr>
+      </w:pPr>
+      <w:bookmarkStart w:id="0" w:name="_GoBack"/>
+      <w:r>
         <w:rPr>
           <w:rFonts w:asciiTheme="majorHAnsi" w:hAnsiTheme="majorHAnsi"/>
-          <w:b/>
-          <w:sz w:val="32"/>
-          <w:szCs w:val="32"/>
-        </w:rPr>
-      </w:pPr>
-    </w:p>
-    <w:p>
-      <w:pPr>
-        <w:pStyle w:val="NormalWeb"/>
-        <w:rPr>
-          <w:rFonts w:asciiTheme="majorHAnsi" w:hAnsiTheme="majorHAnsi"/>
-          <w:b/>
-          <w:sz w:val="32"/>
-          <w:szCs w:val="32"/>
-        </w:rPr>
+          <w:color w:val="2F5496" w:themeColor="accent1" w:themeShade="BF"/>
+          <w:sz w:val="32"/>
+          <w:szCs w:val="32"/>
+        </w:rPr>
+        <w:t>Tercer Avance:</w:t>
+      </w:r>
+    </w:p>
+    <w:p>
+      <w:pPr>
+        <w:pStyle w:val="NormalWeb"/>
+        <w:numPr>
+          <w:ilvl w:val="0"/>
+          <w:numId w:val="4"/>
+        </w:numPr>
+      </w:pPr>
+      <w:r>
+        <w:t>Manuales de manipulación por perfiles de usuario:</w:t>
+      </w:r>
+      <w:r>
+        <w:t xml:space="preserve"> Se realizaran los manuales de usuario</w:t>
+      </w:r>
+    </w:p>
+    <w:p>
+      <w:pPr>
+        <w:pStyle w:val="NormalWeb"/>
+        <w:numPr>
+          <w:ilvl w:val="0"/>
+          <w:numId w:val="4"/>
+        </w:numPr>
+      </w:pPr>
+      <w:r>
+        <w:t>Manual de instalación del sistema:</w:t>
+      </w:r>
+      <w:r>
+        <w:t xml:space="preserve"> Se realizara el manual de instalación del sistema</w:t>
+      </w:r>
+    </w:p>
+    <w:p>
+      <w:pPr>
+        <w:pStyle w:val="NormalWeb"/>
+        <w:numPr>
+          <w:ilvl w:val="0"/>
+          <w:numId w:val="4"/>
+        </w:numPr>
+      </w:pPr>
+      <w:r>
+        <w:t>Manuales de administración del sistema:</w:t>
+      </w:r>
+      <w:r>
+        <w:t xml:space="preserve"> </w:t>
+      </w:r>
+      <w:r>
+        <w:t>Se re</w:t>
+      </w:r>
+      <w:r>
+        <w:t>alizaran los manuales de administración del sistema</w:t>
+      </w:r>
+    </w:p>
+    <w:p>
+      <w:pPr>
+        <w:pStyle w:val="NormalWeb"/>
+        <w:numPr>
+          <w:ilvl w:val="0"/>
+          <w:numId w:val="4"/>
+        </w:numPr>
+      </w:pPr>
+      <w:proofErr w:type="spellStart"/>
+      <w:r>
+        <w:t>Videotutoriales</w:t>
+      </w:r>
+      <w:proofErr w:type="spellEnd"/>
+      <w:r>
+        <w:t>:</w:t>
+      </w:r>
+      <w:r>
+        <w:t xml:space="preserve"> Se realizaran los videos explicativos de las aplicaciones</w:t>
+      </w:r>
+    </w:p>
+    <w:p>
+      <w:pPr>
+        <w:pStyle w:val="NormalWeb"/>
+        <w:numPr>
+          <w:ilvl w:val="0"/>
+          <w:numId w:val="4"/>
+        </w:numPr>
+      </w:pPr>
+      <w:proofErr w:type="spellStart"/>
+      <w:r>
+        <w:t>Implementacion</w:t>
+      </w:r>
+      <w:proofErr w:type="spellEnd"/>
+      <w:r>
+        <w:t xml:space="preserve"> de las vistas:</w:t>
+      </w:r>
+      <w:r>
+        <w:t xml:space="preserve"> se realizaran las vistas dentro de la BBDD</w:t>
+      </w:r>
+    </w:p>
+    <w:p>
+      <w:pPr>
+        <w:pStyle w:val="NormalWeb"/>
+        <w:numPr>
+          <w:ilvl w:val="0"/>
+          <w:numId w:val="4"/>
+        </w:numPr>
+      </w:pPr>
+      <w:proofErr w:type="spellStart"/>
+      <w:r>
+        <w:t>Instalacion</w:t>
+      </w:r>
+      <w:proofErr w:type="spellEnd"/>
+      <w:r>
+        <w:t xml:space="preserve"> de la BBDD:</w:t>
+      </w:r>
+      <w:r>
+        <w:t xml:space="preserve"> Se instalara la BBDD en las terminales del cliente</w:t>
+      </w:r>
+    </w:p>
+    <w:p>
+      <w:pPr>
+        <w:pStyle w:val="NormalWeb"/>
+        <w:numPr>
+          <w:ilvl w:val="0"/>
+          <w:numId w:val="4"/>
+        </w:numPr>
+      </w:pPr>
+      <w:proofErr w:type="spellStart"/>
+      <w:r>
+        <w:t>Instalacion</w:t>
+      </w:r>
+      <w:proofErr w:type="spellEnd"/>
+      <w:r>
+        <w:t xml:space="preserve"> de las 3 aplicaciones:</w:t>
+      </w:r>
+      <w:r>
+        <w:t xml:space="preserve"> Se instalaran las aplicaciones en las terminales del cliente</w:t>
+      </w:r>
+    </w:p>
+    <w:p>
+      <w:pPr>
+        <w:pStyle w:val="NormalWeb"/>
+        <w:numPr>
+          <w:ilvl w:val="0"/>
+          <w:numId w:val="4"/>
+        </w:numPr>
+      </w:pPr>
+      <w:proofErr w:type="spellStart"/>
+      <w:r>
+        <w:t>Instalacion</w:t>
+      </w:r>
+      <w:proofErr w:type="spellEnd"/>
+      <w:r>
+        <w:t xml:space="preserve"> del sistema operativo:</w:t>
+      </w:r>
+      <w:r>
+        <w:t xml:space="preserve"> Se instalara el sistema operativo utilizado en las terminales del cliente</w:t>
+      </w:r>
+    </w:p>
+    <w:p>
+      <w:pPr>
+        <w:pStyle w:val="NormalWeb"/>
+        <w:numPr>
+          <w:ilvl w:val="0"/>
+          <w:numId w:val="4"/>
+        </w:numPr>
+      </w:pPr>
+      <w:proofErr w:type="spellStart"/>
+      <w:r>
+        <w:t>Instalacion</w:t>
+      </w:r>
+      <w:proofErr w:type="spellEnd"/>
+      <w:r>
+        <w:t xml:space="preserve"> del script:</w:t>
+      </w:r>
+      <w:r>
+        <w:t xml:space="preserve"> Se instalara el script de administración del servidor en las terminales del cliente</w:t>
+      </w:r>
+    </w:p>
+    <w:p>
+      <w:pPr>
+        <w:pStyle w:val="NormalWeb"/>
+        <w:numPr>
+          <w:ilvl w:val="0"/>
+          <w:numId w:val="4"/>
+        </w:numPr>
+      </w:pPr>
+      <w:proofErr w:type="spellStart"/>
+      <w:r>
+        <w:t>Instalacion</w:t>
+      </w:r>
+      <w:proofErr w:type="spellEnd"/>
+      <w:r>
+        <w:t xml:space="preserve"> de </w:t>
+      </w:r>
+      <w:proofErr w:type="spellStart"/>
+      <w:r>
+        <w:t>Informix</w:t>
+      </w:r>
+      <w:proofErr w:type="spellEnd"/>
+      <w:r>
+        <w:t>:</w:t>
+      </w:r>
+      <w:r>
+        <w:t xml:space="preserve"> Se instalara </w:t>
+      </w:r>
+      <w:proofErr w:type="spellStart"/>
+      <w:r>
+        <w:t>informix</w:t>
+      </w:r>
+      <w:proofErr w:type="spellEnd"/>
+      <w:r>
+        <w:t xml:space="preserve"> si el cliente los necesita</w:t>
+      </w:r>
+    </w:p>
+    <w:p>
+      <w:pPr>
+        <w:pStyle w:val="NormalWeb"/>
+        <w:numPr>
+          <w:ilvl w:val="0"/>
+          <w:numId w:val="4"/>
+        </w:numPr>
+      </w:pPr>
+      <w:proofErr w:type="spellStart"/>
+      <w:r>
+        <w:t>Implementacion</w:t>
+      </w:r>
+      <w:proofErr w:type="spellEnd"/>
+      <w:r>
+        <w:t xml:space="preserve"> del script del servidor de </w:t>
+      </w:r>
+      <w:proofErr w:type="spellStart"/>
+      <w:r>
+        <w:t>computos</w:t>
+      </w:r>
+      <w:proofErr w:type="spellEnd"/>
+      <w:r>
+        <w:t>:</w:t>
+      </w:r>
+    </w:p>
+    <w:bookmarkEnd w:id="0"/>
+    <w:p>
+      <w:pPr>
+        <w:pStyle w:val="NormalWeb"/>
+        <w:ind w:left="720"/>
+      </w:pPr>
+    </w:p>
+    <w:p>
+      <w:pPr>
+        <w:pStyle w:val="NormalWeb"/>
+        <w:ind w:left="720"/>
       </w:pPr>
     </w:p>
     <w:p>
@@ -1592,7 +2274,6 @@
           <w:sz w:val="32"/>
           <w:szCs w:val="32"/>
         </w:rPr>
-        <w:lastRenderedPageBreak/>
         <w:t>6</w:t>
       </w:r>
       <w:r>
@@ -1727,6 +2408,53 @@
           <w:szCs w:val="32"/>
         </w:rPr>
         <w:t>:</w:t>
+      </w:r>
+    </w:p>
+    <w:p>
+      <w:pPr>
+        <w:pStyle w:val="NormalWeb"/>
+        <w:rPr>
+          <w:rFonts w:asciiTheme="majorHAnsi" w:hAnsiTheme="majorHAnsi" w:cstheme="majorHAnsi"/>
+          <w:sz w:val="32"/>
+          <w:szCs w:val="32"/>
+        </w:rPr>
+      </w:pPr>
+      <w:r>
+        <w:rPr>
+          <w:rFonts w:asciiTheme="majorHAnsi" w:hAnsiTheme="majorHAnsi" w:cstheme="majorHAnsi"/>
+          <w:sz w:val="32"/>
+          <w:szCs w:val="32"/>
+        </w:rPr>
+        <w:t>SIN ACTIVIDADES</w:t>
+      </w:r>
+    </w:p>
+    <w:p>
+      <w:pPr>
+        <w:pStyle w:val="NormalWeb"/>
+        <w:rPr>
+          <w:rFonts w:asciiTheme="majorHAnsi" w:hAnsiTheme="majorHAnsi" w:cstheme="majorHAnsi"/>
+          <w:color w:val="2F5496" w:themeColor="accent1" w:themeShade="BF"/>
+          <w:sz w:val="32"/>
+          <w:szCs w:val="32"/>
+        </w:rPr>
+      </w:pPr>
+      <w:r>
+        <w:rPr>
+          <w:rFonts w:asciiTheme="majorHAnsi" w:hAnsiTheme="majorHAnsi" w:cstheme="majorHAnsi"/>
+          <w:color w:val="2F5496" w:themeColor="accent1" w:themeShade="BF"/>
+          <w:sz w:val="32"/>
+          <w:szCs w:val="32"/>
+        </w:rPr>
+        <w:t>Tercer</w:t>
+      </w:r>
+      <w:r>
+        <w:rPr>
+          <w:rFonts w:asciiTheme="majorHAnsi" w:hAnsiTheme="majorHAnsi" w:cstheme="majorHAnsi"/>
+          <w:color w:val="2F5496" w:themeColor="accent1" w:themeShade="BF"/>
+          <w:sz w:val="32"/>
+          <w:szCs w:val="32"/>
+        </w:rPr>
+        <w:t xml:space="preserve"> Avance:</w:t>
       </w:r>
     </w:p>
     <w:p>
@@ -1796,6 +2524,119 @@
 <file path=word/numbering.xml><?xml version="1.0" encoding="utf-8"?>
 <w:numbering xmlns:wpc="http://schemas.microsoft.com/office/word/2010/wordprocessingCanvas" xmlns:mc="http://schemas.openxmlformats.org/markup-compatibility/2006" xmlns:o="urn:schemas-microsoft-com:office:office" xmlns:r="http://schemas.openxmlformats.org/officeDocument/2006/relationships" xmlns:m="http://schemas.openxmlformats.org/officeDocument/2006/math" xmlns:v="urn:schemas-microsoft-com:vml" xmlns:wp14="http://schemas.microsoft.com/office/word/2010/wordprocessingDrawing" xmlns:wp="http://schemas.openxmlformats.org/drawingml/2006/wordprocessingDrawing" xmlns:w10="urn:schemas-microsoft-com:office:word" xmlns:w="http://schemas.openxmlformats.org/wordprocessingml/2006/main" xmlns:w14="http://schemas.microsoft.com/office/word/2010/wordml" xmlns:wpg="http://schemas.microsoft.com/office/word/2010/wordprocessingGroup" xmlns:wpi="http://schemas.microsoft.com/office/word/2010/wordprocessingInk" xmlns:wne="http://schemas.microsoft.com/office/word/2006/wordml" xmlns:wps="http://schemas.microsoft.com/office/word/2010/wordprocessingShape" mc:Ignorable="w14 wp14">
   <w:abstractNum w:abstractNumId="0">
+    <w:nsid w:val="01A70EDF"/>
+    <w:multiLevelType w:val="hybridMultilevel"/>
+    <w:tmpl w:val="6D084982"/>
+    <w:lvl w:ilvl="0" w:tplc="0C0A0001">
+      <w:start w:val="1"/>
+      <w:numFmt w:val="bullet"/>
+      <w:lvlText w:val=""/>
+      <w:lvlJc w:val="left"/>
+      <w:pPr>
+        <w:ind w:left="720" w:hanging="360"/>
+      </w:pPr>
+      <w:rPr>
+        <w:rFonts w:ascii="Symbol" w:hAnsi="Symbol" w:hint="default"/>
+      </w:rPr>
+    </w:lvl>
+    <w:lvl w:ilvl="1" w:tplc="0C0A0003" w:tentative="1">
+      <w:start w:val="1"/>
+      <w:numFmt w:val="bullet"/>
+      <w:lvlText w:val="o"/>
+      <w:lvlJc w:val="left"/>
+      <w:pPr>
+        <w:ind w:left="1440" w:hanging="360"/>
+      </w:pPr>
+      <w:rPr>
+        <w:rFonts w:ascii="Courier New" w:hAnsi="Courier New" w:cs="Courier New" w:hint="default"/>
+      </w:rPr>
+    </w:lvl>
+    <w:lvl w:ilvl="2" w:tplc="0C0A0005" w:tentative="1">
+      <w:start w:val="1"/>
+      <w:numFmt w:val="bullet"/>
+      <w:lvlText w:val=""/>
+      <w:lvlJc w:val="left"/>
+      <w:pPr>
+        <w:ind w:left="2160" w:hanging="360"/>
+      </w:pPr>
+      <w:rPr>
+        <w:rFonts w:ascii="Wingdings" w:hAnsi="Wingdings" w:hint="default"/>
+      </w:rPr>
+    </w:lvl>
+    <w:lvl w:ilvl="3" w:tplc="0C0A0001" w:tentative="1">
+      <w:start w:val="1"/>
+      <w:numFmt w:val="bullet"/>
+      <w:lvlText w:val=""/>
+      <w:lvlJc w:val="left"/>
+      <w:pPr>
+        <w:ind w:left="2880" w:hanging="360"/>
+      </w:pPr>
+      <w:rPr>
+        <w:rFonts w:ascii="Symbol" w:hAnsi="Symbol" w:hint="default"/>
+      </w:rPr>
+    </w:lvl>
+    <w:lvl w:ilvl="4" w:tplc="0C0A0003" w:tentative="1">
+      <w:start w:val="1"/>
+      <w:numFmt w:val="bullet"/>
+      <w:lvlText w:val="o"/>
+      <w:lvlJc w:val="left"/>
+      <w:pPr>
+        <w:ind w:left="3600" w:hanging="360"/>
+      </w:pPr>
+      <w:rPr>
+        <w:rFonts w:ascii="Courier New" w:hAnsi="Courier New" w:cs="Courier New" w:hint="default"/>
+      </w:rPr>
+    </w:lvl>
+    <w:lvl w:ilvl="5" w:tplc="0C0A0005" w:tentative="1">
+      <w:start w:val="1"/>
+      <w:numFmt w:val="bullet"/>
+      <w:lvlText w:val=""/>
+      <w:lvlJc w:val="left"/>
+      <w:pPr>
+        <w:ind w:left="4320" w:hanging="360"/>
+      </w:pPr>
+      <w:rPr>
+        <w:rFonts w:ascii="Wingdings" w:hAnsi="Wingdings" w:hint="default"/>
+      </w:rPr>
+    </w:lvl>
+    <w:lvl w:ilvl="6" w:tplc="0C0A0001" w:tentative="1">
+      <w:start w:val="1"/>
+      <w:numFmt w:val="bullet"/>
+      <w:lvlText w:val=""/>
+      <w:lvlJc w:val="left"/>
+      <w:pPr>
+        <w:ind w:left="5040" w:hanging="360"/>
+      </w:pPr>
+      <w:rPr>
+        <w:rFonts w:ascii="Symbol" w:hAnsi="Symbol" w:hint="default"/>
+      </w:rPr>
+    </w:lvl>
+    <w:lvl w:ilvl="7" w:tplc="0C0A0003" w:tentative="1">
+      <w:start w:val="1"/>
+      <w:numFmt w:val="bullet"/>
+      <w:lvlText w:val="o"/>
+      <w:lvlJc w:val="left"/>
+      <w:pPr>
+        <w:ind w:left="5760" w:hanging="360"/>
+      </w:pPr>
+      <w:rPr>
+        <w:rFonts w:ascii="Courier New" w:hAnsi="Courier New" w:cs="Courier New" w:hint="default"/>
+      </w:rPr>
+    </w:lvl>
+    <w:lvl w:ilvl="8" w:tplc="0C0A0005" w:tentative="1">
+      <w:start w:val="1"/>
+      <w:numFmt w:val="bullet"/>
+      <w:lvlText w:val=""/>
+      <w:lvlJc w:val="left"/>
+      <w:pPr>
+        <w:ind w:left="6480" w:hanging="360"/>
+      </w:pPr>
+      <w:rPr>
+        <w:rFonts w:ascii="Wingdings" w:hAnsi="Wingdings" w:hint="default"/>
+      </w:rPr>
+    </w:lvl>
+  </w:abstractNum>
+  <w:abstractNum w:abstractNumId="1">
     <w:nsid w:val="03BC7462"/>
     <w:multiLevelType w:val="hybridMultilevel"/>
     <w:tmpl w:val="36DC063A"/>
@@ -1908,7 +2749,120 @@
       </w:rPr>
     </w:lvl>
   </w:abstractNum>
-  <w:abstractNum w:abstractNumId="1">
+  <w:abstractNum w:abstractNumId="2">
+    <w:nsid w:val="126C731C"/>
+    <w:multiLevelType w:val="hybridMultilevel"/>
+    <w:tmpl w:val="B5E6D658"/>
+    <w:lvl w:ilvl="0" w:tplc="0C0A0001">
+      <w:start w:val="1"/>
+      <w:numFmt w:val="bullet"/>
+      <w:lvlText w:val=""/>
+      <w:lvlJc w:val="left"/>
+      <w:pPr>
+        <w:ind w:left="720" w:hanging="360"/>
+      </w:pPr>
+      <w:rPr>
+        <w:rFonts w:ascii="Symbol" w:hAnsi="Symbol" w:hint="default"/>
+      </w:rPr>
+    </w:lvl>
+    <w:lvl w:ilvl="1" w:tplc="0C0A0003" w:tentative="1">
+      <w:start w:val="1"/>
+      <w:numFmt w:val="bullet"/>
+      <w:lvlText w:val="o"/>
+      <w:lvlJc w:val="left"/>
+      <w:pPr>
+        <w:ind w:left="1440" w:hanging="360"/>
+      </w:pPr>
+      <w:rPr>
+        <w:rFonts w:ascii="Courier New" w:hAnsi="Courier New" w:cs="Courier New" w:hint="default"/>
+      </w:rPr>
+    </w:lvl>
+    <w:lvl w:ilvl="2" w:tplc="0C0A0005" w:tentative="1">
+      <w:start w:val="1"/>
+      <w:numFmt w:val="bullet"/>
+      <w:lvlText w:val=""/>
+      <w:lvlJc w:val="left"/>
+      <w:pPr>
+        <w:ind w:left="2160" w:hanging="360"/>
+      </w:pPr>
+      <w:rPr>
+        <w:rFonts w:ascii="Wingdings" w:hAnsi="Wingdings" w:hint="default"/>
+      </w:rPr>
+    </w:lvl>
+    <w:lvl w:ilvl="3" w:tplc="0C0A0001" w:tentative="1">
+      <w:start w:val="1"/>
+      <w:numFmt w:val="bullet"/>
+      <w:lvlText w:val=""/>
+      <w:lvlJc w:val="left"/>
+      <w:pPr>
+        <w:ind w:left="2880" w:hanging="360"/>
+      </w:pPr>
+      <w:rPr>
+        <w:rFonts w:ascii="Symbol" w:hAnsi="Symbol" w:hint="default"/>
+      </w:rPr>
+    </w:lvl>
+    <w:lvl w:ilvl="4" w:tplc="0C0A0003" w:tentative="1">
+      <w:start w:val="1"/>
+      <w:numFmt w:val="bullet"/>
+      <w:lvlText w:val="o"/>
+      <w:lvlJc w:val="left"/>
+      <w:pPr>
+        <w:ind w:left="3600" w:hanging="360"/>
+      </w:pPr>
+      <w:rPr>
+        <w:rFonts w:ascii="Courier New" w:hAnsi="Courier New" w:cs="Courier New" w:hint="default"/>
+      </w:rPr>
+    </w:lvl>
+    <w:lvl w:ilvl="5" w:tplc="0C0A0005" w:tentative="1">
+      <w:start w:val="1"/>
+      <w:numFmt w:val="bullet"/>
+      <w:lvlText w:val=""/>
+      <w:lvlJc w:val="left"/>
+      <w:pPr>
+        <w:ind w:left="4320" w:hanging="360"/>
+      </w:pPr>
+      <w:rPr>
+        <w:rFonts w:ascii="Wingdings" w:hAnsi="Wingdings" w:hint="default"/>
+      </w:rPr>
+    </w:lvl>
+    <w:lvl w:ilvl="6" w:tplc="0C0A0001" w:tentative="1">
+      <w:start w:val="1"/>
+      <w:numFmt w:val="bullet"/>
+      <w:lvlText w:val=""/>
+      <w:lvlJc w:val="left"/>
+      <w:pPr>
+        <w:ind w:left="5040" w:hanging="360"/>
+      </w:pPr>
+      <w:rPr>
+        <w:rFonts w:ascii="Symbol" w:hAnsi="Symbol" w:hint="default"/>
+      </w:rPr>
+    </w:lvl>
+    <w:lvl w:ilvl="7" w:tplc="0C0A0003" w:tentative="1">
+      <w:start w:val="1"/>
+      <w:numFmt w:val="bullet"/>
+      <w:lvlText w:val="o"/>
+      <w:lvlJc w:val="left"/>
+      <w:pPr>
+        <w:ind w:left="5760" w:hanging="360"/>
+      </w:pPr>
+      <w:rPr>
+        <w:rFonts w:ascii="Courier New" w:hAnsi="Courier New" w:cs="Courier New" w:hint="default"/>
+      </w:rPr>
+    </w:lvl>
+    <w:lvl w:ilvl="8" w:tplc="0C0A0005" w:tentative="1">
+      <w:start w:val="1"/>
+      <w:numFmt w:val="bullet"/>
+      <w:lvlText w:val=""/>
+      <w:lvlJc w:val="left"/>
+      <w:pPr>
+        <w:ind w:left="6480" w:hanging="360"/>
+      </w:pPr>
+      <w:rPr>
+        <w:rFonts w:ascii="Wingdings" w:hAnsi="Wingdings" w:hint="default"/>
+      </w:rPr>
+    </w:lvl>
+  </w:abstractNum>
+  <w:abstractNum w:abstractNumId="3">
     <w:nsid w:val="14FD566B"/>
     <w:multiLevelType w:val="hybridMultilevel"/>
     <w:tmpl w:val="15025C12"/>
@@ -2021,10 +2975,10 @@
       </w:rPr>
     </w:lvl>
   </w:abstractNum>
-  <w:abstractNum w:abstractNumId="2">
+  <w:abstractNum w:abstractNumId="4">
     <w:nsid w:val="17D02F24"/>
     <w:multiLevelType w:val="hybridMultilevel"/>
-    <w:tmpl w:val="45A40AA0"/>
+    <w:tmpl w:val="4336FF2A"/>
     <w:lvl w:ilvl="0" w:tplc="0C0A0001">
       <w:start w:val="1"/>
       <w:numFmt w:val="bullet"/>
@@ -2134,7 +3088,120 @@
       </w:rPr>
     </w:lvl>
   </w:abstractNum>
-  <w:abstractNum w:abstractNumId="3">
+  <w:abstractNum w:abstractNumId="5">
+    <w:nsid w:val="32AB03FC"/>
+    <w:multiLevelType w:val="hybridMultilevel"/>
+    <w:tmpl w:val="346C9AFE"/>
+    <w:lvl w:ilvl="0" w:tplc="0C0A0001">
+      <w:start w:val="1"/>
+      <w:numFmt w:val="bullet"/>
+      <w:lvlText w:val=""/>
+      <w:lvlJc w:val="left"/>
+      <w:pPr>
+        <w:ind w:left="720" w:hanging="360"/>
+      </w:pPr>
+      <w:rPr>
+        <w:rFonts w:ascii="Symbol" w:hAnsi="Symbol" w:hint="default"/>
+      </w:rPr>
+    </w:lvl>
+    <w:lvl w:ilvl="1" w:tplc="0C0A0003" w:tentative="1">
+      <w:start w:val="1"/>
+      <w:numFmt w:val="bullet"/>
+      <w:lvlText w:val="o"/>
+      <w:lvlJc w:val="left"/>
+      <w:pPr>
+        <w:ind w:left="1440" w:hanging="360"/>
+      </w:pPr>
+      <w:rPr>
+        <w:rFonts w:ascii="Courier New" w:hAnsi="Courier New" w:cs="Courier New" w:hint="default"/>
+      </w:rPr>
+    </w:lvl>
+    <w:lvl w:ilvl="2" w:tplc="0C0A0005" w:tentative="1">
+      <w:start w:val="1"/>
+      <w:numFmt w:val="bullet"/>
+      <w:lvlText w:val=""/>
+      <w:lvlJc w:val="left"/>
+      <w:pPr>
+        <w:ind w:left="2160" w:hanging="360"/>
+      </w:pPr>
+      <w:rPr>
+        <w:rFonts w:ascii="Wingdings" w:hAnsi="Wingdings" w:hint="default"/>
+      </w:rPr>
+    </w:lvl>
+    <w:lvl w:ilvl="3" w:tplc="0C0A0001" w:tentative="1">
+      <w:start w:val="1"/>
+      <w:numFmt w:val="bullet"/>
+      <w:lvlText w:val=""/>
+      <w:lvlJc w:val="left"/>
+      <w:pPr>
+        <w:ind w:left="2880" w:hanging="360"/>
+      </w:pPr>
+      <w:rPr>
+        <w:rFonts w:ascii="Symbol" w:hAnsi="Symbol" w:hint="default"/>
+      </w:rPr>
+    </w:lvl>
+    <w:lvl w:ilvl="4" w:tplc="0C0A0003" w:tentative="1">
+      <w:start w:val="1"/>
+      <w:numFmt w:val="bullet"/>
+      <w:lvlText w:val="o"/>
+      <w:lvlJc w:val="left"/>
+      <w:pPr>
+        <w:ind w:left="3600" w:hanging="360"/>
+      </w:pPr>
+      <w:rPr>
+        <w:rFonts w:ascii="Courier New" w:hAnsi="Courier New" w:cs="Courier New" w:hint="default"/>
+      </w:rPr>
+    </w:lvl>
+    <w:lvl w:ilvl="5" w:tplc="0C0A0005" w:tentative="1">
+      <w:start w:val="1"/>
+      <w:numFmt w:val="bullet"/>
+      <w:lvlText w:val=""/>
+      <w:lvlJc w:val="left"/>
+      <w:pPr>
+        <w:ind w:left="4320" w:hanging="360"/>
+      </w:pPr>
+      <w:rPr>
+        <w:rFonts w:ascii="Wingdings" w:hAnsi="Wingdings" w:hint="default"/>
+      </w:rPr>
+    </w:lvl>
+    <w:lvl w:ilvl="6" w:tplc="0C0A0001" w:tentative="1">
+      <w:start w:val="1"/>
+      <w:numFmt w:val="bullet"/>
+      <w:lvlText w:val=""/>
+      <w:lvlJc w:val="left"/>
+      <w:pPr>
+        <w:ind w:left="5040" w:hanging="360"/>
+      </w:pPr>
+      <w:rPr>
+        <w:rFonts w:ascii="Symbol" w:hAnsi="Symbol" w:hint="default"/>
+      </w:rPr>
+    </w:lvl>
+    <w:lvl w:ilvl="7" w:tplc="0C0A0003" w:tentative="1">
+      <w:start w:val="1"/>
+      <w:numFmt w:val="bullet"/>
+      <w:lvlText w:val="o"/>
+      <w:lvlJc w:val="left"/>
+      <w:pPr>
+        <w:ind w:left="5760" w:hanging="360"/>
+      </w:pPr>
+      <w:rPr>
+        <w:rFonts w:ascii="Courier New" w:hAnsi="Courier New" w:cs="Courier New" w:hint="default"/>
+      </w:rPr>
+    </w:lvl>
+    <w:lvl w:ilvl="8" w:tplc="0C0A0005" w:tentative="1">
+      <w:start w:val="1"/>
+      <w:numFmt w:val="bullet"/>
+      <w:lvlText w:val=""/>
+      <w:lvlJc w:val="left"/>
+      <w:pPr>
+        <w:ind w:left="6480" w:hanging="360"/>
+      </w:pPr>
+      <w:rPr>
+        <w:rFonts w:ascii="Wingdings" w:hAnsi="Wingdings" w:hint="default"/>
+      </w:rPr>
+    </w:lvl>
+  </w:abstractNum>
+  <w:abstractNum w:abstractNumId="6">
     <w:nsid w:val="3B64354A"/>
     <w:multiLevelType w:val="hybridMultilevel"/>
     <w:tmpl w:val="479819C4"/>
@@ -2247,7 +3314,7 @@
       </w:rPr>
     </w:lvl>
   </w:abstractNum>
-  <w:abstractNum w:abstractNumId="4">
+  <w:abstractNum w:abstractNumId="7">
     <w:nsid w:val="47BF32AC"/>
     <w:multiLevelType w:val="hybridMultilevel"/>
     <w:tmpl w:val="6918198E"/>
@@ -2337,19 +3404,28 @@
     </w:lvl>
   </w:abstractNum>
   <w:num w:numId="1">
+    <w:abstractNumId w:val="7"/>
+  </w:num>
+  <w:num w:numId="2">
+    <w:abstractNumId w:val="6"/>
+  </w:num>
+  <w:num w:numId="3">
+    <w:abstractNumId w:val="1"/>
+  </w:num>
+  <w:num w:numId="4">
     <w:abstractNumId w:val="4"/>
   </w:num>
-  <w:num w:numId="2">
+  <w:num w:numId="5">
     <w:abstractNumId w:val="3"/>
   </w:num>
-  <w:num w:numId="3">
-    <w:abstractNumId w:val="0"/>
+  <w:num w:numId="6">
+    <w:abstractNumId w:val="5"/>
   </w:num>
-  <w:num w:numId="4">
+  <w:num w:numId="7">
     <w:abstractNumId w:val="2"/>
   </w:num>
-  <w:num w:numId="5">
-    <w:abstractNumId w:val="1"/>
+  <w:num w:numId="8">
+    <w:abstractNumId w:val="0"/>
   </w:num>
 </w:numbering>
 </file>

</xml_diff>